<commit_message>
Cambios en el documento de estrategia.
* Cambie el DER por uno mas compacto y mas claro.
* Agregue la descripcion de ABM de automoviles.
* Agregue una breve descripcion de las tablas que uso. (no se porque
creamos modelo y marca de esa forma, el que sepa bien por favor
agreguelo si puede, es un detalle) y sobre los SP.
* Segun lei en el enunciado se tienen que mencionar los SP y otras cosas
mas que no usamos nosotros, como las vistas me pareces.
* Los menciono a todos para que lo lean, pero cualquiera que pueda haga
el merge porque yo no voy a poder hasta la tarde.
</commit_message>
<xml_diff>
--- a/Estrategia.docx
+++ b/Estrategia.docx
@@ -1,6 +1,6 @@
 
 <file path=word/document.xml><?xml version="1.0" encoding="utf-8"?>
-<w:document xmlns:wpc="http://schemas.microsoft.com/office/word/2010/wordprocessingCanvas" xmlns:mc="http://schemas.openxmlformats.org/markup-compatibility/2006" xmlns:o="urn:schemas-microsoft-com:office:office" xmlns:r="http://schemas.openxmlformats.org/officeDocument/2006/relationships" xmlns:m="http://schemas.openxmlformats.org/officeDocument/2006/math" xmlns:v="urn:schemas-microsoft-com:vml" xmlns:wp14="http://schemas.microsoft.com/office/word/2010/wordprocessingDrawing" xmlns:wp="http://schemas.openxmlformats.org/drawingml/2006/wordprocessingDrawing" xmlns:w10="urn:schemas-microsoft-com:office:word" xmlns:w="http://schemas.openxmlformats.org/wordprocessingml/2006/main" xmlns:w14="http://schemas.microsoft.com/office/word/2010/wordml" xmlns:w15="http://schemas.microsoft.com/office/word/2012/wordml" xmlns:wpg="http://schemas.microsoft.com/office/word/2010/wordprocessingGroup" xmlns:wpi="http://schemas.microsoft.com/office/word/2010/wordprocessingInk" xmlns:wne="http://schemas.microsoft.com/office/word/2006/wordml" xmlns:wps="http://schemas.microsoft.com/office/word/2010/wordprocessingShape" mc:Ignorable="w14 w15 wp14">
+<w:document xmlns:wpc="http://schemas.microsoft.com/office/word/2010/wordprocessingCanvas" xmlns:cx="http://schemas.microsoft.com/office/drawing/2014/chartex" xmlns:cx1="http://schemas.microsoft.com/office/drawing/2015/9/8/chartex" xmlns:cx2="http://schemas.microsoft.com/office/drawing/2015/10/21/chartex" xmlns:cx3="http://schemas.microsoft.com/office/drawing/2016/5/9/chartex" xmlns:cx4="http://schemas.microsoft.com/office/drawing/2016/5/10/chartex" xmlns:cx5="http://schemas.microsoft.com/office/drawing/2016/5/11/chartex" xmlns:cx6="http://schemas.microsoft.com/office/drawing/2016/5/12/chartex" xmlns:cx7="http://schemas.microsoft.com/office/drawing/2016/5/13/chartex" xmlns:cx8="http://schemas.microsoft.com/office/drawing/2016/5/14/chartex" xmlns:mc="http://schemas.openxmlformats.org/markup-compatibility/2006" xmlns:aink="http://schemas.microsoft.com/office/drawing/2016/ink" xmlns:o="urn:schemas-microsoft-com:office:office" xmlns:r="http://schemas.openxmlformats.org/officeDocument/2006/relationships" xmlns:m="http://schemas.openxmlformats.org/officeDocument/2006/math" xmlns:v="urn:schemas-microsoft-com:vml" xmlns:wp14="http://schemas.microsoft.com/office/word/2010/wordprocessingDrawing" xmlns:wp="http://schemas.openxmlformats.org/drawingml/2006/wordprocessingDrawing" xmlns:w10="urn:schemas-microsoft-com:office:word" xmlns:w="http://schemas.openxmlformats.org/wordprocessingml/2006/main" xmlns:w14="http://schemas.microsoft.com/office/word/2010/wordml" xmlns:w15="http://schemas.microsoft.com/office/word/2012/wordml" xmlns:w16se="http://schemas.microsoft.com/office/word/2015/wordml/symex" xmlns:wpg="http://schemas.microsoft.com/office/word/2010/wordprocessingGroup" xmlns:wpi="http://schemas.microsoft.com/office/word/2010/wordprocessingInk" xmlns:wne="http://schemas.microsoft.com/office/word/2006/wordml" xmlns:wps="http://schemas.microsoft.com/office/word/2010/wordprocessingShape" mc:Ignorable="w14 w15 w16se wp14">
   <w:body>
     <w:p>
       <w:pPr>
@@ -10,8 +10,6 @@
           <w:lang w:val="es-AR"/>
         </w:rPr>
       </w:pPr>
-      <w:bookmarkStart w:id="0" w:name="_GoBack"/>
-      <w:bookmarkEnd w:id="0"/>
     </w:p>
     <w:p>
       <w:pPr>
@@ -373,7 +371,6 @@
           <w:lang w:val="es-AR"/>
         </w:rPr>
       </w:pPr>
-      <w:proofErr w:type="spellStart"/>
       <w:r>
         <w:rPr>
           <w:rFonts w:ascii="Times New Roman" w:hAnsi="Times New Roman" w:cs="Times New Roman"/>
@@ -382,10 +379,12 @@
           <w:szCs w:val="48"/>
           <w:lang w:val="es-AR"/>
         </w:rPr>
-        <w:t>Uber</w:t>
-      </w:r>
-      <w:proofErr w:type="spellEnd"/>
-      <w:r>
+        <w:t>Uber – FRBA</w:t>
+      </w:r>
+    </w:p>
+    <w:p>
+      <w:pPr>
+        <w:jc w:val="center"/>
         <w:rPr>
           <w:rFonts w:ascii="Times New Roman" w:hAnsi="Times New Roman" w:cs="Times New Roman"/>
           <w:color w:val="3366FF"/>
@@ -393,9 +392,11 @@
           <w:szCs w:val="48"/>
           <w:lang w:val="es-AR"/>
         </w:rPr>
-        <w:t xml:space="preserve"> </w:t>
-      </w:r>
-      <w:r>
+      </w:pPr>
+    </w:p>
+    <w:p>
+      <w:pPr>
+        <w:jc w:val="center"/>
         <w:rPr>
           <w:rFonts w:ascii="Times New Roman" w:hAnsi="Times New Roman" w:cs="Times New Roman"/>
           <w:color w:val="3366FF"/>
@@ -403,9 +404,11 @@
           <w:szCs w:val="48"/>
           <w:lang w:val="es-AR"/>
         </w:rPr>
-        <w:t>–</w:t>
-      </w:r>
-      <w:r>
+      </w:pPr>
+    </w:p>
+    <w:p>
+      <w:pPr>
+        <w:jc w:val="center"/>
         <w:rPr>
           <w:rFonts w:ascii="Times New Roman" w:hAnsi="Times New Roman" w:cs="Times New Roman"/>
           <w:color w:val="3366FF"/>
@@ -413,47 +416,16 @@
           <w:szCs w:val="48"/>
           <w:lang w:val="es-AR"/>
         </w:rPr>
-        <w:t xml:space="preserve"> FRBA</w:t>
-      </w:r>
-    </w:p>
-    <w:p>
-      <w:pPr>
-        <w:jc w:val="center"/>
-        <w:rPr>
-          <w:rFonts w:ascii="Times New Roman" w:hAnsi="Times New Roman" w:cs="Times New Roman"/>
-          <w:color w:val="3366FF"/>
-          <w:sz w:val="48"/>
-          <w:szCs w:val="48"/>
-          <w:lang w:val="es-AR"/>
-        </w:rPr>
-      </w:pPr>
-    </w:p>
-    <w:p>
-      <w:pPr>
-        <w:jc w:val="center"/>
-        <w:rPr>
-          <w:rFonts w:ascii="Times New Roman" w:hAnsi="Times New Roman" w:cs="Times New Roman"/>
-          <w:color w:val="3366FF"/>
-          <w:sz w:val="48"/>
-          <w:szCs w:val="48"/>
-          <w:lang w:val="es-AR"/>
-        </w:rPr>
-      </w:pPr>
-    </w:p>
-    <w:p>
-      <w:pPr>
-        <w:jc w:val="center"/>
-        <w:rPr>
-          <w:rFonts w:ascii="Times New Roman" w:hAnsi="Times New Roman" w:cs="Times New Roman"/>
-          <w:color w:val="3366FF"/>
-          <w:sz w:val="48"/>
-          <w:szCs w:val="48"/>
-          <w:lang w:val="es-AR"/>
-        </w:rPr>
       </w:pPr>
     </w:p>
     <w:sdt>
       <w:sdtPr>
+        <w:rPr>
+          <w:rFonts w:asciiTheme="minorHAnsi" w:eastAsiaTheme="minorHAnsi" w:hAnsiTheme="minorHAnsi" w:cstheme="minorBidi"/>
+          <w:color w:val="auto"/>
+          <w:sz w:val="22"/>
+          <w:szCs w:val="22"/>
+        </w:rPr>
         <w:id w:val="-272479792"/>
         <w:docPartObj>
           <w:docPartGallery w:val="Table of Contents"/>
@@ -462,19 +434,15 @@
       </w:sdtPr>
       <w:sdtEndPr>
         <w:rPr>
-          <w:rFonts w:asciiTheme="minorHAnsi" w:eastAsiaTheme="minorHAnsi" w:hAnsiTheme="minorHAnsi" w:cstheme="minorBidi"/>
           <w:b/>
           <w:bCs/>
           <w:noProof/>
-          <w:color w:val="auto"/>
-          <w:sz w:val="22"/>
-          <w:szCs w:val="22"/>
         </w:rPr>
       </w:sdtEndPr>
       <w:sdtContent>
         <w:p>
           <w:pPr>
-            <w:pStyle w:val="TOCHeading"/>
+            <w:pStyle w:val="TtuloTDC"/>
           </w:pPr>
           <w:r>
             <w:t>Contents</w:t>
@@ -482,7 +450,7 @@
         </w:p>
         <w:p>
           <w:pPr>
-            <w:pStyle w:val="TOC1"/>
+            <w:pStyle w:val="TDC1"/>
             <w:tabs>
               <w:tab w:val="left" w:pos="440"/>
               <w:tab w:val="right" w:leader="dot" w:pos="9350"/>
@@ -504,7 +472,7 @@
           <w:hyperlink w:anchor="_Toc484985640" w:history="1">
             <w:r>
               <w:rPr>
-                <w:rStyle w:val="Hyperlink"/>
+                <w:rStyle w:val="Hipervnculo"/>
                 <w:noProof/>
                 <w:lang w:val="es-AR"/>
               </w:rPr>
@@ -519,7 +487,7 @@
             </w:r>
             <w:r>
               <w:rPr>
-                <w:rStyle w:val="Hyperlink"/>
+                <w:rStyle w:val="Hipervnculo"/>
                 <w:noProof/>
                 <w:lang w:val="es-AR"/>
               </w:rPr>
@@ -577,7 +545,7 @@
         </w:p>
         <w:p>
           <w:pPr>
-            <w:pStyle w:val="TOC2"/>
+            <w:pStyle w:val="TDC2"/>
             <w:tabs>
               <w:tab w:val="left" w:pos="660"/>
               <w:tab w:val="right" w:leader="dot" w:pos="9350"/>
@@ -590,7 +558,7 @@
           <w:hyperlink w:anchor="_Toc484985641" w:history="1">
             <w:r>
               <w:rPr>
-                <w:rStyle w:val="Hyperlink"/>
+                <w:rStyle w:val="Hipervnculo"/>
                 <w:noProof/>
                 <w:lang w:val="es-AR"/>
               </w:rPr>
@@ -605,7 +573,7 @@
             </w:r>
             <w:r>
               <w:rPr>
-                <w:rStyle w:val="Hyperlink"/>
+                <w:rStyle w:val="Hipervnculo"/>
                 <w:noProof/>
                 <w:lang w:val="es-AR"/>
               </w:rPr>
@@ -663,7 +631,7 @@
         </w:p>
         <w:p>
           <w:pPr>
-            <w:pStyle w:val="TOC1"/>
+            <w:pStyle w:val="TDC1"/>
             <w:tabs>
               <w:tab w:val="left" w:pos="440"/>
               <w:tab w:val="right" w:leader="dot" w:pos="9350"/>
@@ -676,7 +644,7 @@
           <w:hyperlink w:anchor="_Toc484985642" w:history="1">
             <w:r>
               <w:rPr>
-                <w:rStyle w:val="Hyperlink"/>
+                <w:rStyle w:val="Hipervnculo"/>
                 <w:noProof/>
               </w:rPr>
               <w:t>3.</w:t>
@@ -690,7 +658,7 @@
             </w:r>
             <w:r>
               <w:rPr>
-                <w:rStyle w:val="Hyperlink"/>
+                <w:rStyle w:val="Hipervnculo"/>
                 <w:noProof/>
               </w:rPr>
               <w:t>Migración</w:t>
@@ -747,7 +715,7 @@
         </w:p>
         <w:p>
           <w:pPr>
-            <w:pStyle w:val="TOC1"/>
+            <w:pStyle w:val="TDC1"/>
             <w:tabs>
               <w:tab w:val="left" w:pos="440"/>
               <w:tab w:val="right" w:leader="dot" w:pos="9350"/>
@@ -760,7 +728,7 @@
           <w:hyperlink w:anchor="_Toc484985643" w:history="1">
             <w:r>
               <w:rPr>
-                <w:rStyle w:val="Hyperlink"/>
+                <w:rStyle w:val="Hipervnculo"/>
                 <w:noProof/>
               </w:rPr>
               <w:t>4.</w:t>
@@ -774,7 +742,7 @@
             </w:r>
             <w:r>
               <w:rPr>
-                <w:rStyle w:val="Hyperlink"/>
+                <w:rStyle w:val="Hipervnculo"/>
                 <w:noProof/>
               </w:rPr>
               <w:t>Aplicación Desktop</w:t>
@@ -831,7 +799,7 @@
         </w:p>
         <w:p>
           <w:pPr>
-            <w:pStyle w:val="TOC2"/>
+            <w:pStyle w:val="TDC2"/>
             <w:tabs>
               <w:tab w:val="left" w:pos="880"/>
               <w:tab w:val="right" w:leader="dot" w:pos="9350"/>
@@ -844,7 +812,7 @@
           <w:hyperlink w:anchor="_Toc484985644" w:history="1">
             <w:r>
               <w:rPr>
-                <w:rStyle w:val="Hyperlink"/>
+                <w:rStyle w:val="Hipervnculo"/>
                 <w:noProof/>
               </w:rPr>
               <w:t>4.1.</w:t>
@@ -858,7 +826,7 @@
             </w:r>
             <w:r>
               <w:rPr>
-                <w:rStyle w:val="Hyperlink"/>
+                <w:rStyle w:val="Hipervnculo"/>
                 <w:noProof/>
               </w:rPr>
               <w:t>Login y Seguridad</w:t>
@@ -915,7 +883,7 @@
         </w:p>
         <w:p>
           <w:pPr>
-            <w:pStyle w:val="TOC2"/>
+            <w:pStyle w:val="TDC2"/>
             <w:tabs>
               <w:tab w:val="left" w:pos="880"/>
               <w:tab w:val="right" w:leader="dot" w:pos="9350"/>
@@ -928,7 +896,7 @@
           <w:hyperlink w:anchor="_Toc484985645" w:history="1">
             <w:r>
               <w:rPr>
-                <w:rStyle w:val="Hyperlink"/>
+                <w:rStyle w:val="Hipervnculo"/>
                 <w:noProof/>
               </w:rPr>
               <w:t>4.2.</w:t>
@@ -942,7 +910,7 @@
             </w:r>
             <w:r>
               <w:rPr>
-                <w:rStyle w:val="Hyperlink"/>
+                <w:rStyle w:val="Hipervnculo"/>
                 <w:noProof/>
               </w:rPr>
               <w:t>Registro de Usuario</w:t>
@@ -999,7 +967,7 @@
         </w:p>
         <w:p>
           <w:pPr>
-            <w:pStyle w:val="TOC2"/>
+            <w:pStyle w:val="TDC2"/>
             <w:tabs>
               <w:tab w:val="left" w:pos="880"/>
               <w:tab w:val="right" w:leader="dot" w:pos="9350"/>
@@ -1012,7 +980,7 @@
           <w:hyperlink w:anchor="_Toc484985646" w:history="1">
             <w:r>
               <w:rPr>
-                <w:rStyle w:val="Hyperlink"/>
+                <w:rStyle w:val="Hipervnculo"/>
                 <w:noProof/>
                 <w:lang w:val="es-AR"/>
               </w:rPr>
@@ -1027,7 +995,7 @@
             </w:r>
             <w:r>
               <w:rPr>
-                <w:rStyle w:val="Hyperlink"/>
+                <w:rStyle w:val="Hipervnculo"/>
                 <w:noProof/>
                 <w:lang w:val="es-AR"/>
               </w:rPr>
@@ -1085,7 +1053,7 @@
         </w:p>
         <w:p>
           <w:pPr>
-            <w:pStyle w:val="TOC2"/>
+            <w:pStyle w:val="TDC2"/>
             <w:tabs>
               <w:tab w:val="left" w:pos="880"/>
               <w:tab w:val="right" w:leader="dot" w:pos="9350"/>
@@ -1098,7 +1066,7 @@
           <w:hyperlink w:anchor="_Toc484985647" w:history="1">
             <w:r>
               <w:rPr>
-                <w:rStyle w:val="Hyperlink"/>
+                <w:rStyle w:val="Hipervnculo"/>
                 <w:noProof/>
                 <w:lang w:val="es-AR"/>
               </w:rPr>
@@ -1113,7 +1081,7 @@
             </w:r>
             <w:r>
               <w:rPr>
-                <w:rStyle w:val="Hyperlink"/>
+                <w:rStyle w:val="Hipervnculo"/>
                 <w:noProof/>
                 <w:lang w:val="es-AR"/>
               </w:rPr>
@@ -1171,7 +1139,7 @@
         </w:p>
         <w:p>
           <w:pPr>
-            <w:pStyle w:val="TOC2"/>
+            <w:pStyle w:val="TDC2"/>
             <w:tabs>
               <w:tab w:val="left" w:pos="880"/>
               <w:tab w:val="right" w:leader="dot" w:pos="9350"/>
@@ -1184,7 +1152,7 @@
           <w:hyperlink w:anchor="_Toc484985648" w:history="1">
             <w:r>
               <w:rPr>
-                <w:rStyle w:val="Hyperlink"/>
+                <w:rStyle w:val="Hipervnculo"/>
                 <w:noProof/>
                 <w:lang w:val="es-AR"/>
               </w:rPr>
@@ -1199,7 +1167,7 @@
             </w:r>
             <w:r>
               <w:rPr>
-                <w:rStyle w:val="Hyperlink"/>
+                <w:rStyle w:val="Hipervnculo"/>
                 <w:noProof/>
                 <w:lang w:val="es-AR"/>
               </w:rPr>
@@ -1257,7 +1225,7 @@
         </w:p>
         <w:p>
           <w:pPr>
-            <w:pStyle w:val="TOC2"/>
+            <w:pStyle w:val="TDC2"/>
             <w:tabs>
               <w:tab w:val="left" w:pos="880"/>
               <w:tab w:val="right" w:leader="dot" w:pos="9350"/>
@@ -1270,7 +1238,7 @@
           <w:hyperlink w:anchor="_Toc484985649" w:history="1">
             <w:r>
               <w:rPr>
-                <w:rStyle w:val="Hyperlink"/>
+                <w:rStyle w:val="Hipervnculo"/>
                 <w:noProof/>
                 <w:lang w:val="es-AR"/>
               </w:rPr>
@@ -1285,7 +1253,7 @@
             </w:r>
             <w:r>
               <w:rPr>
-                <w:rStyle w:val="Hyperlink"/>
+                <w:rStyle w:val="Hipervnculo"/>
                 <w:noProof/>
                 <w:lang w:val="es-AR"/>
               </w:rPr>
@@ -1343,7 +1311,7 @@
         </w:p>
         <w:p>
           <w:pPr>
-            <w:pStyle w:val="TOC2"/>
+            <w:pStyle w:val="TDC2"/>
             <w:tabs>
               <w:tab w:val="left" w:pos="880"/>
               <w:tab w:val="right" w:leader="dot" w:pos="9350"/>
@@ -1356,7 +1324,7 @@
           <w:hyperlink w:anchor="_Toc484985650" w:history="1">
             <w:r>
               <w:rPr>
-                <w:rStyle w:val="Hyperlink"/>
+                <w:rStyle w:val="Hipervnculo"/>
                 <w:noProof/>
                 <w:lang w:val="es-AR"/>
               </w:rPr>
@@ -1371,7 +1339,7 @@
             </w:r>
             <w:r>
               <w:rPr>
-                <w:rStyle w:val="Hyperlink"/>
+                <w:rStyle w:val="Hipervnculo"/>
                 <w:noProof/>
                 <w:lang w:val="es-AR"/>
               </w:rPr>
@@ -1429,7 +1397,7 @@
         </w:p>
         <w:p>
           <w:pPr>
-            <w:pStyle w:val="TOC2"/>
+            <w:pStyle w:val="TDC2"/>
             <w:tabs>
               <w:tab w:val="left" w:pos="880"/>
               <w:tab w:val="right" w:leader="dot" w:pos="9350"/>
@@ -1442,7 +1410,7 @@
           <w:hyperlink w:anchor="_Toc484985651" w:history="1">
             <w:r>
               <w:rPr>
-                <w:rStyle w:val="Hyperlink"/>
+                <w:rStyle w:val="Hipervnculo"/>
                 <w:noProof/>
                 <w:lang w:val="es-AR"/>
               </w:rPr>
@@ -1457,7 +1425,7 @@
             </w:r>
             <w:r>
               <w:rPr>
-                <w:rStyle w:val="Hyperlink"/>
+                <w:rStyle w:val="Hipervnculo"/>
                 <w:noProof/>
                 <w:lang w:val="es-AR"/>
               </w:rPr>
@@ -1515,7 +1483,7 @@
         </w:p>
         <w:p>
           <w:pPr>
-            <w:pStyle w:val="TOC2"/>
+            <w:pStyle w:val="TDC2"/>
             <w:tabs>
               <w:tab w:val="left" w:pos="880"/>
               <w:tab w:val="right" w:leader="dot" w:pos="9350"/>
@@ -1528,7 +1496,7 @@
           <w:hyperlink w:anchor="_Toc484985652" w:history="1">
             <w:r>
               <w:rPr>
-                <w:rStyle w:val="Hyperlink"/>
+                <w:rStyle w:val="Hipervnculo"/>
                 <w:noProof/>
                 <w:lang w:val="es-AR"/>
               </w:rPr>
@@ -1543,7 +1511,7 @@
             </w:r>
             <w:r>
               <w:rPr>
-                <w:rStyle w:val="Hyperlink"/>
+                <w:rStyle w:val="Hipervnculo"/>
                 <w:noProof/>
                 <w:lang w:val="es-AR"/>
               </w:rPr>
@@ -1601,7 +1569,7 @@
         </w:p>
         <w:p>
           <w:pPr>
-            <w:pStyle w:val="TOC2"/>
+            <w:pStyle w:val="TDC2"/>
             <w:tabs>
               <w:tab w:val="left" w:pos="1100"/>
               <w:tab w:val="right" w:leader="dot" w:pos="9350"/>
@@ -1614,7 +1582,7 @@
           <w:hyperlink w:anchor="_Toc484985653" w:history="1">
             <w:r>
               <w:rPr>
-                <w:rStyle w:val="Hyperlink"/>
+                <w:rStyle w:val="Hipervnculo"/>
                 <w:noProof/>
                 <w:lang w:val="es-AR"/>
               </w:rPr>
@@ -1629,7 +1597,7 @@
             </w:r>
             <w:r>
               <w:rPr>
-                <w:rStyle w:val="Hyperlink"/>
+                <w:rStyle w:val="Hipervnculo"/>
                 <w:noProof/>
                 <w:lang w:val="es-AR"/>
               </w:rPr>
@@ -1687,7 +1655,7 @@
         </w:p>
         <w:p>
           <w:pPr>
-            <w:pStyle w:val="TOC2"/>
+            <w:pStyle w:val="TDC2"/>
             <w:tabs>
               <w:tab w:val="left" w:pos="1100"/>
               <w:tab w:val="right" w:leader="dot" w:pos="9350"/>
@@ -1700,7 +1668,7 @@
           <w:hyperlink w:anchor="_Toc484985654" w:history="1">
             <w:r>
               <w:rPr>
-                <w:rStyle w:val="Hyperlink"/>
+                <w:rStyle w:val="Hipervnculo"/>
                 <w:noProof/>
                 <w:lang w:val="es-AR"/>
               </w:rPr>
@@ -1715,7 +1683,7 @@
             </w:r>
             <w:r>
               <w:rPr>
-                <w:rStyle w:val="Hyperlink"/>
+                <w:rStyle w:val="Hipervnculo"/>
                 <w:noProof/>
                 <w:lang w:val="es-AR"/>
               </w:rPr>
@@ -1773,7 +1741,7 @@
         </w:p>
         <w:p>
           <w:pPr>
-            <w:pStyle w:val="TOC2"/>
+            <w:pStyle w:val="TDC2"/>
             <w:tabs>
               <w:tab w:val="left" w:pos="1100"/>
               <w:tab w:val="right" w:leader="dot" w:pos="9350"/>
@@ -1786,7 +1754,7 @@
           <w:hyperlink w:anchor="_Toc484985655" w:history="1">
             <w:r>
               <w:rPr>
-                <w:rStyle w:val="Hyperlink"/>
+                <w:rStyle w:val="Hipervnculo"/>
                 <w:noProof/>
                 <w:lang w:val="es-AR"/>
               </w:rPr>
@@ -1801,7 +1769,7 @@
             </w:r>
             <w:r>
               <w:rPr>
-                <w:rStyle w:val="Hyperlink"/>
+                <w:rStyle w:val="Hipervnculo"/>
                 <w:noProof/>
                 <w:lang w:val="es-AR"/>
               </w:rPr>
@@ -1859,7 +1827,7 @@
         </w:p>
         <w:p>
           <w:pPr>
-            <w:pStyle w:val="TOC2"/>
+            <w:pStyle w:val="TDC2"/>
             <w:tabs>
               <w:tab w:val="left" w:pos="1100"/>
               <w:tab w:val="right" w:leader="dot" w:pos="9350"/>
@@ -1872,7 +1840,7 @@
           <w:hyperlink w:anchor="_Toc484985656" w:history="1">
             <w:r>
               <w:rPr>
-                <w:rStyle w:val="Hyperlink"/>
+                <w:rStyle w:val="Hipervnculo"/>
                 <w:noProof/>
                 <w:lang w:val="es-AR"/>
               </w:rPr>
@@ -1887,7 +1855,7 @@
             </w:r>
             <w:r>
               <w:rPr>
-                <w:rStyle w:val="Hyperlink"/>
+                <w:rStyle w:val="Hipervnculo"/>
                 <w:noProof/>
                 <w:lang w:val="es-AR"/>
               </w:rPr>
@@ -1945,7 +1913,7 @@
         </w:p>
         <w:p>
           <w:pPr>
-            <w:pStyle w:val="TOC2"/>
+            <w:pStyle w:val="TDC2"/>
             <w:tabs>
               <w:tab w:val="left" w:pos="1100"/>
               <w:tab w:val="right" w:leader="dot" w:pos="9350"/>
@@ -1958,7 +1926,7 @@
           <w:hyperlink w:anchor="_Toc484985657" w:history="1">
             <w:r>
               <w:rPr>
-                <w:rStyle w:val="Hyperlink"/>
+                <w:rStyle w:val="Hipervnculo"/>
                 <w:noProof/>
                 <w:lang w:val="es-AR"/>
               </w:rPr>
@@ -1973,7 +1941,7 @@
             </w:r>
             <w:r>
               <w:rPr>
-                <w:rStyle w:val="Hyperlink"/>
+                <w:rStyle w:val="Hipervnculo"/>
                 <w:noProof/>
                 <w:lang w:val="es-AR"/>
               </w:rPr>
@@ -2031,7 +1999,7 @@
         </w:p>
         <w:p>
           <w:pPr>
-            <w:pStyle w:val="TOC2"/>
+            <w:pStyle w:val="TDC2"/>
             <w:tabs>
               <w:tab w:val="left" w:pos="1100"/>
               <w:tab w:val="right" w:leader="dot" w:pos="9350"/>
@@ -2044,7 +2012,7 @@
           <w:hyperlink w:anchor="_Toc484985658" w:history="1">
             <w:r>
               <w:rPr>
-                <w:rStyle w:val="Hyperlink"/>
+                <w:rStyle w:val="Hipervnculo"/>
                 <w:noProof/>
                 <w:lang w:val="es-AR"/>
               </w:rPr>
@@ -2059,7 +2027,7 @@
             </w:r>
             <w:r>
               <w:rPr>
-                <w:rStyle w:val="Hyperlink"/>
+                <w:rStyle w:val="Hipervnculo"/>
                 <w:noProof/>
                 <w:lang w:val="es-AR"/>
               </w:rPr>
@@ -2129,7 +2097,7 @@
     </w:sdt>
     <w:p>
       <w:pPr>
-        <w:pStyle w:val="Title"/>
+        <w:pStyle w:val="Ttulo"/>
         <w:rPr>
           <w:lang w:val="es-AR"/>
         </w:rPr>
@@ -2155,7 +2123,7 @@
     </w:p>
     <w:p>
       <w:pPr>
-        <w:pStyle w:val="Title"/>
+        <w:pStyle w:val="Ttulo"/>
         <w:rPr>
           <w:lang w:val="es-AR"/>
         </w:rPr>
@@ -2177,7 +2145,7 @@
     </w:p>
     <w:p>
       <w:pPr>
-        <w:pStyle w:val="Heading1"/>
+        <w:pStyle w:val="Ttulo1"/>
         <w:numPr>
           <w:ilvl w:val="0"/>
           <w:numId w:val="1"/>
@@ -2186,14 +2154,14 @@
           <w:lang w:val="es-AR"/>
         </w:rPr>
       </w:pPr>
-      <w:bookmarkStart w:id="1" w:name="_Toc484985640"/>
+      <w:bookmarkStart w:id="0" w:name="_Toc484985640"/>
       <w:r>
         <w:rPr>
           <w:lang w:val="es-AR"/>
         </w:rPr>
         <w:t>Archivo de Configuración</w:t>
       </w:r>
-      <w:bookmarkEnd w:id="1"/>
+      <w:bookmarkEnd w:id="0"/>
     </w:p>
     <w:p>
       <w:pPr>
@@ -2218,23 +2186,7 @@
           <w:rFonts w:ascii="Calibri" w:hAnsi="Calibri" w:cs="Calibri"/>
           <w:lang w:val="es-AR"/>
         </w:rPr>
-        <w:t xml:space="preserve">El archivo de configuración se encuentra en la raíz del proyecto y se llama </w:t>
-      </w:r>
-      <w:proofErr w:type="spellStart"/>
-      <w:r>
-        <w:rPr>
-          <w:rFonts w:ascii="Calibri" w:hAnsi="Calibri" w:cs="Calibri"/>
-          <w:lang w:val="es-AR"/>
-        </w:rPr>
-        <w:t>App.config</w:t>
-      </w:r>
-      <w:proofErr w:type="spellEnd"/>
-      <w:r>
-        <w:rPr>
-          <w:rFonts w:ascii="Calibri" w:hAnsi="Calibri" w:cs="Calibri"/>
-          <w:lang w:val="es-AR"/>
-        </w:rPr>
-        <w:t>.</w:t>
+        <w:t>El archivo de configuración se encuentra en la raíz del proyecto y se llama App.config.</w:t>
       </w:r>
     </w:p>
     <w:p>
@@ -2279,7 +2231,6 @@
           <w:lang w:val="es-AR"/>
         </w:rPr>
       </w:pPr>
-      <w:proofErr w:type="gramStart"/>
       <w:r>
         <w:rPr>
           <w:rFonts w:ascii="Calibri" w:hAnsi="Calibri" w:cs="Calibri"/>
@@ -2287,7 +2238,6 @@
         </w:rPr>
         <w:t>server</w:t>
       </w:r>
-      <w:proofErr w:type="gramEnd"/>
     </w:p>
     <w:p>
       <w:pPr>
@@ -2300,8 +2250,6 @@
           <w:lang w:val="es-AR"/>
         </w:rPr>
       </w:pPr>
-      <w:proofErr w:type="spellStart"/>
-      <w:proofErr w:type="gramStart"/>
       <w:r>
         <w:rPr>
           <w:rFonts w:ascii="Calibri" w:hAnsi="Calibri" w:cs="Calibri"/>
@@ -2309,8 +2257,6 @@
         </w:rPr>
         <w:t>user</w:t>
       </w:r>
-      <w:proofErr w:type="spellEnd"/>
-      <w:proofErr w:type="gramEnd"/>
     </w:p>
     <w:p>
       <w:pPr>
@@ -2323,8 +2269,6 @@
           <w:lang w:val="es-AR"/>
         </w:rPr>
       </w:pPr>
-      <w:proofErr w:type="spellStart"/>
-      <w:proofErr w:type="gramStart"/>
       <w:r>
         <w:rPr>
           <w:rFonts w:ascii="Calibri" w:hAnsi="Calibri" w:cs="Calibri"/>
@@ -2332,8 +2276,6 @@
         </w:rPr>
         <w:t>password</w:t>
       </w:r>
-      <w:proofErr w:type="spellEnd"/>
-      <w:proofErr w:type="gramEnd"/>
     </w:p>
     <w:p>
       <w:pPr>
@@ -2346,21 +2288,12 @@
           <w:lang w:val="es-AR"/>
         </w:rPr>
       </w:pPr>
-      <w:proofErr w:type="spellStart"/>
       <w:r>
         <w:rPr>
           <w:rFonts w:ascii="Calibri" w:hAnsi="Calibri" w:cs="Calibri"/>
           <w:lang w:val="es-AR"/>
         </w:rPr>
-        <w:t>current_date</w:t>
-      </w:r>
-      <w:proofErr w:type="spellEnd"/>
-      <w:r>
-        <w:rPr>
-          <w:rFonts w:ascii="Calibri" w:hAnsi="Calibri" w:cs="Calibri"/>
-          <w:lang w:val="es-AR"/>
-        </w:rPr>
-        <w:t xml:space="preserve"> </w:t>
+        <w:t xml:space="preserve">current_date </w:t>
       </w:r>
     </w:p>
     <w:p>
@@ -2397,7 +2330,7 @@
     </w:p>
     <w:p>
       <w:pPr>
-        <w:pStyle w:val="Heading2"/>
+        <w:pStyle w:val="Ttulo2"/>
         <w:numPr>
           <w:ilvl w:val="0"/>
           <w:numId w:val="1"/>
@@ -2406,14 +2339,14 @@
           <w:lang w:val="es-AR"/>
         </w:rPr>
       </w:pPr>
-      <w:bookmarkStart w:id="2" w:name="_Toc484985641"/>
+      <w:bookmarkStart w:id="1" w:name="_Toc484985641"/>
       <w:r>
         <w:rPr>
           <w:lang w:val="es-AR"/>
         </w:rPr>
         <w:t>DER</w:t>
       </w:r>
-      <w:bookmarkEnd w:id="2"/>
+      <w:bookmarkEnd w:id="1"/>
     </w:p>
     <w:p>
       <w:pPr>
@@ -2477,6 +2410,162 @@
           <w:lang w:val="es-AR"/>
         </w:rPr>
       </w:pPr>
+      <w:r>
+        <w:rPr>
+          <w:lang w:val="es-AR"/>
+        </w:rPr>
+        <w:t>Para automóviles:</w:t>
+      </w:r>
+    </w:p>
+    <w:p>
+      <w:pPr>
+        <w:rPr>
+          <w:lang w:val="es-AR"/>
+        </w:rPr>
+      </w:pPr>
+      <w:r>
+        <w:rPr>
+          <w:lang w:val="es-AR"/>
+        </w:rPr>
+        <w:t>La tabla principal es autos que cuenta con los siguientes campos:</w:t>
+      </w:r>
+    </w:p>
+    <w:p>
+      <w:pPr>
+        <w:pStyle w:val="Prrafodelista"/>
+        <w:numPr>
+          <w:ilvl w:val="0"/>
+          <w:numId w:val="4"/>
+        </w:numPr>
+        <w:rPr>
+          <w:lang w:val="es-AR"/>
+        </w:rPr>
+      </w:pPr>
+      <w:r>
+        <w:rPr>
+          <w:lang w:val="es-AR"/>
+        </w:rPr>
+        <w:t>Id (PK)</w:t>
+      </w:r>
+    </w:p>
+    <w:p>
+      <w:pPr>
+        <w:pStyle w:val="Prrafodelista"/>
+        <w:numPr>
+          <w:ilvl w:val="0"/>
+          <w:numId w:val="4"/>
+        </w:numPr>
+        <w:rPr>
+          <w:lang w:val="es-AR"/>
+        </w:rPr>
+      </w:pPr>
+      <w:r>
+        <w:rPr>
+          <w:lang w:val="es-AR"/>
+        </w:rPr>
+        <w:t>Patente (nvarchar).</w:t>
+      </w:r>
+    </w:p>
+    <w:p>
+      <w:pPr>
+        <w:pStyle w:val="Prrafodelista"/>
+        <w:numPr>
+          <w:ilvl w:val="0"/>
+          <w:numId w:val="4"/>
+        </w:numPr>
+        <w:rPr>
+          <w:lang w:val="es-AR"/>
+        </w:rPr>
+      </w:pPr>
+      <w:r>
+        <w:rPr>
+          <w:lang w:val="es-AR"/>
+        </w:rPr>
+        <w:t>IdModelo (FK)</w:t>
+      </w:r>
+    </w:p>
+    <w:p>
+      <w:pPr>
+        <w:pStyle w:val="Prrafodelista"/>
+        <w:numPr>
+          <w:ilvl w:val="0"/>
+          <w:numId w:val="4"/>
+        </w:numPr>
+        <w:rPr>
+          <w:lang w:val="es-AR"/>
+        </w:rPr>
+      </w:pPr>
+      <w:r>
+        <w:rPr>
+          <w:lang w:val="es-AR"/>
+        </w:rPr>
+        <w:t>IdChofer (FK)</w:t>
+      </w:r>
+    </w:p>
+    <w:p>
+      <w:pPr>
+        <w:pStyle w:val="Prrafodelista"/>
+        <w:numPr>
+          <w:ilvl w:val="0"/>
+          <w:numId w:val="4"/>
+        </w:numPr>
+        <w:rPr>
+          <w:lang w:val="es-AR"/>
+        </w:rPr>
+      </w:pPr>
+      <w:r>
+        <w:rPr>
+          <w:lang w:val="es-AR"/>
+        </w:rPr>
+        <w:t>Habilitado (bool)</w:t>
+      </w:r>
+    </w:p>
+    <w:p>
+      <w:pPr>
+        <w:rPr>
+          <w:lang w:val="es-AR"/>
+        </w:rPr>
+      </w:pPr>
+      <w:r>
+        <w:rPr>
+          <w:lang w:val="es-AR"/>
+        </w:rPr>
+        <w:t>IdModelo hace referencia a la tabla modelo que cuenta con IdMarcas</w:t>
+      </w:r>
+      <w:r>
+        <w:rPr>
+          <w:lang w:val="es-AR"/>
+        </w:rPr>
+        <w:t xml:space="preserve"> (FK) y IdChofer hace referencia a la tabla Chofer.</w:t>
+      </w:r>
+    </w:p>
+    <w:p>
+      <w:pPr>
+        <w:rPr>
+          <w:lang w:val="es-AR"/>
+        </w:rPr>
+      </w:pPr>
+      <w:r>
+        <w:rPr>
+          <w:lang w:val="es-AR"/>
+        </w:rPr>
+        <w:t>Para autos se crearon cuatro store procedure: Crear, eliminar, agregar turno y modificar.</w:t>
+      </w:r>
+    </w:p>
+    <w:p>
+      <w:pPr>
+        <w:rPr>
+          <w:lang w:val="es-AR"/>
+        </w:rPr>
+      </w:pPr>
+      <w:r>
+        <w:rPr>
+          <w:lang w:val="es-AR"/>
+        </w:rPr>
+        <w:t>En el caso de eliminar y modificar se hacen comprobaciones en caso de que ya se este utilizando dichos datos no se realice la transacción para no entrar en conflictos con datos cruzados. Las demás comprobaciones las hacemos a nivel desktop que mas adelante será explicadas.</w:t>
+      </w:r>
+      <w:bookmarkStart w:id="2" w:name="_GoBack"/>
+      <w:bookmarkEnd w:id="2"/>
     </w:p>
     <w:p>
       <w:pPr>
@@ -2505,16 +2594,16 @@
         <w:drawing>
           <wp:anchor distT="0" distB="0" distL="114300" distR="114300" simplePos="0" relativeHeight="251658240" behindDoc="0" locked="0" layoutInCell="1" allowOverlap="1">
             <wp:simplePos x="0" y="0"/>
-            <wp:positionH relativeFrom="margin">
-              <wp:posOffset>-725170</wp:posOffset>
+            <wp:positionH relativeFrom="column">
+              <wp:align>center</wp:align>
             </wp:positionH>
-            <wp:positionV relativeFrom="paragraph">
-              <wp:posOffset>-1434224</wp:posOffset>
+            <wp:positionV relativeFrom="page">
+              <wp:align>center</wp:align>
             </wp:positionV>
-            <wp:extent cx="7551683" cy="10520720"/>
-            <wp:effectExtent l="0" t="0" r="0" b="0"/>
-            <wp:wrapNone/>
-            <wp:docPr id="6" name="Picture 6" descr="C:\Users\dipeppe\Documents\DER.jpg"/>
+            <wp:extent cx="6811200" cy="4964400"/>
+            <wp:effectExtent l="0" t="0" r="0" b="8255"/>
+            <wp:wrapTopAndBottom/>
+            <wp:docPr id="1" name="Imagen 1"/>
             <wp:cNvGraphicFramePr>
               <a:graphicFrameLocks xmlns:a="http://schemas.openxmlformats.org/drawingml/2006/main" noChangeAspect="1"/>
             </wp:cNvGraphicFramePr>
@@ -2522,10 +2611,8 @@
               <a:graphicData uri="http://schemas.openxmlformats.org/drawingml/2006/picture">
                 <pic:pic xmlns:pic="http://schemas.openxmlformats.org/drawingml/2006/picture">
                   <pic:nvPicPr>
-                    <pic:cNvPr id="0" name="Picture 9" descr="C:\Users\dipeppe\Documents\DER.jpg"/>
-                    <pic:cNvPicPr>
-                      <a:picLocks noChangeAspect="1" noChangeArrowheads="1"/>
-                    </pic:cNvPicPr>
+                    <pic:cNvPr id="1" name="der_nuevo.jpg"/>
+                    <pic:cNvPicPr/>
                   </pic:nvPicPr>
                   <pic:blipFill>
                     <a:blip r:embed="rId9">
@@ -2535,23 +2622,18 @@
                         </a:ext>
                       </a:extLst>
                     </a:blip>
-                    <a:srcRect/>
                     <a:stretch>
                       <a:fillRect/>
                     </a:stretch>
                   </pic:blipFill>
-                  <pic:spPr bwMode="auto">
+                  <pic:spPr>
                     <a:xfrm>
                       <a:off x="0" y="0"/>
-                      <a:ext cx="7551683" cy="10520720"/>
+                      <a:ext cx="6811200" cy="4964400"/>
                     </a:xfrm>
                     <a:prstGeom prst="rect">
                       <a:avLst/>
                     </a:prstGeom>
-                    <a:noFill/>
-                    <a:ln>
-                      <a:noFill/>
-                    </a:ln>
                   </pic:spPr>
                 </pic:pic>
               </a:graphicData>
@@ -2628,7 +2710,7 @@
           </mc:Choice>
           <mc:Fallback>
             <w:pict>
-              <v:rect w14:anchorId="17FC7E93" id="Rectangle 4" o:spid="_x0000_s1026" alt="https://lh3.googleusercontent.com/-2JkSs0YygTA/WT31qexoNdI/AAAAAAAACQU/aXFXpTTwgJUW_MVjhkrsT2Jmxpn5wSBHACL0B/h1880/DER.jpg" style="width:24pt;height:24pt;visibility:visible;mso-wrap-style:square;mso-left-percent:-10001;mso-top-percent:-10001;mso-position-horizontal:absolute;mso-position-horizontal-relative:char;mso-position-vertical:absolute;mso-position-vertical-relative:line;mso-left-percent:-10001;mso-top-percent:-10001;v-text-anchor:top" o:gfxdata="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" filled="f" stroked="f">
+              <v:rect w14:anchorId="727F8D0A" id="Rectangle 4" o:spid="_x0000_s1026" alt="https://lh3.googleusercontent.com/-2JkSs0YygTA/WT31qexoNdI/AAAAAAAACQU/aXFXpTTwgJUW_MVjhkrsT2Jmxpn5wSBHACL0B/h1880/DER.jpg" style="width:24pt;height:24pt;visibility:visible;mso-wrap-style:square;mso-left-percent:-10001;mso-top-percent:-10001;mso-position-horizontal:absolute;mso-position-horizontal-relative:char;mso-position-vertical:absolute;mso-position-vertical-relative:line;mso-left-percent:-10001;mso-top-percent:-10001;v-text-anchor:top" o:gfxdata="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" filled="f" stroked="f">
                 <o:lock v:ext="edit" aspectratio="t"/>
                 <w10:anchorlock/>
               </v:rect>
@@ -2712,7 +2794,6 @@
       </w:r>
       <w:r>
         <w:rPr>
-          <w:rStyle w:val="Normal"/>
           <w:rFonts w:ascii="Times New Roman" w:eastAsia="Times New Roman" w:hAnsi="Times New Roman" w:cs="Times New Roman"/>
           <w:snapToGrid w:val="0"/>
           <w:color w:val="000000"/>
@@ -2742,50 +2823,43 @@
     </w:p>
     <w:p>
       <w:pPr>
-        <w:pStyle w:val="Heading1"/>
+        <w:pStyle w:val="Ttulo1"/>
         <w:numPr>
           <w:ilvl w:val="0"/>
           <w:numId w:val="1"/>
         </w:numPr>
       </w:pPr>
       <w:bookmarkStart w:id="3" w:name="_Toc484985642"/>
-      <w:proofErr w:type="spellStart"/>
       <w:r>
         <w:t>Migración</w:t>
       </w:r>
       <w:bookmarkEnd w:id="3"/>
-      <w:proofErr w:type="spellEnd"/>
-    </w:p>
-    <w:p>
-      <w:pPr>
-        <w:rPr>
-          <w:lang w:val="es-AR"/>
-        </w:rPr>
-      </w:pPr>
-    </w:p>
-    <w:p>
-      <w:pPr>
-        <w:rPr>
-          <w:lang w:val="es-AR"/>
-        </w:rPr>
-      </w:pPr>
-    </w:p>
-    <w:p>
-      <w:pPr>
-        <w:pStyle w:val="Heading1"/>
+    </w:p>
+    <w:p>
+      <w:pPr>
+        <w:rPr>
+          <w:lang w:val="es-AR"/>
+        </w:rPr>
+      </w:pPr>
+    </w:p>
+    <w:p>
+      <w:pPr>
+        <w:rPr>
+          <w:lang w:val="es-AR"/>
+        </w:rPr>
+      </w:pPr>
+    </w:p>
+    <w:p>
+      <w:pPr>
+        <w:pStyle w:val="Ttulo1"/>
         <w:numPr>
           <w:ilvl w:val="0"/>
           <w:numId w:val="1"/>
         </w:numPr>
       </w:pPr>
       <w:bookmarkStart w:id="4" w:name="_Toc484985643"/>
-      <w:proofErr w:type="spellStart"/>
-      <w:r>
-        <w:t>Aplicación</w:t>
-      </w:r>
-      <w:proofErr w:type="spellEnd"/>
-      <w:r>
-        <w:t xml:space="preserve"> Desktop</w:t>
+      <w:r>
+        <w:t>Aplicación Desktop</w:t>
       </w:r>
       <w:bookmarkEnd w:id="4"/>
     </w:p>
@@ -2797,7 +2871,7 @@
     </w:p>
     <w:p>
       <w:pPr>
-        <w:pStyle w:val="Heading2"/>
+        <w:pStyle w:val="Ttulo2"/>
         <w:numPr>
           <w:ilvl w:val="1"/>
           <w:numId w:val="1"/>
@@ -2809,19 +2883,14 @@
       </w:r>
       <w:bookmarkStart w:id="5" w:name="_Toc484985644"/>
       <w:r>
-        <w:t xml:space="preserve">Login y </w:t>
-      </w:r>
-      <w:proofErr w:type="spellStart"/>
-      <w:r>
-        <w:t>Seguridad</w:t>
+        <w:t>Login y Seguridad</w:t>
       </w:r>
       <w:bookmarkEnd w:id="5"/>
-      <w:proofErr w:type="spellEnd"/>
     </w:p>
     <w:p/>
     <w:p>
       <w:pPr>
-        <w:pStyle w:val="NoSpacing"/>
+        <w:pStyle w:val="Sinespaciado"/>
         <w:rPr>
           <w:lang w:val="es-AR"/>
         </w:rPr>
@@ -2836,26 +2905,12 @@
         <w:rPr>
           <w:lang w:val="es-AR"/>
         </w:rPr>
-        <w:t xml:space="preserve">l </w:t>
-      </w:r>
-      <w:proofErr w:type="spellStart"/>
-      <w:r>
-        <w:rPr>
-          <w:lang w:val="es-AR"/>
-        </w:rPr>
-        <w:t>login</w:t>
-      </w:r>
-      <w:proofErr w:type="spellEnd"/>
-      <w:r>
-        <w:rPr>
-          <w:lang w:val="es-AR"/>
-        </w:rPr>
-        <w:t xml:space="preserve"> se puede iniciar sesión por medio del ingreso de usuario y contraseña.</w:t>
-      </w:r>
-    </w:p>
-    <w:p>
-      <w:pPr>
-        <w:pStyle w:val="NoSpacing"/>
+        <w:t>l login se puede iniciar sesión por medio del ingreso de usuario y contraseña.</w:t>
+      </w:r>
+    </w:p>
+    <w:p>
+      <w:pPr>
+        <w:pStyle w:val="Sinespaciado"/>
         <w:rPr>
           <w:lang w:val="es-AR"/>
         </w:rPr>
@@ -2875,7 +2930,7 @@
     </w:p>
     <w:p>
       <w:pPr>
-        <w:pStyle w:val="NoSpacing"/>
+        <w:pStyle w:val="Sinespaciado"/>
         <w:rPr>
           <w:lang w:val="es-AR"/>
         </w:rPr>
@@ -2890,26 +2945,12 @@
         <w:rPr>
           <w:lang w:val="es-AR"/>
         </w:rPr>
-        <w:t xml:space="preserve">to todos los usuarios tienen el valor de reintentos en 0. Al momento de realizar </w:t>
-      </w:r>
-      <w:proofErr w:type="spellStart"/>
-      <w:r>
-        <w:rPr>
-          <w:lang w:val="es-AR"/>
-        </w:rPr>
-        <w:t>login</w:t>
-      </w:r>
-      <w:proofErr w:type="spellEnd"/>
-      <w:r>
-        <w:rPr>
-          <w:lang w:val="es-AR"/>
-        </w:rPr>
-        <w:t xml:space="preserve"> fallido (error de contraseña) se incrementa dicho valor en 1.  </w:t>
-      </w:r>
-    </w:p>
-    <w:p>
-      <w:pPr>
-        <w:pStyle w:val="NoSpacing"/>
+        <w:t xml:space="preserve">to todos los usuarios tienen el valor de reintentos en 0. Al momento de realizar login fallido (error de contraseña) se incrementa dicho valor en 1.  </w:t>
+      </w:r>
+    </w:p>
+    <w:p>
+      <w:pPr>
+        <w:pStyle w:val="Sinespaciado"/>
         <w:rPr>
           <w:rFonts w:ascii="Calibri" w:hAnsi="Calibri" w:cs="Calibri"/>
           <w:lang w:val="es-AR"/>
@@ -2973,7 +3014,7 @@
     </w:p>
     <w:p>
       <w:pPr>
-        <w:pStyle w:val="Heading2"/>
+        <w:pStyle w:val="Ttulo2"/>
         <w:numPr>
           <w:ilvl w:val="1"/>
           <w:numId w:val="1"/>
@@ -2981,29 +3022,19 @@
         <w:ind w:left="567" w:hanging="567"/>
       </w:pPr>
       <w:bookmarkStart w:id="6" w:name="_Toc484985645"/>
-      <w:proofErr w:type="spellStart"/>
-      <w:r>
-        <w:t>Registro</w:t>
-      </w:r>
-      <w:proofErr w:type="spellEnd"/>
-      <w:r>
-        <w:t xml:space="preserve"> de </w:t>
-      </w:r>
-      <w:proofErr w:type="spellStart"/>
-      <w:r>
-        <w:t>Usuario</w:t>
+      <w:r>
+        <w:t>Registro de Usuario</w:t>
       </w:r>
       <w:bookmarkEnd w:id="6"/>
-      <w:proofErr w:type="spellEnd"/>
-    </w:p>
-    <w:p>
-      <w:pPr>
-        <w:pStyle w:val="NoSpacing"/>
-      </w:pPr>
-    </w:p>
-    <w:p>
-      <w:pPr>
-        <w:pStyle w:val="NoSpacing"/>
+    </w:p>
+    <w:p>
+      <w:pPr>
+        <w:pStyle w:val="Sinespaciado"/>
+      </w:pPr>
+    </w:p>
+    <w:p>
+      <w:pPr>
+        <w:pStyle w:val="Sinespaciado"/>
         <w:rPr>
           <w:lang w:val="es-AR"/>
         </w:rPr>
@@ -3029,123 +3060,65 @@
     </w:p>
     <w:p>
       <w:pPr>
-        <w:pStyle w:val="NoSpacing"/>
-        <w:rPr>
-          <w:lang w:val="es-AR"/>
-        </w:rPr>
-      </w:pPr>
-      <w:r>
-        <w:rPr>
-          <w:lang w:val="es-AR"/>
-        </w:rPr>
-        <w:t xml:space="preserve">Al dar de alta tanto un chofer como un cliente, se ejecuta un </w:t>
-      </w:r>
-      <w:proofErr w:type="spellStart"/>
-      <w:r>
-        <w:rPr>
-          <w:lang w:val="es-AR"/>
-        </w:rPr>
-        <w:t>stored</w:t>
-      </w:r>
-      <w:proofErr w:type="spellEnd"/>
-      <w:r>
-        <w:rPr>
-          <w:lang w:val="es-AR"/>
-        </w:rPr>
-        <w:t xml:space="preserve"> </w:t>
-      </w:r>
-      <w:proofErr w:type="spellStart"/>
-      <w:r>
-        <w:rPr>
-          <w:lang w:val="es-AR"/>
-        </w:rPr>
-        <w:t>procedure</w:t>
-      </w:r>
-      <w:proofErr w:type="spellEnd"/>
-      <w:r>
-        <w:rPr>
-          <w:lang w:val="es-AR"/>
-        </w:rPr>
-        <w:t xml:space="preserve"> que inserta en la tabla de usuarios un registro con el siguiente formato</w:t>
-      </w:r>
-    </w:p>
-    <w:p>
-      <w:pPr>
-        <w:pStyle w:val="NoSpacing"/>
-        <w:rPr>
-          <w:lang w:val="es-AR"/>
-        </w:rPr>
-      </w:pPr>
-    </w:p>
-    <w:p>
-      <w:pPr>
-        <w:pStyle w:val="NoSpacing"/>
-        <w:rPr>
-          <w:lang w:val="es-AR"/>
-        </w:rPr>
-      </w:pPr>
-      <w:proofErr w:type="spellStart"/>
-      <w:r>
-        <w:rPr>
-          <w:lang w:val="es-AR"/>
-        </w:rPr>
-        <w:t>Username</w:t>
-      </w:r>
-      <w:proofErr w:type="spellEnd"/>
-      <w:r>
-        <w:rPr>
-          <w:lang w:val="es-AR"/>
-        </w:rPr>
-        <w:t xml:space="preserve"> = </w:t>
-      </w:r>
-      <w:proofErr w:type="spellStart"/>
-      <w:r>
-        <w:rPr>
-          <w:lang w:val="es-AR"/>
-        </w:rPr>
-        <w:t>user</w:t>
-      </w:r>
-      <w:proofErr w:type="spellEnd"/>
-      <w:r>
-        <w:rPr>
-          <w:lang w:val="es-AR"/>
-        </w:rPr>
-        <w:t xml:space="preserve"> + id </w:t>
-      </w:r>
-    </w:p>
-    <w:p>
-      <w:pPr>
-        <w:pStyle w:val="NoSpacing"/>
-        <w:rPr>
-          <w:lang w:val="es-AR"/>
-        </w:rPr>
-      </w:pPr>
-      <w:proofErr w:type="spellStart"/>
-      <w:r>
-        <w:rPr>
-          <w:lang w:val="es-AR"/>
-        </w:rPr>
-        <w:t>Password</w:t>
-      </w:r>
-      <w:proofErr w:type="spellEnd"/>
-      <w:r>
-        <w:rPr>
-          <w:lang w:val="es-AR"/>
-        </w:rPr>
-        <w:t xml:space="preserve"> = resultado del algoritmo de encriptación SHA256</w:t>
-      </w:r>
-    </w:p>
-    <w:p>
-      <w:pPr>
-        <w:pStyle w:val="NoSpacing"/>
-        <w:rPr>
-          <w:lang w:val="es-AR"/>
-        </w:rPr>
-      </w:pPr>
-    </w:p>
-    <w:p>
-      <w:pPr>
-        <w:pStyle w:val="NoSpacing"/>
+        <w:pStyle w:val="Sinespaciado"/>
+        <w:rPr>
+          <w:lang w:val="es-AR"/>
+        </w:rPr>
+      </w:pPr>
+      <w:r>
+        <w:rPr>
+          <w:lang w:val="es-AR"/>
+        </w:rPr>
+        <w:t>Al dar de alta tanto un chofer como un cliente, se ejecuta un stored procedure que inserta en la tabla de usuarios un registro con el siguiente formato</w:t>
+      </w:r>
+    </w:p>
+    <w:p>
+      <w:pPr>
+        <w:pStyle w:val="Sinespaciado"/>
+        <w:rPr>
+          <w:lang w:val="es-AR"/>
+        </w:rPr>
+      </w:pPr>
+    </w:p>
+    <w:p>
+      <w:pPr>
+        <w:pStyle w:val="Sinespaciado"/>
+        <w:rPr>
+          <w:lang w:val="es-AR"/>
+        </w:rPr>
+      </w:pPr>
+      <w:r>
+        <w:rPr>
+          <w:lang w:val="es-AR"/>
+        </w:rPr>
+        <w:t xml:space="preserve">Username = user + id </w:t>
+      </w:r>
+    </w:p>
+    <w:p>
+      <w:pPr>
+        <w:pStyle w:val="Sinespaciado"/>
+        <w:rPr>
+          <w:lang w:val="es-AR"/>
+        </w:rPr>
+      </w:pPr>
+      <w:r>
+        <w:rPr>
+          <w:lang w:val="es-AR"/>
+        </w:rPr>
+        <w:t>Password = resultado del algoritmo de encriptación SHA256</w:t>
+      </w:r>
+    </w:p>
+    <w:p>
+      <w:pPr>
+        <w:pStyle w:val="Sinespaciado"/>
+        <w:rPr>
+          <w:lang w:val="es-AR"/>
+        </w:rPr>
+      </w:pPr>
+    </w:p>
+    <w:p>
+      <w:pPr>
+        <w:pStyle w:val="Sinespaciado"/>
         <w:rPr>
           <w:lang w:val="es-AR"/>
         </w:rPr>
@@ -3159,7 +3132,7 @@
     </w:p>
     <w:p>
       <w:pPr>
-        <w:pStyle w:val="NoSpacing"/>
+        <w:pStyle w:val="Sinespaciado"/>
         <w:rPr>
           <w:lang w:val="es-AR"/>
         </w:rPr>
@@ -3173,7 +3146,7 @@
     </w:p>
     <w:p>
       <w:pPr>
-        <w:pStyle w:val="NoSpacing"/>
+        <w:pStyle w:val="Sinespaciado"/>
         <w:rPr>
           <w:lang w:val="es-AR"/>
         </w:rPr>
@@ -3189,7 +3162,7 @@
     </w:p>
     <w:p>
       <w:pPr>
-        <w:pStyle w:val="Heading2"/>
+        <w:pStyle w:val="Ttulo2"/>
         <w:numPr>
           <w:ilvl w:val="1"/>
           <w:numId w:val="1"/>
@@ -3302,49 +3275,7 @@
         <w:rPr>
           <w:lang w:val="es-AR"/>
         </w:rPr>
-        <w:t xml:space="preserve">Para dar de baja lógicamente un rol, existe un </w:t>
-      </w:r>
-      <w:proofErr w:type="spellStart"/>
-      <w:r>
-        <w:rPr>
-          <w:lang w:val="es-AR"/>
-        </w:rPr>
-        <w:t>checkbox</w:t>
-      </w:r>
-      <w:proofErr w:type="spellEnd"/>
-      <w:r>
-        <w:rPr>
-          <w:lang w:val="es-AR"/>
-        </w:rPr>
-        <w:t xml:space="preserve"> en el campo de modificación. Para dar de baja un rol, se debe modificar el mismo </w:t>
-      </w:r>
-      <w:proofErr w:type="spellStart"/>
-      <w:r>
-        <w:rPr>
-          <w:lang w:val="es-AR"/>
-        </w:rPr>
-        <w:t>destildando</w:t>
-      </w:r>
-      <w:proofErr w:type="spellEnd"/>
-      <w:r>
-        <w:rPr>
-          <w:lang w:val="es-AR"/>
-        </w:rPr>
-        <w:t xml:space="preserve"> este </w:t>
-      </w:r>
-      <w:proofErr w:type="spellStart"/>
-      <w:r>
-        <w:rPr>
-          <w:lang w:val="es-AR"/>
-        </w:rPr>
-        <w:t>checkbox</w:t>
-      </w:r>
-      <w:proofErr w:type="spellEnd"/>
-      <w:r>
-        <w:rPr>
-          <w:lang w:val="es-AR"/>
-        </w:rPr>
-        <w:t xml:space="preserve">. Al confirmar esta </w:t>
+        <w:t xml:space="preserve">Para dar de baja lógicamente un rol, existe un checkbox en el campo de modificación. Para dar de baja un rol, se debe modificar el mismo destildando este checkbox. Al confirmar esta </w:t>
       </w:r>
       <w:r>
         <w:rPr>
@@ -3380,7 +3311,7 @@
     </w:p>
     <w:p>
       <w:pPr>
-        <w:pStyle w:val="Heading2"/>
+        <w:pStyle w:val="Ttulo2"/>
         <w:numPr>
           <w:ilvl w:val="1"/>
           <w:numId w:val="1"/>
@@ -3416,38 +3347,20 @@
         <w:rPr>
           <w:lang w:val="es-AR"/>
         </w:rPr>
-        <w:t xml:space="preserve">Mediante este ABM es posible crear, modificar y deshabilitar lógicamente </w:t>
-      </w:r>
-      <w:r>
-        <w:rPr>
-          <w:lang w:val="es-AR"/>
-        </w:rPr>
-        <w:t>clientes</w:t>
-      </w:r>
-      <w:r>
-        <w:rPr>
-          <w:lang w:val="es-AR"/>
-        </w:rPr>
-        <w:t>.</w:t>
-      </w:r>
-    </w:p>
-    <w:p>
-      <w:pPr>
-        <w:rPr>
-          <w:lang w:val="es-AR"/>
-        </w:rPr>
-      </w:pPr>
-      <w:r>
-        <w:rPr>
-          <w:lang w:val="es-AR"/>
-        </w:rPr>
-        <w:t xml:space="preserve">El formulario inicial posee un buscador </w:t>
-      </w:r>
-      <w:r>
-        <w:rPr>
-          <w:lang w:val="es-AR"/>
-        </w:rPr>
-        <w:t xml:space="preserve">por el cual </w:t>
+        <w:t>Mediante este ABM es posible crear, modificar y deshabilitar lógicamente clientes.</w:t>
+      </w:r>
+    </w:p>
+    <w:p>
+      <w:pPr>
+        <w:rPr>
+          <w:lang w:val="es-AR"/>
+        </w:rPr>
+      </w:pPr>
+      <w:r>
+        <w:rPr>
+          <w:lang w:val="es-AR"/>
+        </w:rPr>
+        <w:t xml:space="preserve">El formulario inicial posee un buscador por el cual </w:t>
       </w:r>
       <w:r>
         <w:rPr>
@@ -3561,178 +3474,128 @@
     </w:p>
     <w:p>
       <w:pPr>
-        <w:pStyle w:val="NoSpacing"/>
-        <w:rPr>
-          <w:lang w:val="es-AR"/>
-        </w:rPr>
-      </w:pPr>
-      <w:proofErr w:type="gramStart"/>
+        <w:pStyle w:val="Sinespaciado"/>
+        <w:rPr>
+          <w:lang w:val="es-AR"/>
+        </w:rPr>
+      </w:pPr>
       <w:r>
         <w:rPr>
           <w:lang w:val="es-AR"/>
         </w:rPr>
         <w:t>nombre</w:t>
       </w:r>
-      <w:proofErr w:type="gramEnd"/>
-    </w:p>
-    <w:p>
-      <w:pPr>
-        <w:pStyle w:val="NoSpacing"/>
-        <w:rPr>
-          <w:lang w:val="es-AR"/>
-        </w:rPr>
-      </w:pPr>
-      <w:proofErr w:type="gramStart"/>
+    </w:p>
+    <w:p>
+      <w:pPr>
+        <w:pStyle w:val="Sinespaciado"/>
+        <w:rPr>
+          <w:lang w:val="es-AR"/>
+        </w:rPr>
+      </w:pPr>
       <w:r>
         <w:rPr>
           <w:lang w:val="es-AR"/>
         </w:rPr>
         <w:t>apellido</w:t>
       </w:r>
-      <w:proofErr w:type="gramEnd"/>
-    </w:p>
-    <w:p>
-      <w:pPr>
-        <w:pStyle w:val="NoSpacing"/>
-        <w:rPr>
-          <w:lang w:val="es-AR"/>
-        </w:rPr>
-      </w:pPr>
-      <w:proofErr w:type="gramStart"/>
+    </w:p>
+    <w:p>
+      <w:pPr>
+        <w:pStyle w:val="Sinespaciado"/>
+        <w:rPr>
+          <w:lang w:val="es-AR"/>
+        </w:rPr>
+      </w:pPr>
       <w:r>
         <w:rPr>
           <w:lang w:val="es-AR"/>
         </w:rPr>
         <w:t>documento</w:t>
       </w:r>
-      <w:proofErr w:type="gramEnd"/>
-    </w:p>
-    <w:p>
-      <w:pPr>
-        <w:pStyle w:val="NoSpacing"/>
-        <w:rPr>
-          <w:lang w:val="es-AR"/>
-        </w:rPr>
-      </w:pPr>
-      <w:proofErr w:type="gramStart"/>
+    </w:p>
+    <w:p>
+      <w:pPr>
+        <w:pStyle w:val="Sinespaciado"/>
+        <w:rPr>
+          <w:lang w:val="es-AR"/>
+        </w:rPr>
+      </w:pPr>
       <w:r>
         <w:rPr>
           <w:lang w:val="es-AR"/>
         </w:rPr>
         <w:t>teléfono</w:t>
       </w:r>
-      <w:proofErr w:type="gramEnd"/>
-    </w:p>
-    <w:p>
-      <w:pPr>
-        <w:pStyle w:val="NoSpacing"/>
-        <w:rPr>
-          <w:lang w:val="es-AR"/>
-        </w:rPr>
-      </w:pPr>
-      <w:proofErr w:type="gramStart"/>
+    </w:p>
+    <w:p>
+      <w:pPr>
+        <w:pStyle w:val="Sinespaciado"/>
+        <w:rPr>
+          <w:lang w:val="es-AR"/>
+        </w:rPr>
+      </w:pPr>
       <w:r>
         <w:rPr>
           <w:lang w:val="es-AR"/>
         </w:rPr>
         <w:t>mail</w:t>
       </w:r>
-      <w:proofErr w:type="gramEnd"/>
-    </w:p>
-    <w:p>
-      <w:pPr>
-        <w:pStyle w:val="NoSpacing"/>
-        <w:rPr>
-          <w:lang w:val="es-AR"/>
-        </w:rPr>
-      </w:pPr>
-      <w:proofErr w:type="gramStart"/>
-      <w:r>
-        <w:rPr>
-          <w:lang w:val="es-AR"/>
-        </w:rPr>
-        <w:t>fecha</w:t>
-      </w:r>
-      <w:proofErr w:type="gramEnd"/>
-      <w:r>
-        <w:rPr>
-          <w:lang w:val="es-AR"/>
-        </w:rPr>
-        <w:t xml:space="preserve"> de nacimiento</w:t>
-      </w:r>
-    </w:p>
-    <w:p>
-      <w:pPr>
-        <w:pStyle w:val="NoSpacing"/>
-        <w:rPr>
-          <w:lang w:val="es-AR"/>
-        </w:rPr>
-      </w:pPr>
-      <w:proofErr w:type="gramStart"/>
+    </w:p>
+    <w:p>
+      <w:pPr>
+        <w:pStyle w:val="Sinespaciado"/>
+        <w:rPr>
+          <w:lang w:val="es-AR"/>
+        </w:rPr>
+      </w:pPr>
+      <w:r>
+        <w:rPr>
+          <w:lang w:val="es-AR"/>
+        </w:rPr>
+        <w:t>fecha de nacimiento</w:t>
+      </w:r>
+    </w:p>
+    <w:p>
+      <w:pPr>
+        <w:pStyle w:val="Sinespaciado"/>
+        <w:rPr>
+          <w:lang w:val="es-AR"/>
+        </w:rPr>
+      </w:pPr>
       <w:r>
         <w:rPr>
           <w:lang w:val="es-AR"/>
         </w:rPr>
         <w:t>calle</w:t>
       </w:r>
-      <w:proofErr w:type="gramEnd"/>
-    </w:p>
-    <w:p>
-      <w:pPr>
-        <w:pStyle w:val="NoSpacing"/>
-        <w:rPr>
-          <w:lang w:val="es-AR"/>
-        </w:rPr>
-      </w:pPr>
-      <w:proofErr w:type="gramStart"/>
-      <w:r>
-        <w:rPr>
-          <w:lang w:val="es-AR"/>
-        </w:rPr>
-        <w:t>código</w:t>
-      </w:r>
-      <w:proofErr w:type="gramEnd"/>
-      <w:r>
-        <w:rPr>
-          <w:lang w:val="es-AR"/>
-        </w:rPr>
-        <w:t xml:space="preserve"> postal</w:t>
-      </w:r>
-    </w:p>
-    <w:p>
-      <w:pPr>
-        <w:pStyle w:val="NoSpacing"/>
-        <w:rPr>
-          <w:lang w:val="es-AR"/>
-        </w:rPr>
-      </w:pPr>
-      <w:proofErr w:type="gramStart"/>
-      <w:r>
-        <w:rPr>
-          <w:lang w:val="es-AR"/>
-        </w:rPr>
-        <w:t>habilitado</w:t>
-      </w:r>
-      <w:proofErr w:type="gramEnd"/>
-      <w:r>
-        <w:rPr>
-          <w:lang w:val="es-AR"/>
-        </w:rPr>
-        <w:t xml:space="preserve"> (</w:t>
-      </w:r>
-      <w:proofErr w:type="spellStart"/>
-      <w:r>
-        <w:rPr>
-          <w:lang w:val="es-AR"/>
-        </w:rPr>
-        <w:t>Checkbox</w:t>
-      </w:r>
-      <w:proofErr w:type="spellEnd"/>
-      <w:r>
-        <w:rPr>
-          <w:lang w:val="es-AR"/>
-        </w:rPr>
-        <w:t>)</w:t>
+    </w:p>
+    <w:p>
+      <w:pPr>
+        <w:pStyle w:val="Sinespaciado"/>
+        <w:rPr>
+          <w:lang w:val="es-AR"/>
+        </w:rPr>
+      </w:pPr>
+      <w:r>
+        <w:rPr>
+          <w:lang w:val="es-AR"/>
+        </w:rPr>
+        <w:t>código postal</w:t>
+      </w:r>
+    </w:p>
+    <w:p>
+      <w:pPr>
+        <w:pStyle w:val="Sinespaciado"/>
+        <w:rPr>
+          <w:lang w:val="es-AR"/>
+        </w:rPr>
+      </w:pPr>
+      <w:r>
+        <w:rPr>
+          <w:lang w:val="es-AR"/>
+        </w:rPr>
+        <w:t>habilitado (Checkbox)</w:t>
       </w:r>
     </w:p>
     <w:p>
@@ -3867,85 +3730,19 @@
         <w:rPr>
           <w:lang w:val="es-AR"/>
         </w:rPr>
-        <w:t xml:space="preserve">Para dar de baja lógicamente un </w:t>
-      </w:r>
-      <w:r>
-        <w:rPr>
-          <w:lang w:val="es-AR"/>
-        </w:rPr>
-        <w:t>cliente</w:t>
-      </w:r>
-      <w:r>
-        <w:rPr>
-          <w:lang w:val="es-AR"/>
-        </w:rPr>
-        <w:t xml:space="preserve">, existe un </w:t>
-      </w:r>
-      <w:proofErr w:type="spellStart"/>
-      <w:r>
-        <w:rPr>
-          <w:lang w:val="es-AR"/>
-        </w:rPr>
-        <w:t>checkbox</w:t>
-      </w:r>
-      <w:proofErr w:type="spellEnd"/>
-      <w:r>
-        <w:rPr>
-          <w:lang w:val="es-AR"/>
-        </w:rPr>
-        <w:t xml:space="preserve"> en el campo de modificación. Para dar de baja un </w:t>
-      </w:r>
-      <w:r>
-        <w:rPr>
-          <w:lang w:val="es-AR"/>
-        </w:rPr>
-        <w:t>cliente</w:t>
-      </w:r>
-      <w:r>
-        <w:rPr>
-          <w:lang w:val="es-AR"/>
-        </w:rPr>
-        <w:t xml:space="preserve">, se debe modificar el mismo </w:t>
-      </w:r>
-      <w:proofErr w:type="spellStart"/>
-      <w:r>
-        <w:rPr>
-          <w:lang w:val="es-AR"/>
-        </w:rPr>
-        <w:t>destildando</w:t>
-      </w:r>
-      <w:proofErr w:type="spellEnd"/>
-      <w:r>
-        <w:rPr>
-          <w:lang w:val="es-AR"/>
-        </w:rPr>
-        <w:t xml:space="preserve"> este </w:t>
-      </w:r>
-      <w:proofErr w:type="spellStart"/>
-      <w:r>
-        <w:rPr>
-          <w:lang w:val="es-AR"/>
-        </w:rPr>
-        <w:t>checkbox</w:t>
-      </w:r>
-      <w:proofErr w:type="spellEnd"/>
-      <w:r>
-        <w:rPr>
-          <w:lang w:val="es-AR"/>
-        </w:rPr>
-        <w:t xml:space="preserve">. </w:t>
-      </w:r>
-    </w:p>
-    <w:p>
-      <w:pPr>
-        <w:rPr>
-          <w:lang w:val="es-AR"/>
-        </w:rPr>
-      </w:pPr>
-    </w:p>
-    <w:p>
-      <w:pPr>
-        <w:pStyle w:val="Heading2"/>
+        <w:t xml:space="preserve">Para dar de baja lógicamente un cliente, existe un checkbox en el campo de modificación. Para dar de baja un cliente, se debe modificar el mismo destildando este checkbox. </w:t>
+      </w:r>
+    </w:p>
+    <w:p>
+      <w:pPr>
+        <w:rPr>
+          <w:lang w:val="es-AR"/>
+        </w:rPr>
+      </w:pPr>
+    </w:p>
+    <w:p>
+      <w:pPr>
+        <w:pStyle w:val="Ttulo2"/>
         <w:numPr>
           <w:ilvl w:val="1"/>
           <w:numId w:val="1"/>
@@ -3974,7 +3771,7 @@
     </w:p>
     <w:p>
       <w:pPr>
-        <w:pStyle w:val="Heading2"/>
+        <w:pStyle w:val="Ttulo2"/>
         <w:numPr>
           <w:ilvl w:val="1"/>
           <w:numId w:val="1"/>
@@ -3989,14 +3786,7 @@
         <w:rPr>
           <w:lang w:val="es-AR"/>
         </w:rPr>
-        <w:t xml:space="preserve">ABM </w:t>
-      </w:r>
-      <w:proofErr w:type="spellStart"/>
-      <w:r>
-        <w:rPr>
-          <w:lang w:val="es-AR"/>
-        </w:rPr>
-        <w:t>Automo</w:t>
+        <w:t>ABM Automo</w:t>
       </w:r>
       <w:r>
         <w:rPr>
@@ -4011,18 +3801,132 @@
         <w:t>il</w:t>
       </w:r>
       <w:bookmarkEnd w:id="10"/>
-      <w:proofErr w:type="spellEnd"/>
-    </w:p>
-    <w:p>
-      <w:pPr>
-        <w:rPr>
-          <w:lang w:val="es-AR"/>
-        </w:rPr>
-      </w:pPr>
-    </w:p>
-    <w:p>
-      <w:pPr>
-        <w:pStyle w:val="Heading2"/>
+    </w:p>
+    <w:p>
+      <w:pPr>
+        <w:rPr>
+          <w:lang w:val="es-AR"/>
+        </w:rPr>
+      </w:pPr>
+    </w:p>
+    <w:p>
+      <w:pPr>
+        <w:rPr>
+          <w:lang w:val="es-AR"/>
+        </w:rPr>
+      </w:pPr>
+      <w:r>
+        <w:rPr>
+          <w:lang w:val="es-AR"/>
+        </w:rPr>
+        <w:t>Mediante este ABM es posible crear, modificar y deshabilitar el auto.</w:t>
+      </w:r>
+    </w:p>
+    <w:p>
+      <w:pPr>
+        <w:rPr>
+          <w:lang w:val="es-AR"/>
+        </w:rPr>
+      </w:pPr>
+      <w:r>
+        <w:rPr>
+          <w:lang w:val="es-AR"/>
+        </w:rPr>
+        <w:t>El formulario inicial cuenta con cuatro campos para buscar por separado o simultáneamente. Cuenta con el botón de búsqueda, para buscar una vez llenado los campos a buscar, un botón de alta y un botón de alta de turno. Abajo muestra la grilla con todos los autos y los distintos tipos de turnos en los cual se encuentra inscripto (o utilizados).</w:t>
+      </w:r>
+    </w:p>
+    <w:p>
+      <w:pPr>
+        <w:rPr>
+          <w:lang w:val="es-AR"/>
+        </w:rPr>
+      </w:pPr>
+      <w:r>
+        <w:rPr>
+          <w:lang w:val="es-AR"/>
+        </w:rPr>
+        <w:t>El formulario de alta tiene todos los campos necesarios para crear un grupo y cuenta con la restricción que solo se pueden asociar choferes que se encuentren libres en algún turno. Una vez elegido</w:t>
+      </w:r>
+      <w:r>
+        <w:rPr>
+          <w:lang w:val="es-AR"/>
+        </w:rPr>
+        <w:t>,</w:t>
+      </w:r>
+      <w:r>
+        <w:rPr>
+          <w:lang w:val="es-AR"/>
+        </w:rPr>
+        <w:t xml:space="preserve"> el formulario nos traer los turnos disponibles para dicho chofer.</w:t>
+      </w:r>
+      <w:r>
+        <w:rPr>
+          <w:lang w:val="es-AR"/>
+        </w:rPr>
+        <w:t xml:space="preserve"> En el caso de ingresar una patente que se encuentra en la base de datos el sistema no nos dejara crearlo.</w:t>
+      </w:r>
+    </w:p>
+    <w:p>
+      <w:pPr>
+        <w:rPr>
+          <w:lang w:val="es-AR"/>
+        </w:rPr>
+      </w:pPr>
+      <w:r>
+        <w:rPr>
+          <w:lang w:val="es-AR"/>
+        </w:rPr>
+        <w:t>Para modificar un auto deberán hacer doble clic en el auto que deseen modificar. Nos traerá un formulario similar al anterior con los campos modificables. Al igual que la lógica anterior no nos dejara ingresar patentes ya existentes y choferes que ya estén ocupados.</w:t>
+      </w:r>
+    </w:p>
+    <w:p>
+      <w:pPr>
+        <w:rPr>
+          <w:lang w:val="es-AR"/>
+        </w:rPr>
+      </w:pPr>
+      <w:r>
+        <w:rPr>
+          <w:lang w:val="es-AR"/>
+        </w:rPr>
+        <w:t>Al agregar un turno nos traerá un formulario con los campos bloqueados excepto el de turnos, en el cual solo nos dejara elegir aquellos turnos que aquel auto y chofer tenga libres, incluyendo el actual turno. En caso de que elijamos el mismo turno el sistema nos informara que es el mimos y que no hubo cambios.</w:t>
+      </w:r>
+    </w:p>
+    <w:p>
+      <w:pPr>
+        <w:rPr>
+          <w:lang w:val="es-AR"/>
+        </w:rPr>
+      </w:pPr>
+      <w:r>
+        <w:rPr>
+          <w:lang w:val="es-AR"/>
+        </w:rPr>
+        <w:t xml:space="preserve">Para eliminar un auto solo debemos seleccionarlo de la grilla y al traernos el formulario de modificación se encontrara el botón </w:t>
+      </w:r>
+      <w:r>
+        <w:rPr>
+          <w:lang w:val="es-AR"/>
+        </w:rPr>
+        <w:t>eliminar habilitado. Solo borrara el turno actual, a menos que se el único turno que este ocupando y en dicho caso borrara por completo el auto.</w:t>
+      </w:r>
+    </w:p>
+    <w:p>
+      <w:pPr>
+        <w:rPr>
+          <w:lang w:val="es-AR"/>
+        </w:rPr>
+      </w:pPr>
+      <w:r>
+        <w:rPr>
+          <w:lang w:val="es-AR"/>
+        </w:rPr>
+        <w:t>Cuenta con la modificación de habilitar o deshabilitar el auto.</w:t>
+      </w:r>
+    </w:p>
+    <w:p>
+      <w:pPr>
+        <w:pStyle w:val="Ttulo2"/>
         <w:numPr>
           <w:ilvl w:val="1"/>
           <w:numId w:val="1"/>
@@ -4059,44 +3963,20 @@
         <w:rPr>
           <w:lang w:val="es-AR"/>
         </w:rPr>
-        <w:t xml:space="preserve">Mediante este ABM es posible crear, modificar y deshabilitar lógicamente </w:t>
-      </w:r>
-      <w:r>
-        <w:rPr>
-          <w:lang w:val="es-AR"/>
-        </w:rPr>
-        <w:t>turnos</w:t>
-      </w:r>
-      <w:r>
-        <w:rPr>
-          <w:lang w:val="es-AR"/>
-        </w:rPr>
-        <w:t>.</w:t>
-      </w:r>
-    </w:p>
-    <w:p>
-      <w:pPr>
-        <w:rPr>
-          <w:lang w:val="es-AR"/>
-        </w:rPr>
-      </w:pPr>
-      <w:r>
-        <w:rPr>
-          <w:lang w:val="es-AR"/>
-        </w:rPr>
-        <w:t xml:space="preserve">El formulario inicial posee un buscador por el cual es posible buscar por </w:t>
-      </w:r>
-      <w:r>
-        <w:rPr>
-          <w:lang w:val="es-AR"/>
-        </w:rPr>
-        <w:t>descripción</w:t>
-      </w:r>
-      <w:r>
-        <w:rPr>
-          <w:lang w:val="es-AR"/>
-        </w:rPr>
-        <w:t xml:space="preserve"> para llenar el listado.</w:t>
+        <w:t>Mediante este ABM es posible crear, modificar y deshabilitar lógicamente turnos.</w:t>
+      </w:r>
+    </w:p>
+    <w:p>
+      <w:pPr>
+        <w:rPr>
+          <w:lang w:val="es-AR"/>
+        </w:rPr>
+      </w:pPr>
+      <w:r>
+        <w:rPr>
+          <w:lang w:val="es-AR"/>
+        </w:rPr>
+        <w:t>El formulario inicial posee un buscador por el cual es posible buscar por descripción para llenar el listado.</w:t>
       </w:r>
       <w:r>
         <w:rPr>
@@ -4120,19 +4000,7 @@
         <w:rPr>
           <w:lang w:val="es-AR"/>
         </w:rPr>
-        <w:t xml:space="preserve">de búsqueda, al presionar el botón de “buscar” se traen todos los </w:t>
-      </w:r>
-      <w:r>
-        <w:rPr>
-          <w:lang w:val="es-AR"/>
-        </w:rPr>
-        <w:t>turnos</w:t>
-      </w:r>
-      <w:r>
-        <w:rPr>
-          <w:lang w:val="es-AR"/>
-        </w:rPr>
-        <w:t xml:space="preserve"> existentes.</w:t>
+        <w:t>de búsqueda, al presionar el botón de “buscar” se traen todos los turnos existentes.</w:t>
       </w:r>
     </w:p>
     <w:p>
@@ -4162,15 +4030,15 @@
     </w:p>
     <w:p>
       <w:pPr>
-        <w:pStyle w:val="NoSpacing"/>
-        <w:rPr>
-          <w:lang w:val="es-AR"/>
-        </w:rPr>
-      </w:pPr>
-    </w:p>
-    <w:p>
-      <w:pPr>
-        <w:pStyle w:val="NoSpacing"/>
+        <w:pStyle w:val="Sinespaciado"/>
+        <w:rPr>
+          <w:lang w:val="es-AR"/>
+        </w:rPr>
+      </w:pPr>
+    </w:p>
+    <w:p>
+      <w:pPr>
+        <w:pStyle w:val="Sinespaciado"/>
         <w:rPr>
           <w:lang w:val="es-AR"/>
         </w:rPr>
@@ -4184,7 +4052,7 @@
     </w:p>
     <w:p>
       <w:pPr>
-        <w:pStyle w:val="NoSpacing"/>
+        <w:pStyle w:val="Sinespaciado"/>
         <w:rPr>
           <w:lang w:val="es-AR"/>
         </w:rPr>
@@ -4198,7 +4066,7 @@
     </w:p>
     <w:p>
       <w:pPr>
-        <w:pStyle w:val="NoSpacing"/>
+        <w:pStyle w:val="Sinespaciado"/>
         <w:rPr>
           <w:lang w:val="es-AR"/>
         </w:rPr>
@@ -4212,7 +4080,7 @@
     </w:p>
     <w:p>
       <w:pPr>
-        <w:pStyle w:val="NoSpacing"/>
+        <w:pStyle w:val="Sinespaciado"/>
         <w:rPr>
           <w:lang w:val="es-AR"/>
         </w:rPr>
@@ -4226,52 +4094,31 @@
     </w:p>
     <w:p>
       <w:pPr>
-        <w:pStyle w:val="NoSpacing"/>
-        <w:rPr>
-          <w:lang w:val="es-AR"/>
-        </w:rPr>
-      </w:pPr>
-      <w:r>
-        <w:rPr>
-          <w:lang w:val="es-AR"/>
-        </w:rPr>
+        <w:pStyle w:val="Sinespaciado"/>
+        <w:rPr>
+          <w:lang w:val="es-AR"/>
+        </w:rPr>
+      </w:pPr>
+      <w:r>
+        <w:rPr>
+          <w:lang w:val="es-AR"/>
+        </w:rPr>
+        <w:lastRenderedPageBreak/>
         <w:t xml:space="preserve">Precio base </w:t>
       </w:r>
     </w:p>
     <w:p>
       <w:pPr>
-        <w:pStyle w:val="NoSpacing"/>
-        <w:rPr>
-          <w:lang w:val="es-AR"/>
-        </w:rPr>
-      </w:pPr>
-      <w:proofErr w:type="gramStart"/>
-      <w:r>
-        <w:rPr>
-          <w:lang w:val="es-AR"/>
-        </w:rPr>
-        <w:t>habilitado</w:t>
-      </w:r>
-      <w:proofErr w:type="gramEnd"/>
-      <w:r>
-        <w:rPr>
-          <w:lang w:val="es-AR"/>
-        </w:rPr>
-        <w:t xml:space="preserve"> (</w:t>
-      </w:r>
-      <w:proofErr w:type="spellStart"/>
-      <w:r>
-        <w:rPr>
-          <w:lang w:val="es-AR"/>
-        </w:rPr>
-        <w:t>Checkbox</w:t>
-      </w:r>
-      <w:proofErr w:type="spellEnd"/>
-      <w:r>
-        <w:rPr>
-          <w:lang w:val="es-AR"/>
-        </w:rPr>
-        <w:t>)</w:t>
+        <w:pStyle w:val="Sinespaciado"/>
+        <w:rPr>
+          <w:lang w:val="es-AR"/>
+        </w:rPr>
+      </w:pPr>
+      <w:r>
+        <w:rPr>
+          <w:lang w:val="es-AR"/>
+        </w:rPr>
+        <w:t>habilitado (Checkbox)</w:t>
       </w:r>
     </w:p>
     <w:p>
@@ -4363,74 +4210,32 @@
         <w:rPr>
           <w:lang w:val="es-AR"/>
         </w:rPr>
-        <w:t xml:space="preserve">, se informara a través de un mensaje. </w:t>
-      </w:r>
-      <w:proofErr w:type="spellStart"/>
-      <w:r>
-        <w:rPr>
-          <w:lang w:val="es-AR"/>
-        </w:rPr>
-        <w:t>Tambien</w:t>
-      </w:r>
-      <w:proofErr w:type="spellEnd"/>
-      <w:r>
-        <w:rPr>
-          <w:lang w:val="es-AR"/>
-        </w:rPr>
-        <w:t xml:space="preserve">, </w:t>
-      </w:r>
-      <w:r>
-        <w:rPr>
-          <w:lang w:val="es-AR"/>
-        </w:rPr>
-        <w:t xml:space="preserve">al presionar el </w:t>
-      </w:r>
-      <w:proofErr w:type="spellStart"/>
-      <w:r>
-        <w:rPr>
-          <w:lang w:val="es-AR"/>
-        </w:rPr>
-        <w:t>bo</w:t>
-      </w:r>
-      <w:r>
-        <w:rPr>
-          <w:lang w:val="es-AR"/>
-        </w:rPr>
-        <w:t>ton</w:t>
-      </w:r>
-      <w:proofErr w:type="spellEnd"/>
-      <w:r>
-        <w:rPr>
-          <w:lang w:val="es-AR"/>
-        </w:rPr>
-        <w:t xml:space="preserve"> “Guardar” se valida que ninguno de los campos estén en blanco.</w:t>
-      </w:r>
-    </w:p>
-    <w:p>
-      <w:pPr>
-        <w:rPr>
-          <w:lang w:val="es-AR"/>
-        </w:rPr>
-      </w:pPr>
-      <w:r>
-        <w:rPr>
-          <w:lang w:val="es-AR"/>
-        </w:rPr>
-        <w:t xml:space="preserve">Para dar de baja lógicamente un cliente, existe un </w:t>
-      </w:r>
-      <w:proofErr w:type="spellStart"/>
-      <w:r>
-        <w:rPr>
-          <w:lang w:val="es-AR"/>
-        </w:rPr>
-        <w:t>checkbox</w:t>
-      </w:r>
-      <w:proofErr w:type="spellEnd"/>
-      <w:r>
-        <w:rPr>
-          <w:lang w:val="es-AR"/>
-        </w:rPr>
-        <w:t xml:space="preserve"> en el campo de modificación. Para dar de baja un </w:t>
+        <w:t xml:space="preserve">, se informara a través de un mensaje. Tambien, </w:t>
+      </w:r>
+      <w:r>
+        <w:rPr>
+          <w:lang w:val="es-AR"/>
+        </w:rPr>
+        <w:t>al presionar el bo</w:t>
+      </w:r>
+      <w:r>
+        <w:rPr>
+          <w:lang w:val="es-AR"/>
+        </w:rPr>
+        <w:t>ton “Guardar” se valida que ninguno de los campos estén en blanco.</w:t>
+      </w:r>
+    </w:p>
+    <w:p>
+      <w:pPr>
+        <w:rPr>
+          <w:lang w:val="es-AR"/>
+        </w:rPr>
+      </w:pPr>
+      <w:r>
+        <w:rPr>
+          <w:lang w:val="es-AR"/>
+        </w:rPr>
+        <w:t xml:space="preserve">Para dar de baja lógicamente un cliente, existe un checkbox en el campo de modificación. Para dar de baja un </w:t>
       </w:r>
       <w:r>
         <w:rPr>
@@ -4442,77 +4247,13 @@
         <w:rPr>
           <w:lang w:val="es-AR"/>
         </w:rPr>
-        <w:t xml:space="preserve">, se debe modificar el mismo </w:t>
-      </w:r>
-      <w:proofErr w:type="spellStart"/>
-      <w:r>
-        <w:rPr>
-          <w:lang w:val="es-AR"/>
-        </w:rPr>
-        <w:t>destildando</w:t>
-      </w:r>
-      <w:proofErr w:type="spellEnd"/>
-      <w:r>
-        <w:rPr>
-          <w:lang w:val="es-AR"/>
-        </w:rPr>
-        <w:t xml:space="preserve"> este </w:t>
-      </w:r>
-      <w:proofErr w:type="spellStart"/>
-      <w:r>
-        <w:rPr>
-          <w:lang w:val="es-AR"/>
-        </w:rPr>
-        <w:t>checkbox</w:t>
-      </w:r>
-      <w:proofErr w:type="spellEnd"/>
-      <w:r>
-        <w:rPr>
-          <w:lang w:val="es-AR"/>
-        </w:rPr>
-        <w:t xml:space="preserve">. </w:t>
-      </w:r>
-      <w:r>
-        <w:rPr>
-          <w:lang w:val="es-AR"/>
-        </w:rPr>
-        <w:t xml:space="preserve">Al confirmar esta </w:t>
-      </w:r>
-      <w:r>
-        <w:rPr>
-          <w:lang w:val="es-AR"/>
-        </w:rPr>
-        <w:t>modificación</w:t>
-      </w:r>
-      <w:r>
-        <w:rPr>
-          <w:lang w:val="es-AR"/>
-        </w:rPr>
-        <w:t xml:space="preserve">, además de deshabilitar al </w:t>
-      </w:r>
-      <w:r>
-        <w:rPr>
-          <w:lang w:val="es-AR"/>
-        </w:rPr>
-        <w:t>turno</w:t>
-      </w:r>
-      <w:r>
-        <w:rPr>
-          <w:lang w:val="es-AR"/>
-        </w:rPr>
-        <w:t xml:space="preserve"> se eliminaran todas las relaciones que posea ese </w:t>
-      </w:r>
-      <w:r>
-        <w:rPr>
-          <w:lang w:val="es-AR"/>
-        </w:rPr>
-        <w:t xml:space="preserve">turno </w:t>
-      </w:r>
-      <w:r>
-        <w:rPr>
-          <w:lang w:val="es-AR"/>
-        </w:rPr>
-        <w:t xml:space="preserve">con los </w:t>
+        <w:t xml:space="preserve">, se debe modificar el mismo destildando este checkbox. </w:t>
+      </w:r>
+      <w:r>
+        <w:rPr>
+          <w:lang w:val="es-AR"/>
+        </w:rPr>
+        <w:t xml:space="preserve">Al confirmar esta modificación, además de deshabilitar al turno se eliminaran todas las relaciones que posea ese turno con los </w:t>
       </w:r>
       <w:r>
         <w:rPr>
@@ -4552,7 +4293,7 @@
     </w:p>
     <w:p>
       <w:pPr>
-        <w:pStyle w:val="Heading2"/>
+        <w:pStyle w:val="Ttulo2"/>
         <w:numPr>
           <w:ilvl w:val="1"/>
           <w:numId w:val="1"/>
@@ -4567,14 +4308,13 @@
         <w:rPr>
           <w:lang w:val="es-AR"/>
         </w:rPr>
-        <w:lastRenderedPageBreak/>
         <w:t>Conectores</w:t>
       </w:r>
       <w:bookmarkEnd w:id="12"/>
     </w:p>
     <w:p>
       <w:pPr>
-        <w:pStyle w:val="Heading2"/>
+        <w:pStyle w:val="Ttulo2"/>
         <w:ind w:left="567" w:hanging="567"/>
         <w:rPr>
           <w:lang w:val="es-AR"/>
@@ -4583,7 +4323,7 @@
     </w:p>
     <w:p>
       <w:pPr>
-        <w:pStyle w:val="Heading2"/>
+        <w:pStyle w:val="Ttulo2"/>
         <w:numPr>
           <w:ilvl w:val="1"/>
           <w:numId w:val="1"/>
@@ -4619,136 +4359,38 @@
         <w:rPr>
           <w:lang w:val="es-AR"/>
         </w:rPr>
-        <w:t>En esta sección se incluyen todos los archivos con extensión “.</w:t>
-      </w:r>
-      <w:proofErr w:type="spellStart"/>
-      <w:r>
-        <w:rPr>
-          <w:lang w:val="es-AR"/>
-        </w:rPr>
-        <w:t>cs</w:t>
-      </w:r>
-      <w:proofErr w:type="spellEnd"/>
-      <w:r>
-        <w:rPr>
-          <w:lang w:val="es-AR"/>
-        </w:rPr>
-        <w:t>” que tienen como función la de realizar acciones sobre la base de datos (</w:t>
-      </w:r>
-      <w:proofErr w:type="spellStart"/>
-      <w:r>
-        <w:rPr>
-          <w:lang w:val="es-AR"/>
-        </w:rPr>
-        <w:t>Select</w:t>
-      </w:r>
-      <w:proofErr w:type="spellEnd"/>
-      <w:r>
-        <w:rPr>
-          <w:lang w:val="es-AR"/>
-        </w:rPr>
-        <w:t xml:space="preserve">, </w:t>
-      </w:r>
-      <w:proofErr w:type="spellStart"/>
-      <w:r>
-        <w:rPr>
-          <w:lang w:val="es-AR"/>
-        </w:rPr>
-        <w:t>insert</w:t>
-      </w:r>
-      <w:proofErr w:type="spellEnd"/>
-      <w:r>
-        <w:rPr>
-          <w:lang w:val="es-AR"/>
-        </w:rPr>
-        <w:t xml:space="preserve">, </w:t>
-      </w:r>
-      <w:proofErr w:type="spellStart"/>
-      <w:r>
-        <w:rPr>
-          <w:lang w:val="es-AR"/>
-        </w:rPr>
-        <w:t>update</w:t>
-      </w:r>
-      <w:proofErr w:type="spellEnd"/>
-      <w:r>
-        <w:rPr>
-          <w:lang w:val="es-AR"/>
-        </w:rPr>
-        <w:t xml:space="preserve">, </w:t>
-      </w:r>
-      <w:proofErr w:type="spellStart"/>
-      <w:r>
-        <w:rPr>
-          <w:lang w:val="es-AR"/>
-        </w:rPr>
-        <w:t>delete</w:t>
-      </w:r>
-      <w:proofErr w:type="spellEnd"/>
-      <w:r>
-        <w:rPr>
-          <w:lang w:val="es-AR"/>
-        </w:rPr>
-        <w:t xml:space="preserve">). Cada ABM posee su propio </w:t>
-      </w:r>
-      <w:r>
-        <w:rPr>
-          <w:lang w:val="es-AR"/>
-        </w:rPr>
-        <w:t xml:space="preserve">DAO, y </w:t>
-      </w:r>
-      <w:proofErr w:type="spellStart"/>
-      <w:r>
-        <w:rPr>
-          <w:lang w:val="es-AR"/>
-        </w:rPr>
-        <w:t>ademas</w:t>
-      </w:r>
-      <w:proofErr w:type="spellEnd"/>
-      <w:r>
-        <w:rPr>
-          <w:lang w:val="es-AR"/>
-        </w:rPr>
-        <w:t xml:space="preserve"> de existir uno aparte para las acciones las funcionalidades.</w:t>
-      </w:r>
-    </w:p>
-    <w:p>
-      <w:pPr>
-        <w:rPr>
-          <w:lang w:val="es-AR"/>
-        </w:rPr>
-      </w:pPr>
-      <w:r>
-        <w:rPr>
-          <w:lang w:val="es-AR"/>
-        </w:rPr>
-        <w:t xml:space="preserve">Cada DAO instancia un conector y utiliza los métodos definidos por la clase </w:t>
-      </w:r>
-      <w:proofErr w:type="spellStart"/>
-      <w:r>
-        <w:rPr>
-          <w:lang w:val="es-AR"/>
-        </w:rPr>
-        <w:t>DataBaseConector.cs</w:t>
-      </w:r>
-      <w:proofErr w:type="spellEnd"/>
-      <w:r>
-        <w:rPr>
-          <w:lang w:val="es-AR"/>
-        </w:rPr>
-        <w:t xml:space="preserve"> (sección “Conectores”)</w:t>
-      </w:r>
-    </w:p>
-    <w:p>
-      <w:pPr>
-        <w:rPr>
-          <w:lang w:val="es-AR"/>
-        </w:rPr>
-      </w:pPr>
-    </w:p>
-    <w:p>
-      <w:pPr>
-        <w:pStyle w:val="Heading2"/>
+        <w:t xml:space="preserve">En esta sección se incluyen todos los archivos con extensión “.cs” que tienen como función la de realizar acciones sobre la base de datos (Select, insert, update, delete). Cada ABM posee su propio </w:t>
+      </w:r>
+      <w:r>
+        <w:rPr>
+          <w:lang w:val="es-AR"/>
+        </w:rPr>
+        <w:t>DAO, y ademas de existir uno aparte para las acciones las funcionalidades.</w:t>
+      </w:r>
+    </w:p>
+    <w:p>
+      <w:pPr>
+        <w:rPr>
+          <w:lang w:val="es-AR"/>
+        </w:rPr>
+      </w:pPr>
+      <w:r>
+        <w:rPr>
+          <w:lang w:val="es-AR"/>
+        </w:rPr>
+        <w:t>Cada DAO instancia un conector y utiliza los métodos definidos por la clase DataBaseConector.cs (sección “Conectores”)</w:t>
+      </w:r>
+    </w:p>
+    <w:p>
+      <w:pPr>
+        <w:rPr>
+          <w:lang w:val="es-AR"/>
+        </w:rPr>
+      </w:pPr>
+    </w:p>
+    <w:p>
+      <w:pPr>
+        <w:pStyle w:val="Ttulo2"/>
         <w:numPr>
           <w:ilvl w:val="1"/>
           <w:numId w:val="1"/>
@@ -4759,7 +4401,6 @@
         </w:rPr>
       </w:pPr>
       <w:bookmarkStart w:id="14" w:name="_Toc484985653"/>
-      <w:proofErr w:type="spellStart"/>
       <w:r>
         <w:rPr>
           <w:lang w:val="es-AR"/>
@@ -4767,11 +4408,10 @@
         <w:t>Facturacion</w:t>
       </w:r>
       <w:bookmarkEnd w:id="14"/>
-      <w:proofErr w:type="spellEnd"/>
-    </w:p>
-    <w:p>
-      <w:pPr>
-        <w:pStyle w:val="Heading2"/>
+    </w:p>
+    <w:p>
+      <w:pPr>
+        <w:pStyle w:val="Ttulo2"/>
         <w:ind w:left="567" w:hanging="567"/>
         <w:rPr>
           <w:lang w:val="es-AR"/>
@@ -4780,7 +4420,7 @@
     </w:p>
     <w:p>
       <w:pPr>
-        <w:pStyle w:val="Heading2"/>
+        <w:pStyle w:val="Ttulo2"/>
         <w:numPr>
           <w:ilvl w:val="1"/>
           <w:numId w:val="1"/>
@@ -4795,28 +4435,20 @@
         <w:rPr>
           <w:lang w:val="es-AR"/>
         </w:rPr>
-        <w:t xml:space="preserve">Listado </w:t>
-      </w:r>
-      <w:proofErr w:type="spellStart"/>
-      <w:r>
-        <w:rPr>
-          <w:lang w:val="es-AR"/>
-        </w:rPr>
-        <w:t>Estadistico</w:t>
+        <w:t>Listado Estadistico</w:t>
       </w:r>
       <w:bookmarkEnd w:id="15"/>
-      <w:proofErr w:type="spellEnd"/>
-    </w:p>
-    <w:p>
-      <w:pPr>
-        <w:rPr>
-          <w:lang w:val="es-AR"/>
-        </w:rPr>
-      </w:pPr>
-    </w:p>
-    <w:p>
-      <w:pPr>
-        <w:pStyle w:val="Heading2"/>
+    </w:p>
+    <w:p>
+      <w:pPr>
+        <w:rPr>
+          <w:lang w:val="es-AR"/>
+        </w:rPr>
+      </w:pPr>
+    </w:p>
+    <w:p>
+      <w:pPr>
+        <w:pStyle w:val="Ttulo2"/>
         <w:numPr>
           <w:ilvl w:val="1"/>
           <w:numId w:val="1"/>
@@ -4827,7 +4459,6 @@
         </w:rPr>
       </w:pPr>
       <w:bookmarkStart w:id="16" w:name="_Toc484985655"/>
-      <w:proofErr w:type="spellStart"/>
       <w:r>
         <w:rPr>
           <w:lang w:val="es-AR"/>
@@ -4835,18 +4466,17 @@
         <w:t>Mapping</w:t>
       </w:r>
       <w:bookmarkEnd w:id="16"/>
-      <w:proofErr w:type="spellEnd"/>
-    </w:p>
-    <w:p>
-      <w:pPr>
-        <w:rPr>
-          <w:lang w:val="es-AR"/>
-        </w:rPr>
-      </w:pPr>
-    </w:p>
-    <w:p>
-      <w:pPr>
-        <w:pStyle w:val="Heading2"/>
+    </w:p>
+    <w:p>
+      <w:pPr>
+        <w:rPr>
+          <w:lang w:val="es-AR"/>
+        </w:rPr>
+      </w:pPr>
+    </w:p>
+    <w:p>
+      <w:pPr>
+        <w:pStyle w:val="Ttulo2"/>
         <w:numPr>
           <w:ilvl w:val="1"/>
           <w:numId w:val="1"/>
@@ -4874,7 +4504,7 @@
     </w:p>
     <w:p>
       <w:pPr>
-        <w:pStyle w:val="Heading2"/>
+        <w:pStyle w:val="Ttulo2"/>
         <w:numPr>
           <w:ilvl w:val="1"/>
           <w:numId w:val="1"/>
@@ -4885,19 +4515,12 @@
         </w:rPr>
       </w:pPr>
       <w:bookmarkStart w:id="18" w:name="_Toc484985657"/>
-      <w:proofErr w:type="spellStart"/>
-      <w:r>
-        <w:rPr>
-          <w:lang w:val="es-AR"/>
-        </w:rPr>
-        <w:t>Rendicion</w:t>
-      </w:r>
-      <w:proofErr w:type="spellEnd"/>
-      <w:r>
-        <w:rPr>
-          <w:lang w:val="es-AR"/>
-        </w:rPr>
-        <w:t xml:space="preserve"> Viajes</w:t>
+      <w:r>
+        <w:rPr>
+          <w:lang w:val="es-AR"/>
+        </w:rPr>
+        <w:lastRenderedPageBreak/>
+        <w:t>Rendicion Viajes</w:t>
       </w:r>
       <w:bookmarkEnd w:id="18"/>
     </w:p>
@@ -4910,7 +4533,7 @@
     </w:p>
     <w:p>
       <w:pPr>
-        <w:pStyle w:val="Heading2"/>
+        <w:pStyle w:val="Ttulo2"/>
         <w:numPr>
           <w:ilvl w:val="1"/>
           <w:numId w:val="1"/>
@@ -4921,7 +4544,6 @@
         </w:rPr>
       </w:pPr>
       <w:bookmarkStart w:id="19" w:name="_Toc484985658"/>
-      <w:proofErr w:type="spellStart"/>
       <w:r>
         <w:rPr>
           <w:lang w:val="es-AR"/>
@@ -4929,7 +4551,6 @@
         <w:t>Utils</w:t>
       </w:r>
       <w:bookmarkEnd w:id="19"/>
-      <w:proofErr w:type="spellEnd"/>
     </w:p>
     <w:sectPr>
       <w:headerReference w:type="default" r:id="rId10"/>
@@ -4944,7 +4565,7 @@
 </file>
 
 <file path=word/endnotes.xml><?xml version="1.0" encoding="utf-8"?>
-<w:endnotes xmlns:wpc="http://schemas.microsoft.com/office/word/2010/wordprocessingCanvas" xmlns:mc="http://schemas.openxmlformats.org/markup-compatibility/2006" xmlns:o="urn:schemas-microsoft-com:office:office" xmlns:r="http://schemas.openxmlformats.org/officeDocument/2006/relationships" xmlns:m="http://schemas.openxmlformats.org/officeDocument/2006/math" xmlns:v="urn:schemas-microsoft-com:vml" xmlns:wp14="http://schemas.microsoft.com/office/word/2010/wordprocessingDrawing" xmlns:wp="http://schemas.openxmlformats.org/drawingml/2006/wordprocessingDrawing" xmlns:w10="urn:schemas-microsoft-com:office:word" xmlns:w="http://schemas.openxmlformats.org/wordprocessingml/2006/main" xmlns:w14="http://schemas.microsoft.com/office/word/2010/wordml" xmlns:w15="http://schemas.microsoft.com/office/word/2012/wordml" xmlns:wpg="http://schemas.microsoft.com/office/word/2010/wordprocessingGroup" xmlns:wpi="http://schemas.microsoft.com/office/word/2010/wordprocessingInk" xmlns:wne="http://schemas.microsoft.com/office/word/2006/wordml" xmlns:wps="http://schemas.microsoft.com/office/word/2010/wordprocessingShape" mc:Ignorable="w14 w15 wp14">
+<w:endnotes xmlns:wpc="http://schemas.microsoft.com/office/word/2010/wordprocessingCanvas" xmlns:cx="http://schemas.microsoft.com/office/drawing/2014/chartex" xmlns:cx1="http://schemas.microsoft.com/office/drawing/2015/9/8/chartex" xmlns:cx2="http://schemas.microsoft.com/office/drawing/2015/10/21/chartex" xmlns:cx3="http://schemas.microsoft.com/office/drawing/2016/5/9/chartex" xmlns:cx4="http://schemas.microsoft.com/office/drawing/2016/5/10/chartex" xmlns:cx5="http://schemas.microsoft.com/office/drawing/2016/5/11/chartex" xmlns:cx6="http://schemas.microsoft.com/office/drawing/2016/5/12/chartex" xmlns:cx7="http://schemas.microsoft.com/office/drawing/2016/5/13/chartex" xmlns:cx8="http://schemas.microsoft.com/office/drawing/2016/5/14/chartex" xmlns:mc="http://schemas.openxmlformats.org/markup-compatibility/2006" xmlns:aink="http://schemas.microsoft.com/office/drawing/2016/ink" xmlns:o="urn:schemas-microsoft-com:office:office" xmlns:r="http://schemas.openxmlformats.org/officeDocument/2006/relationships" xmlns:m="http://schemas.openxmlformats.org/officeDocument/2006/math" xmlns:v="urn:schemas-microsoft-com:vml" xmlns:wp14="http://schemas.microsoft.com/office/word/2010/wordprocessingDrawing" xmlns:wp="http://schemas.openxmlformats.org/drawingml/2006/wordprocessingDrawing" xmlns:w10="urn:schemas-microsoft-com:office:word" xmlns:w="http://schemas.openxmlformats.org/wordprocessingml/2006/main" xmlns:w14="http://schemas.microsoft.com/office/word/2010/wordml" xmlns:w15="http://schemas.microsoft.com/office/word/2012/wordml" xmlns:w16se="http://schemas.microsoft.com/office/word/2015/wordml/symex" xmlns:wpg="http://schemas.microsoft.com/office/word/2010/wordprocessingGroup" xmlns:wpi="http://schemas.microsoft.com/office/word/2010/wordprocessingInk" xmlns:wne="http://schemas.microsoft.com/office/word/2006/wordml" xmlns:wps="http://schemas.microsoft.com/office/word/2010/wordprocessingShape" mc:Ignorable="w14 w15 w16se wp14">
   <w:endnote w:type="separator" w:id="-1">
     <w:p>
       <w:pPr>
@@ -4969,10 +4590,10 @@
 </file>
 
 <file path=word/footer1.xml><?xml version="1.0" encoding="utf-8"?>
-<w:ftr xmlns:wpc="http://schemas.microsoft.com/office/word/2010/wordprocessingCanvas" xmlns:mc="http://schemas.openxmlformats.org/markup-compatibility/2006" xmlns:o="urn:schemas-microsoft-com:office:office" xmlns:r="http://schemas.openxmlformats.org/officeDocument/2006/relationships" xmlns:m="http://schemas.openxmlformats.org/officeDocument/2006/math" xmlns:v="urn:schemas-microsoft-com:vml" xmlns:wp14="http://schemas.microsoft.com/office/word/2010/wordprocessingDrawing" xmlns:wp="http://schemas.openxmlformats.org/drawingml/2006/wordprocessingDrawing" xmlns:w10="urn:schemas-microsoft-com:office:word" xmlns:w="http://schemas.openxmlformats.org/wordprocessingml/2006/main" xmlns:w14="http://schemas.microsoft.com/office/word/2010/wordml" xmlns:w15="http://schemas.microsoft.com/office/word/2012/wordml" xmlns:wpg="http://schemas.microsoft.com/office/word/2010/wordprocessingGroup" xmlns:wpi="http://schemas.microsoft.com/office/word/2010/wordprocessingInk" xmlns:wne="http://schemas.microsoft.com/office/word/2006/wordml" xmlns:wps="http://schemas.microsoft.com/office/word/2010/wordprocessingShape" mc:Ignorable="w14 w15 wp14">
+<w:ftr xmlns:wpc="http://schemas.microsoft.com/office/word/2010/wordprocessingCanvas" xmlns:cx="http://schemas.microsoft.com/office/drawing/2014/chartex" xmlns:cx1="http://schemas.microsoft.com/office/drawing/2015/9/8/chartex" xmlns:cx2="http://schemas.microsoft.com/office/drawing/2015/10/21/chartex" xmlns:cx3="http://schemas.microsoft.com/office/drawing/2016/5/9/chartex" xmlns:cx4="http://schemas.microsoft.com/office/drawing/2016/5/10/chartex" xmlns:cx5="http://schemas.microsoft.com/office/drawing/2016/5/11/chartex" xmlns:cx6="http://schemas.microsoft.com/office/drawing/2016/5/12/chartex" xmlns:cx7="http://schemas.microsoft.com/office/drawing/2016/5/13/chartex" xmlns:cx8="http://schemas.microsoft.com/office/drawing/2016/5/14/chartex" xmlns:mc="http://schemas.openxmlformats.org/markup-compatibility/2006" xmlns:aink="http://schemas.microsoft.com/office/drawing/2016/ink" xmlns:o="urn:schemas-microsoft-com:office:office" xmlns:r="http://schemas.openxmlformats.org/officeDocument/2006/relationships" xmlns:m="http://schemas.openxmlformats.org/officeDocument/2006/math" xmlns:v="urn:schemas-microsoft-com:vml" xmlns:wp14="http://schemas.microsoft.com/office/word/2010/wordprocessingDrawing" xmlns:wp="http://schemas.openxmlformats.org/drawingml/2006/wordprocessingDrawing" xmlns:w10="urn:schemas-microsoft-com:office:word" xmlns:w="http://schemas.openxmlformats.org/wordprocessingml/2006/main" xmlns:w14="http://schemas.microsoft.com/office/word/2010/wordml" xmlns:w15="http://schemas.microsoft.com/office/word/2012/wordml" xmlns:w16se="http://schemas.microsoft.com/office/word/2015/wordml/symex" xmlns:wpg="http://schemas.microsoft.com/office/word/2010/wordprocessingGroup" xmlns:wpi="http://schemas.microsoft.com/office/word/2010/wordprocessingInk" xmlns:wne="http://schemas.microsoft.com/office/word/2006/wordml" xmlns:wps="http://schemas.microsoft.com/office/word/2010/wordprocessingShape" mc:Ignorable="w14 w15 w16se wp14">
   <w:p>
     <w:pPr>
-      <w:pStyle w:val="Header"/>
+      <w:pStyle w:val="Encabezado"/>
       <w:rPr>
         <w:lang w:val="es-AR"/>
       </w:rPr>
@@ -4981,34 +4602,14 @@
       <w:rPr>
         <w:lang w:val="es-AR"/>
       </w:rPr>
-      <w:t xml:space="preserve">TP Gestión de datos – </w:t>
-    </w:r>
-    <w:proofErr w:type="spellStart"/>
-    <w:r>
-      <w:rPr>
-        <w:lang w:val="es-AR"/>
-      </w:rPr>
-      <w:t>Uber</w:t>
-    </w:r>
-    <w:proofErr w:type="spellEnd"/>
-    <w:r>
-      <w:rPr>
-        <w:lang w:val="es-AR"/>
-      </w:rPr>
-      <w:t xml:space="preserve"> FRBA – Grupo </w:t>
-    </w:r>
-    <w:r>
-      <w:rPr>
-        <w:lang w:val="es-AR"/>
-      </w:rPr>
-      <w:t>FSOCIETY</w:t>
+      <w:t>TP Gestión de datos – Uber FRBA – Grupo FSOCIETY</w:t>
     </w:r>
   </w:p>
 </w:ftr>
 </file>
 
 <file path=word/footnotes.xml><?xml version="1.0" encoding="utf-8"?>
-<w:footnotes xmlns:wpc="http://schemas.microsoft.com/office/word/2010/wordprocessingCanvas" xmlns:mc="http://schemas.openxmlformats.org/markup-compatibility/2006" xmlns:o="urn:schemas-microsoft-com:office:office" xmlns:r="http://schemas.openxmlformats.org/officeDocument/2006/relationships" xmlns:m="http://schemas.openxmlformats.org/officeDocument/2006/math" xmlns:v="urn:schemas-microsoft-com:vml" xmlns:wp14="http://schemas.microsoft.com/office/word/2010/wordprocessingDrawing" xmlns:wp="http://schemas.openxmlformats.org/drawingml/2006/wordprocessingDrawing" xmlns:w10="urn:schemas-microsoft-com:office:word" xmlns:w="http://schemas.openxmlformats.org/wordprocessingml/2006/main" xmlns:w14="http://schemas.microsoft.com/office/word/2010/wordml" xmlns:w15="http://schemas.microsoft.com/office/word/2012/wordml" xmlns:wpg="http://schemas.microsoft.com/office/word/2010/wordprocessingGroup" xmlns:wpi="http://schemas.microsoft.com/office/word/2010/wordprocessingInk" xmlns:wne="http://schemas.microsoft.com/office/word/2006/wordml" xmlns:wps="http://schemas.microsoft.com/office/word/2010/wordprocessingShape" mc:Ignorable="w14 w15 wp14">
+<w:footnotes xmlns:wpc="http://schemas.microsoft.com/office/word/2010/wordprocessingCanvas" xmlns:cx="http://schemas.microsoft.com/office/drawing/2014/chartex" xmlns:cx1="http://schemas.microsoft.com/office/drawing/2015/9/8/chartex" xmlns:cx2="http://schemas.microsoft.com/office/drawing/2015/10/21/chartex" xmlns:cx3="http://schemas.microsoft.com/office/drawing/2016/5/9/chartex" xmlns:cx4="http://schemas.microsoft.com/office/drawing/2016/5/10/chartex" xmlns:cx5="http://schemas.microsoft.com/office/drawing/2016/5/11/chartex" xmlns:cx6="http://schemas.microsoft.com/office/drawing/2016/5/12/chartex" xmlns:cx7="http://schemas.microsoft.com/office/drawing/2016/5/13/chartex" xmlns:cx8="http://schemas.microsoft.com/office/drawing/2016/5/14/chartex" xmlns:mc="http://schemas.openxmlformats.org/markup-compatibility/2006" xmlns:aink="http://schemas.microsoft.com/office/drawing/2016/ink" xmlns:o="urn:schemas-microsoft-com:office:office" xmlns:r="http://schemas.openxmlformats.org/officeDocument/2006/relationships" xmlns:m="http://schemas.openxmlformats.org/officeDocument/2006/math" xmlns:v="urn:schemas-microsoft-com:vml" xmlns:wp14="http://schemas.microsoft.com/office/word/2010/wordprocessingDrawing" xmlns:wp="http://schemas.openxmlformats.org/drawingml/2006/wordprocessingDrawing" xmlns:w10="urn:schemas-microsoft-com:office:word" xmlns:w="http://schemas.openxmlformats.org/wordprocessingml/2006/main" xmlns:w14="http://schemas.microsoft.com/office/word/2010/wordml" xmlns:w15="http://schemas.microsoft.com/office/word/2012/wordml" xmlns:w16se="http://schemas.microsoft.com/office/word/2015/wordml/symex" xmlns:wpg="http://schemas.microsoft.com/office/word/2010/wordprocessingGroup" xmlns:wpi="http://schemas.microsoft.com/office/word/2010/wordprocessingInk" xmlns:wne="http://schemas.microsoft.com/office/word/2006/wordml" xmlns:wps="http://schemas.microsoft.com/office/word/2010/wordprocessingShape" mc:Ignorable="w14 w15 w16se wp14">
   <w:footnote w:type="separator" w:id="-1">
     <w:p>
       <w:pPr>
@@ -5033,7 +4634,7 @@
 </file>
 
 <file path=word/header1.xml><?xml version="1.0" encoding="utf-8"?>
-<w:hdr xmlns:wpc="http://schemas.microsoft.com/office/word/2010/wordprocessingCanvas" xmlns:mc="http://schemas.openxmlformats.org/markup-compatibility/2006" xmlns:o="urn:schemas-microsoft-com:office:office" xmlns:r="http://schemas.openxmlformats.org/officeDocument/2006/relationships" xmlns:m="http://schemas.openxmlformats.org/officeDocument/2006/math" xmlns:v="urn:schemas-microsoft-com:vml" xmlns:wp14="http://schemas.microsoft.com/office/word/2010/wordprocessingDrawing" xmlns:wp="http://schemas.openxmlformats.org/drawingml/2006/wordprocessingDrawing" xmlns:w10="urn:schemas-microsoft-com:office:word" xmlns:w="http://schemas.openxmlformats.org/wordprocessingml/2006/main" xmlns:w14="http://schemas.microsoft.com/office/word/2010/wordml" xmlns:w15="http://schemas.microsoft.com/office/word/2012/wordml" xmlns:wpg="http://schemas.microsoft.com/office/word/2010/wordprocessingGroup" xmlns:wpi="http://schemas.microsoft.com/office/word/2010/wordprocessingInk" xmlns:wne="http://schemas.microsoft.com/office/word/2006/wordml" xmlns:wps="http://schemas.microsoft.com/office/word/2010/wordprocessingShape" mc:Ignorable="w14 w15 wp14">
+<w:hdr xmlns:wpc="http://schemas.microsoft.com/office/word/2010/wordprocessingCanvas" xmlns:cx="http://schemas.microsoft.com/office/drawing/2014/chartex" xmlns:cx1="http://schemas.microsoft.com/office/drawing/2015/9/8/chartex" xmlns:cx2="http://schemas.microsoft.com/office/drawing/2015/10/21/chartex" xmlns:cx3="http://schemas.microsoft.com/office/drawing/2016/5/9/chartex" xmlns:cx4="http://schemas.microsoft.com/office/drawing/2016/5/10/chartex" xmlns:cx5="http://schemas.microsoft.com/office/drawing/2016/5/11/chartex" xmlns:cx6="http://schemas.microsoft.com/office/drawing/2016/5/12/chartex" xmlns:cx7="http://schemas.microsoft.com/office/drawing/2016/5/13/chartex" xmlns:cx8="http://schemas.microsoft.com/office/drawing/2016/5/14/chartex" xmlns:mc="http://schemas.openxmlformats.org/markup-compatibility/2006" xmlns:aink="http://schemas.microsoft.com/office/drawing/2016/ink" xmlns:o="urn:schemas-microsoft-com:office:office" xmlns:r="http://schemas.openxmlformats.org/officeDocument/2006/relationships" xmlns:m="http://schemas.openxmlformats.org/officeDocument/2006/math" xmlns:v="urn:schemas-microsoft-com:vml" xmlns:wp14="http://schemas.microsoft.com/office/word/2010/wordprocessingDrawing" xmlns:wp="http://schemas.openxmlformats.org/drawingml/2006/wordprocessingDrawing" xmlns:w10="urn:schemas-microsoft-com:office:word" xmlns:w="http://schemas.openxmlformats.org/wordprocessingml/2006/main" xmlns:w14="http://schemas.microsoft.com/office/word/2010/wordml" xmlns:w15="http://schemas.microsoft.com/office/word/2012/wordml" xmlns:w16se="http://schemas.microsoft.com/office/word/2015/wordml/symex" xmlns:wpg="http://schemas.microsoft.com/office/word/2010/wordprocessingGroup" xmlns:wpi="http://schemas.microsoft.com/office/word/2010/wordprocessingInk" xmlns:wne="http://schemas.microsoft.com/office/word/2006/wordml" xmlns:wps="http://schemas.microsoft.com/office/word/2010/wordprocessingShape" mc:Ignorable="w14 w15 w16se wp14">
   <w:sdt>
     <w:sdtPr>
       <w:id w:val="-1534492219"/>
@@ -5050,7 +4651,7 @@
     <w:sdtContent>
       <w:p>
         <w:pPr>
-          <w:pStyle w:val="Header"/>
+          <w:pStyle w:val="Encabezado"/>
           <w:rPr>
             <w:lang w:val="es-AR"/>
           </w:rPr>
@@ -5059,26 +4660,12 @@
           <w:rPr>
             <w:lang w:val="es-AR"/>
           </w:rPr>
-          <w:t xml:space="preserve">TP Gestión de datos – </w:t>
-        </w:r>
-        <w:proofErr w:type="spellStart"/>
-        <w:r>
-          <w:rPr>
-            <w:lang w:val="es-AR"/>
-          </w:rPr>
-          <w:t>Uber</w:t>
-        </w:r>
-        <w:proofErr w:type="spellEnd"/>
-        <w:r>
-          <w:rPr>
-            <w:lang w:val="es-AR"/>
-          </w:rPr>
-          <w:t xml:space="preserve"> FRBA – Grupo FSOCIETY</w:t>
+          <w:t>TP Gestión de datos – Uber FRBA – Grupo FSOCIETY</w:t>
         </w:r>
       </w:p>
       <w:p>
         <w:pPr>
-          <w:pStyle w:val="Header"/>
+          <w:pStyle w:val="Encabezado"/>
           <w:jc w:val="right"/>
         </w:pPr>
         <w:r>
@@ -5094,7 +4681,7 @@
           <w:rPr>
             <w:noProof/>
           </w:rPr>
-          <w:t>8</w:t>
+          <w:t>3</w:t>
         </w:r>
         <w:r>
           <w:rPr>
@@ -5107,7 +4694,7 @@
   </w:sdt>
   <w:p>
     <w:pPr>
-      <w:pStyle w:val="Header"/>
+      <w:pStyle w:val="Encabezado"/>
       <w:rPr>
         <w:lang w:val="es-AR"/>
       </w:rPr>
@@ -5117,8 +4704,121 @@
 </file>
 
 <file path=word/numbering.xml><?xml version="1.0" encoding="utf-8"?>
-<w:numbering xmlns:wpc="http://schemas.microsoft.com/office/word/2010/wordprocessingCanvas" xmlns:mc="http://schemas.openxmlformats.org/markup-compatibility/2006" xmlns:o="urn:schemas-microsoft-com:office:office" xmlns:r="http://schemas.openxmlformats.org/officeDocument/2006/relationships" xmlns:m="http://schemas.openxmlformats.org/officeDocument/2006/math" xmlns:v="urn:schemas-microsoft-com:vml" xmlns:wp14="http://schemas.microsoft.com/office/word/2010/wordprocessingDrawing" xmlns:wp="http://schemas.openxmlformats.org/drawingml/2006/wordprocessingDrawing" xmlns:w10="urn:schemas-microsoft-com:office:word" xmlns:w="http://schemas.openxmlformats.org/wordprocessingml/2006/main" xmlns:w14="http://schemas.microsoft.com/office/word/2010/wordml" xmlns:w15="http://schemas.microsoft.com/office/word/2012/wordml" xmlns:wpg="http://schemas.microsoft.com/office/word/2010/wordprocessingGroup" xmlns:wpi="http://schemas.microsoft.com/office/word/2010/wordprocessingInk" xmlns:wne="http://schemas.microsoft.com/office/word/2006/wordml" xmlns:wps="http://schemas.microsoft.com/office/word/2010/wordprocessingShape" mc:Ignorable="w14 w15 wp14">
+<w:numbering xmlns:wpc="http://schemas.microsoft.com/office/word/2010/wordprocessingCanvas" xmlns:cx="http://schemas.microsoft.com/office/drawing/2014/chartex" xmlns:cx1="http://schemas.microsoft.com/office/drawing/2015/9/8/chartex" xmlns:cx2="http://schemas.microsoft.com/office/drawing/2015/10/21/chartex" xmlns:cx3="http://schemas.microsoft.com/office/drawing/2016/5/9/chartex" xmlns:cx4="http://schemas.microsoft.com/office/drawing/2016/5/10/chartex" xmlns:cx5="http://schemas.microsoft.com/office/drawing/2016/5/11/chartex" xmlns:cx6="http://schemas.microsoft.com/office/drawing/2016/5/12/chartex" xmlns:cx7="http://schemas.microsoft.com/office/drawing/2016/5/13/chartex" xmlns:cx8="http://schemas.microsoft.com/office/drawing/2016/5/14/chartex" xmlns:mc="http://schemas.openxmlformats.org/markup-compatibility/2006" xmlns:aink="http://schemas.microsoft.com/office/drawing/2016/ink" xmlns:o="urn:schemas-microsoft-com:office:office" xmlns:r="http://schemas.openxmlformats.org/officeDocument/2006/relationships" xmlns:m="http://schemas.openxmlformats.org/officeDocument/2006/math" xmlns:v="urn:schemas-microsoft-com:vml" xmlns:wp14="http://schemas.microsoft.com/office/word/2010/wordprocessingDrawing" xmlns:wp="http://schemas.openxmlformats.org/drawingml/2006/wordprocessingDrawing" xmlns:w10="urn:schemas-microsoft-com:office:word" xmlns:w="http://schemas.openxmlformats.org/wordprocessingml/2006/main" xmlns:w14="http://schemas.microsoft.com/office/word/2010/wordml" xmlns:w15="http://schemas.microsoft.com/office/word/2012/wordml" xmlns:w16se="http://schemas.microsoft.com/office/word/2015/wordml/symex" xmlns:wpg="http://schemas.microsoft.com/office/word/2010/wordprocessingGroup" xmlns:wpi="http://schemas.microsoft.com/office/word/2010/wordprocessingInk" xmlns:wne="http://schemas.microsoft.com/office/word/2006/wordml" xmlns:wps="http://schemas.microsoft.com/office/word/2010/wordprocessingShape" mc:Ignorable="w14 w15 w16se wp14">
   <w:abstractNum w:abstractNumId="0" w15:restartNumberingAfterBreak="0">
+    <w:nsid w:val="20674697"/>
+    <w:multiLevelType w:val="hybridMultilevel"/>
+    <w:tmpl w:val="9B709910"/>
+    <w:lvl w:ilvl="0" w:tplc="2C0A0001">
+      <w:start w:val="1"/>
+      <w:numFmt w:val="bullet"/>
+      <w:lvlText w:val=""/>
+      <w:lvlJc w:val="left"/>
+      <w:pPr>
+        <w:ind w:left="720" w:hanging="360"/>
+      </w:pPr>
+      <w:rPr>
+        <w:rFonts w:ascii="Symbol" w:hAnsi="Symbol" w:hint="default"/>
+      </w:rPr>
+    </w:lvl>
+    <w:lvl w:ilvl="1" w:tplc="2C0A0003" w:tentative="1">
+      <w:start w:val="1"/>
+      <w:numFmt w:val="bullet"/>
+      <w:lvlText w:val="o"/>
+      <w:lvlJc w:val="left"/>
+      <w:pPr>
+        <w:ind w:left="1440" w:hanging="360"/>
+      </w:pPr>
+      <w:rPr>
+        <w:rFonts w:ascii="Courier New" w:hAnsi="Courier New" w:cs="Courier New" w:hint="default"/>
+      </w:rPr>
+    </w:lvl>
+    <w:lvl w:ilvl="2" w:tplc="2C0A0005" w:tentative="1">
+      <w:start w:val="1"/>
+      <w:numFmt w:val="bullet"/>
+      <w:lvlText w:val=""/>
+      <w:lvlJc w:val="left"/>
+      <w:pPr>
+        <w:ind w:left="2160" w:hanging="360"/>
+      </w:pPr>
+      <w:rPr>
+        <w:rFonts w:ascii="Wingdings" w:hAnsi="Wingdings" w:hint="default"/>
+      </w:rPr>
+    </w:lvl>
+    <w:lvl w:ilvl="3" w:tplc="2C0A0001" w:tentative="1">
+      <w:start w:val="1"/>
+      <w:numFmt w:val="bullet"/>
+      <w:lvlText w:val=""/>
+      <w:lvlJc w:val="left"/>
+      <w:pPr>
+        <w:ind w:left="2880" w:hanging="360"/>
+      </w:pPr>
+      <w:rPr>
+        <w:rFonts w:ascii="Symbol" w:hAnsi="Symbol" w:hint="default"/>
+      </w:rPr>
+    </w:lvl>
+    <w:lvl w:ilvl="4" w:tplc="2C0A0003" w:tentative="1">
+      <w:start w:val="1"/>
+      <w:numFmt w:val="bullet"/>
+      <w:lvlText w:val="o"/>
+      <w:lvlJc w:val="left"/>
+      <w:pPr>
+        <w:ind w:left="3600" w:hanging="360"/>
+      </w:pPr>
+      <w:rPr>
+        <w:rFonts w:ascii="Courier New" w:hAnsi="Courier New" w:cs="Courier New" w:hint="default"/>
+      </w:rPr>
+    </w:lvl>
+    <w:lvl w:ilvl="5" w:tplc="2C0A0005" w:tentative="1">
+      <w:start w:val="1"/>
+      <w:numFmt w:val="bullet"/>
+      <w:lvlText w:val=""/>
+      <w:lvlJc w:val="left"/>
+      <w:pPr>
+        <w:ind w:left="4320" w:hanging="360"/>
+      </w:pPr>
+      <w:rPr>
+        <w:rFonts w:ascii="Wingdings" w:hAnsi="Wingdings" w:hint="default"/>
+      </w:rPr>
+    </w:lvl>
+    <w:lvl w:ilvl="6" w:tplc="2C0A0001" w:tentative="1">
+      <w:start w:val="1"/>
+      <w:numFmt w:val="bullet"/>
+      <w:lvlText w:val=""/>
+      <w:lvlJc w:val="left"/>
+      <w:pPr>
+        <w:ind w:left="5040" w:hanging="360"/>
+      </w:pPr>
+      <w:rPr>
+        <w:rFonts w:ascii="Symbol" w:hAnsi="Symbol" w:hint="default"/>
+      </w:rPr>
+    </w:lvl>
+    <w:lvl w:ilvl="7" w:tplc="2C0A0003" w:tentative="1">
+      <w:start w:val="1"/>
+      <w:numFmt w:val="bullet"/>
+      <w:lvlText w:val="o"/>
+      <w:lvlJc w:val="left"/>
+      <w:pPr>
+        <w:ind w:left="5760" w:hanging="360"/>
+      </w:pPr>
+      <w:rPr>
+        <w:rFonts w:ascii="Courier New" w:hAnsi="Courier New" w:cs="Courier New" w:hint="default"/>
+      </w:rPr>
+    </w:lvl>
+    <w:lvl w:ilvl="8" w:tplc="2C0A0005" w:tentative="1">
+      <w:start w:val="1"/>
+      <w:numFmt w:val="bullet"/>
+      <w:lvlText w:val=""/>
+      <w:lvlJc w:val="left"/>
+      <w:pPr>
+        <w:ind w:left="6480" w:hanging="360"/>
+      </w:pPr>
+      <w:rPr>
+        <w:rFonts w:ascii="Wingdings" w:hAnsi="Wingdings" w:hint="default"/>
+      </w:rPr>
+    </w:lvl>
+  </w:abstractNum>
+  <w:abstractNum w:abstractNumId="1" w15:restartNumberingAfterBreak="0">
     <w:nsid w:val="251E1F29"/>
     <w:multiLevelType w:val="hybridMultilevel"/>
     <w:tmpl w:val="909C2AE4"/>
@@ -5230,7 +4930,7 @@
       </w:rPr>
     </w:lvl>
   </w:abstractNum>
-  <w:abstractNum w:abstractNumId="1" w15:restartNumberingAfterBreak="0">
+  <w:abstractNum w:abstractNumId="2" w15:restartNumberingAfterBreak="0">
     <w:nsid w:val="319676C7"/>
     <w:multiLevelType w:val="multilevel"/>
     <w:tmpl w:val="0409001F"/>
@@ -5316,7 +5016,7 @@
       </w:pPr>
     </w:lvl>
   </w:abstractNum>
-  <w:abstractNum w:abstractNumId="2" w15:restartNumberingAfterBreak="0">
+  <w:abstractNum w:abstractNumId="3" w15:restartNumberingAfterBreak="0">
     <w:nsid w:val="3ED53E70"/>
     <w:multiLevelType w:val="multilevel"/>
     <w:tmpl w:val="0409001F"/>
@@ -5403,19 +5103,22 @@
     </w:lvl>
   </w:abstractNum>
   <w:num w:numId="1">
+    <w:abstractNumId w:val="3"/>
+  </w:num>
+  <w:num w:numId="2">
     <w:abstractNumId w:val="2"/>
   </w:num>
-  <w:num w:numId="2">
+  <w:num w:numId="3">
     <w:abstractNumId w:val="1"/>
   </w:num>
-  <w:num w:numId="3">
+  <w:num w:numId="4">
     <w:abstractNumId w:val="0"/>
   </w:num>
 </w:numbering>
 </file>
 
 <file path=word/styles.xml><?xml version="1.0" encoding="utf-8"?>
-<w:styles xmlns:mc="http://schemas.openxmlformats.org/markup-compatibility/2006" xmlns:r="http://schemas.openxmlformats.org/officeDocument/2006/relationships" xmlns:w="http://schemas.openxmlformats.org/wordprocessingml/2006/main" xmlns:w14="http://schemas.microsoft.com/office/word/2010/wordml" xmlns:w15="http://schemas.microsoft.com/office/word/2012/wordml" mc:Ignorable="w14 w15">
+<w:styles xmlns:mc="http://schemas.openxmlformats.org/markup-compatibility/2006" xmlns:r="http://schemas.openxmlformats.org/officeDocument/2006/relationships" xmlns:w="http://schemas.openxmlformats.org/wordprocessingml/2006/main" xmlns:w14="http://schemas.microsoft.com/office/word/2010/wordml" xmlns:w15="http://schemas.microsoft.com/office/word/2012/wordml" xmlns:w16se="http://schemas.microsoft.com/office/word/2015/wordml/symex" mc:Ignorable="w14 w15 w16se">
   <w:docDefaults>
     <w:rPrDefault>
       <w:rPr>
@@ -5431,7 +5134,7 @@
       </w:pPr>
     </w:pPrDefault>
   </w:docDefaults>
-  <w:latentStyles w:defLockedState="0" w:defUIPriority="99" w:defSemiHidden="0" w:defUnhideWhenUsed="0" w:defQFormat="0" w:count="371">
+  <w:latentStyles w:defLockedState="0" w:defUIPriority="99" w:defSemiHidden="0" w:defUnhideWhenUsed="0" w:defQFormat="0" w:count="374">
     <w:lsdException w:name="Normal" w:uiPriority="0" w:qFormat="1"/>
     <w:lsdException w:name="heading 1" w:uiPriority="9" w:qFormat="1"/>
     <w:lsdException w:name="heading 2" w:semiHidden="1" w:uiPriority="9" w:unhideWhenUsed="1" w:qFormat="1"/>
@@ -5537,7 +5240,6 @@
     <w:lsdException w:name="HTML Sample" w:semiHidden="1" w:unhideWhenUsed="1"/>
     <w:lsdException w:name="HTML Typewriter" w:semiHidden="1" w:unhideWhenUsed="1"/>
     <w:lsdException w:name="HTML Variable" w:semiHidden="1" w:unhideWhenUsed="1"/>
-    <w:lsdException w:name="Normal Table" w:semiHidden="1" w:unhideWhenUsed="1"/>
     <w:lsdException w:name="annotation subject" w:semiHidden="1" w:unhideWhenUsed="1"/>
     <w:lsdException w:name="No List" w:semiHidden="1" w:unhideWhenUsed="1"/>
     <w:lsdException w:name="Outline List 1" w:semiHidden="1" w:unhideWhenUsed="1"/>
@@ -5582,7 +5284,6 @@
     <w:lsdException w:name="Table Professional" w:semiHidden="1" w:unhideWhenUsed="1"/>
     <w:lsdException w:name="Table Subtle 1" w:semiHidden="1" w:unhideWhenUsed="1"/>
     <w:lsdException w:name="Table Subtle 2" w:semiHidden="1" w:unhideWhenUsed="1"/>
-    <w:lsdException w:name="Table Web 1" w:semiHidden="1" w:unhideWhenUsed="1"/>
     <w:lsdException w:name="Table Web 2" w:semiHidden="1" w:unhideWhenUsed="1"/>
     <w:lsdException w:name="Table Web 3" w:semiHidden="1" w:unhideWhenUsed="1"/>
     <w:lsdException w:name="Balloon Text" w:semiHidden="1" w:unhideWhenUsed="1"/>
@@ -5803,16 +5504,19 @@
     <w:lsdException w:name="List Table 5 Dark Accent 6" w:uiPriority="50"/>
     <w:lsdException w:name="List Table 6 Colorful Accent 6" w:uiPriority="51"/>
     <w:lsdException w:name="List Table 7 Colorful Accent 6" w:uiPriority="52"/>
+    <w:lsdException w:name="Mention" w:semiHidden="1" w:unhideWhenUsed="1"/>
+    <w:lsdException w:name="Smart Hyperlink" w:semiHidden="1" w:unhideWhenUsed="1"/>
+    <w:lsdException w:name="Hashtag" w:semiHidden="1" w:unhideWhenUsed="1"/>
   </w:latentStyles>
   <w:style w:type="paragraph" w:default="1" w:styleId="Normal">
     <w:name w:val="Normal"/>
     <w:qFormat/>
   </w:style>
-  <w:style w:type="paragraph" w:styleId="Heading1">
+  <w:style w:type="paragraph" w:styleId="Ttulo1">
     <w:name w:val="heading 1"/>
     <w:basedOn w:val="Normal"/>
     <w:next w:val="Normal"/>
-    <w:link w:val="Heading1Char"/>
+    <w:link w:val="Ttulo1Car"/>
     <w:uiPriority w:val="9"/>
     <w:qFormat/>
     <w:rsid w:val="00E63140"/>
@@ -5829,11 +5533,11 @@
       <w:szCs w:val="32"/>
     </w:rPr>
   </w:style>
-  <w:style w:type="paragraph" w:styleId="Heading2">
+  <w:style w:type="paragraph" w:styleId="Ttulo2">
     <w:name w:val="heading 2"/>
     <w:basedOn w:val="Normal"/>
     <w:next w:val="Normal"/>
-    <w:link w:val="Heading2Char"/>
+    <w:link w:val="Ttulo2Car"/>
     <w:uiPriority w:val="9"/>
     <w:unhideWhenUsed/>
     <w:qFormat/>
@@ -5851,13 +5555,13 @@
       <w:szCs w:val="26"/>
     </w:rPr>
   </w:style>
-  <w:style w:type="character" w:default="1" w:styleId="DefaultParagraphFont">
+  <w:style w:type="character" w:default="1" w:styleId="Fuentedeprrafopredeter">
     <w:name w:val="Default Paragraph Font"/>
     <w:uiPriority w:val="1"/>
     <w:semiHidden/>
     <w:unhideWhenUsed/>
   </w:style>
-  <w:style w:type="table" w:default="1" w:styleId="TableNormal">
+  <w:style w:type="table" w:default="1" w:styleId="Tablanormal">
     <w:name w:val="Normal Table"/>
     <w:uiPriority w:val="99"/>
     <w:semiHidden/>
@@ -5872,16 +5576,16 @@
       </w:tblCellMar>
     </w:tblPr>
   </w:style>
-  <w:style w:type="numbering" w:default="1" w:styleId="NoList">
+  <w:style w:type="numbering" w:default="1" w:styleId="Sinlista">
     <w:name w:val="No List"/>
     <w:uiPriority w:val="99"/>
     <w:semiHidden/>
     <w:unhideWhenUsed/>
   </w:style>
-  <w:style w:type="paragraph" w:styleId="Header">
+  <w:style w:type="paragraph" w:styleId="Encabezado">
     <w:name w:val="header"/>
     <w:basedOn w:val="Normal"/>
-    <w:link w:val="HeaderChar"/>
+    <w:link w:val="EncabezadoCar"/>
     <w:uiPriority w:val="99"/>
     <w:unhideWhenUsed/>
     <w:rsid w:val="00E63140"/>
@@ -5893,17 +5597,17 @@
       <w:spacing w:after="0" w:line="240" w:lineRule="auto"/>
     </w:pPr>
   </w:style>
-  <w:style w:type="character" w:customStyle="1" w:styleId="HeaderChar">
-    <w:name w:val="Header Char"/>
-    <w:basedOn w:val="DefaultParagraphFont"/>
-    <w:link w:val="Header"/>
+  <w:style w:type="character" w:customStyle="1" w:styleId="EncabezadoCar">
+    <w:name w:val="Encabezado Car"/>
+    <w:basedOn w:val="Fuentedeprrafopredeter"/>
+    <w:link w:val="Encabezado"/>
     <w:uiPriority w:val="99"/>
     <w:rsid w:val="00E63140"/>
   </w:style>
-  <w:style w:type="paragraph" w:styleId="Footer">
+  <w:style w:type="paragraph" w:styleId="Piedepgina">
     <w:name w:val="footer"/>
     <w:basedOn w:val="Normal"/>
-    <w:link w:val="FooterChar"/>
+    <w:link w:val="PiedepginaCar"/>
     <w:uiPriority w:val="99"/>
     <w:unhideWhenUsed/>
     <w:rsid w:val="00E63140"/>
@@ -5915,18 +5619,18 @@
       <w:spacing w:after="0" w:line="240" w:lineRule="auto"/>
     </w:pPr>
   </w:style>
-  <w:style w:type="character" w:customStyle="1" w:styleId="FooterChar">
-    <w:name w:val="Footer Char"/>
-    <w:basedOn w:val="DefaultParagraphFont"/>
-    <w:link w:val="Footer"/>
+  <w:style w:type="character" w:customStyle="1" w:styleId="PiedepginaCar">
+    <w:name w:val="Pie de página Car"/>
+    <w:basedOn w:val="Fuentedeprrafopredeter"/>
+    <w:link w:val="Piedepgina"/>
     <w:uiPriority w:val="99"/>
     <w:rsid w:val="00E63140"/>
   </w:style>
-  <w:style w:type="paragraph" w:styleId="Title">
+  <w:style w:type="paragraph" w:styleId="Ttulo">
     <w:name w:val="Title"/>
     <w:basedOn w:val="Normal"/>
     <w:next w:val="Normal"/>
-    <w:link w:val="TitleChar"/>
+    <w:link w:val="TtuloCar"/>
     <w:uiPriority w:val="10"/>
     <w:qFormat/>
     <w:rsid w:val="00E63140"/>
@@ -5942,10 +5646,10 @@
       <w:szCs w:val="56"/>
     </w:rPr>
   </w:style>
-  <w:style w:type="character" w:customStyle="1" w:styleId="TitleChar">
-    <w:name w:val="Title Char"/>
-    <w:basedOn w:val="DefaultParagraphFont"/>
-    <w:link w:val="Title"/>
+  <w:style w:type="character" w:customStyle="1" w:styleId="TtuloCar">
+    <w:name w:val="Título Car"/>
+    <w:basedOn w:val="Fuentedeprrafopredeter"/>
+    <w:link w:val="Ttulo"/>
     <w:uiPriority w:val="10"/>
     <w:rsid w:val="00E63140"/>
     <w:rPr>
@@ -5956,10 +5660,10 @@
       <w:szCs w:val="56"/>
     </w:rPr>
   </w:style>
-  <w:style w:type="character" w:customStyle="1" w:styleId="Heading1Char">
-    <w:name w:val="Heading 1 Char"/>
-    <w:basedOn w:val="DefaultParagraphFont"/>
-    <w:link w:val="Heading1"/>
+  <w:style w:type="character" w:customStyle="1" w:styleId="Ttulo1Car">
+    <w:name w:val="Título 1 Car"/>
+    <w:basedOn w:val="Fuentedeprrafopredeter"/>
+    <w:link w:val="Ttulo1"/>
     <w:uiPriority w:val="9"/>
     <w:rsid w:val="00E63140"/>
     <w:rPr>
@@ -5969,10 +5673,10 @@
       <w:szCs w:val="32"/>
     </w:rPr>
   </w:style>
-  <w:style w:type="character" w:customStyle="1" w:styleId="Heading2Char">
-    <w:name w:val="Heading 2 Char"/>
-    <w:basedOn w:val="DefaultParagraphFont"/>
-    <w:link w:val="Heading2"/>
+  <w:style w:type="character" w:customStyle="1" w:styleId="Ttulo2Car">
+    <w:name w:val="Título 2 Car"/>
+    <w:basedOn w:val="Fuentedeprrafopredeter"/>
+    <w:link w:val="Ttulo2"/>
     <w:uiPriority w:val="9"/>
     <w:rsid w:val="00DD26E5"/>
     <w:rPr>
@@ -5982,7 +5686,7 @@
       <w:szCs w:val="26"/>
     </w:rPr>
   </w:style>
-  <w:style w:type="paragraph" w:styleId="ListParagraph">
+  <w:style w:type="paragraph" w:styleId="Prrafodelista">
     <w:name w:val="List Paragraph"/>
     <w:basedOn w:val="Normal"/>
     <w:uiPriority w:val="34"/>
@@ -5993,7 +5697,7 @@
       <w:contextualSpacing/>
     </w:pPr>
   </w:style>
-  <w:style w:type="paragraph" w:styleId="NoSpacing">
+  <w:style w:type="paragraph" w:styleId="Sinespaciado">
     <w:name w:val="No Spacing"/>
     <w:uiPriority w:val="1"/>
     <w:qFormat/>
@@ -6002,9 +5706,9 @@
       <w:spacing w:after="0" w:line="240" w:lineRule="auto"/>
     </w:pPr>
   </w:style>
-  <w:style w:type="paragraph" w:styleId="TOCHeading">
+  <w:style w:type="paragraph" w:styleId="TtuloTDC">
     <w:name w:val="TOC Heading"/>
-    <w:basedOn w:val="Heading1"/>
+    <w:basedOn w:val="Ttulo1"/>
     <w:next w:val="Normal"/>
     <w:uiPriority w:val="39"/>
     <w:unhideWhenUsed/>
@@ -6014,7 +5718,7 @@
       <w:outlineLvl w:val="9"/>
     </w:pPr>
   </w:style>
-  <w:style w:type="paragraph" w:styleId="TOC1">
+  <w:style w:type="paragraph" w:styleId="TDC1">
     <w:name w:val="toc 1"/>
     <w:basedOn w:val="Normal"/>
     <w:next w:val="Normal"/>
@@ -6026,7 +5730,7 @@
       <w:spacing w:after="100"/>
     </w:pPr>
   </w:style>
-  <w:style w:type="paragraph" w:styleId="TOC2">
+  <w:style w:type="paragraph" w:styleId="TDC2">
     <w:name w:val="toc 2"/>
     <w:basedOn w:val="Normal"/>
     <w:next w:val="Normal"/>
@@ -6039,9 +5743,9 @@
       <w:ind w:left="220"/>
     </w:pPr>
   </w:style>
-  <w:style w:type="character" w:styleId="Hyperlink">
+  <w:style w:type="character" w:styleId="Hipervnculo">
     <w:name w:val="Hyperlink"/>
-    <w:basedOn w:val="DefaultParagraphFont"/>
+    <w:basedOn w:val="Fuentedeprrafopredeter"/>
     <w:uiPriority w:val="99"/>
     <w:unhideWhenUsed/>
     <w:rsid w:val="007769B1"/>
@@ -6319,7 +6023,7 @@
 </file>
 
 <file path=customXml/itemProps1.xml><?xml version="1.0" encoding="utf-8"?>
-<ds:datastoreItem xmlns:ds="http://schemas.openxmlformats.org/officeDocument/2006/customXml" ds:itemID="{CE4B3884-FD5E-44D2-BCF1-146BBEBD86B9}">
+<ds:datastoreItem xmlns:ds="http://schemas.openxmlformats.org/officeDocument/2006/customXml" ds:itemID="{C2ED39BD-6C98-4EAD-92EB-D534DFBA0FA7}">
   <ds:schemaRefs>
     <ds:schemaRef ds:uri="http://schemas.openxmlformats.org/officeDocument/2006/bibliography"/>
   </ds:schemaRefs>

</xml_diff>

<commit_message>
documento rendicion de viaje
</commit_message>
<xml_diff>
--- a/Estrategia.docx
+++ b/Estrategia.docx
@@ -3455,6 +3455,110 @@
           <w:shd w:fill="auto" w:val="clear"/>
         </w:rPr>
       </w:pPr>
+    </w:p>
+    <w:p>
+      <w:pPr>
+        <w:spacing w:before="0" w:after="160" w:line="259"/>
+        <w:ind w:right="0" w:left="0" w:firstLine="0"/>
+        <w:jc w:val="left"/>
+        <w:rPr>
+          <w:rFonts w:ascii="Calibri" w:hAnsi="Calibri" w:cs="Calibri" w:eastAsia="Calibri"/>
+          <w:color w:val="auto"/>
+          <w:spacing w:val="0"/>
+          <w:position w:val="0"/>
+          <w:sz w:val="22"/>
+          <w:shd w:fill="auto" w:val="clear"/>
+        </w:rPr>
+      </w:pPr>
+      <w:r>
+        <w:rPr>
+          <w:rFonts w:ascii="Calibri" w:hAnsi="Calibri" w:cs="Calibri" w:eastAsia="Calibri"/>
+          <w:color w:val="auto"/>
+          <w:spacing w:val="0"/>
+          <w:position w:val="0"/>
+          <w:sz w:val="22"/>
+          <w:shd w:fill="auto" w:val="clear"/>
+        </w:rPr>
+        <w:t xml:space="preserve">Mediante este metodo se le rendira el viaje al un chofer elegido en un combo box que haya realizado viajes en un dia seleccionado y un turno.</w:t>
+      </w:r>
+    </w:p>
+    <w:p>
+      <w:pPr>
+        <w:spacing w:before="0" w:after="160" w:line="259"/>
+        <w:ind w:right="0" w:left="0" w:firstLine="0"/>
+        <w:jc w:val="left"/>
+        <w:rPr>
+          <w:rFonts w:ascii="Calibri" w:hAnsi="Calibri" w:cs="Calibri" w:eastAsia="Calibri"/>
+          <w:color w:val="auto"/>
+          <w:spacing w:val="0"/>
+          <w:position w:val="0"/>
+          <w:sz w:val="22"/>
+          <w:shd w:fill="auto" w:val="clear"/>
+        </w:rPr>
+      </w:pPr>
+      <w:r>
+        <w:rPr>
+          <w:rFonts w:ascii="Calibri" w:hAnsi="Calibri" w:cs="Calibri" w:eastAsia="Calibri"/>
+          <w:color w:val="auto"/>
+          <w:spacing w:val="0"/>
+          <w:position w:val="0"/>
+          <w:sz w:val="22"/>
+          <w:shd w:fill="auto" w:val="clear"/>
+        </w:rPr>
+        <w:t xml:space="preserve">para ejecutar la rendicion se nesesitan realizar dos calculos, el calculo y luego la insercion en la base de datos</w:t>
+      </w:r>
+    </w:p>
+    <w:p>
+      <w:pPr>
+        <w:spacing w:before="0" w:after="160" w:line="259"/>
+        <w:ind w:right="0" w:left="0" w:firstLine="0"/>
+        <w:jc w:val="left"/>
+        <w:rPr>
+          <w:rFonts w:ascii="Calibri" w:hAnsi="Calibri" w:cs="Calibri" w:eastAsia="Calibri"/>
+          <w:color w:val="auto"/>
+          <w:spacing w:val="0"/>
+          <w:position w:val="0"/>
+          <w:sz w:val="22"/>
+          <w:shd w:fill="auto" w:val="clear"/>
+        </w:rPr>
+      </w:pPr>
+      <w:r>
+        <w:rPr>
+          <w:rFonts w:ascii="Calibri" w:hAnsi="Calibri" w:cs="Calibri" w:eastAsia="Calibri"/>
+          <w:color w:val="auto"/>
+          <w:spacing w:val="0"/>
+          <w:position w:val="0"/>
+          <w:sz w:val="22"/>
+          <w:shd w:fill="auto" w:val="clear"/>
+        </w:rPr>
+        <w:t xml:space="preserve">para realizar esto el usuario deve precionar el boton "Calcular", este se fija q los campos tengan datos correctos, y muestra todos los viajes realizados y el total a rendir del viaje</w:t>
+      </w:r>
+    </w:p>
+    <w:p>
+      <w:pPr>
+        <w:spacing w:before="0" w:after="160" w:line="259"/>
+        <w:ind w:right="0" w:left="0" w:firstLine="0"/>
+        <w:jc w:val="left"/>
+        <w:rPr>
+          <w:rFonts w:ascii="Calibri" w:hAnsi="Calibri" w:cs="Calibri" w:eastAsia="Calibri"/>
+          <w:color w:val="auto"/>
+          <w:spacing w:val="0"/>
+          <w:position w:val="0"/>
+          <w:sz w:val="22"/>
+          <w:shd w:fill="auto" w:val="clear"/>
+        </w:rPr>
+      </w:pPr>
+      <w:r>
+        <w:rPr>
+          <w:rFonts w:ascii="Calibri" w:hAnsi="Calibri" w:cs="Calibri" w:eastAsia="Calibri"/>
+          <w:color w:val="auto"/>
+          <w:spacing w:val="0"/>
+          <w:position w:val="0"/>
+          <w:sz w:val="22"/>
+          <w:shd w:fill="auto" w:val="clear"/>
+        </w:rPr>
+        <w:t xml:space="preserve">luego el usuario deve precionar el boton "Rendir" para insertar en la base de datos, antes de esto se verifica que se haya realizado previamente el calculo </w:t>
+      </w:r>
     </w:p>
     <w:p>
       <w:pPr>

</xml_diff>

<commit_message>
Cambios en la estrategia.
</commit_message>
<xml_diff>
--- a/Estrategia.docx
+++ b/Estrategia.docx
@@ -47,8 +47,8 @@
         </w:rPr>
       </w:pPr>
       <w:r>
-        <w:object w:dxaOrig="1061" w:dyaOrig="1061">
-          <v:rect xmlns:o="urn:schemas-microsoft-com:office:office" xmlns:v="urn:schemas-microsoft-com:vml" id="rectole0000000000" style="width:53.050000pt;height:53.050000pt" o:preferrelative="t" o:ole="">
+        <w:object w:dxaOrig="1073" w:dyaOrig="1073">
+          <v:rect xmlns:o="urn:schemas-microsoft-com:office:office" xmlns:v="urn:schemas-microsoft-com:vml" id="rectole0000000000" style="width:53.650000pt;height:53.650000pt" o:preferrelative="t" o:ole="">
             <o:lock v:ext="edit"/>
             <v:imagedata xmlns:r="http://schemas.openxmlformats.org/officeDocument/2006/relationships" r:id="docRId1" o:title=""/>
           </v:rect>
@@ -1208,8 +1208,8 @@
         </w:rPr>
       </w:pPr>
       <w:r>
-        <w:object w:dxaOrig="10297" w:dyaOrig="7505">
-          <v:rect xmlns:o="urn:schemas-microsoft-com:office:office" xmlns:v="urn:schemas-microsoft-com:vml" id="rectole0000000001" style="width:514.850000pt;height:375.250000pt" o:preferrelative="t" o:ole="">
+        <w:object w:dxaOrig="10427" w:dyaOrig="7592">
+          <v:rect xmlns:o="urn:schemas-microsoft-com:office:office" xmlns:v="urn:schemas-microsoft-com:vml" id="rectole0000000001" style="width:521.350000pt;height:379.600000pt" o:preferrelative="t" o:ole="">
             <o:lock v:ext="edit"/>
             <v:imagedata xmlns:r="http://schemas.openxmlformats.org/officeDocument/2006/relationships" r:id="docRId3" o:title=""/>
           </v:rect>
@@ -3183,6 +3183,18 @@
           <w:shd w:fill="auto" w:val="clear"/>
         </w:rPr>
       </w:pPr>
+      <w:r>
+        <w:rPr>
+          <w:rFonts w:ascii="Calibri" w:hAnsi="Calibri" w:cs="Calibri" w:eastAsia="Calibri"/>
+          <w:color w:val="auto"/>
+          <w:spacing w:val="0"/>
+          <w:position w:val="0"/>
+          <w:sz w:val="22"/>
+          <w:shd w:fill="auto" w:val="clear"/>
+        </w:rPr>
+        <w:tab/>
+        <w:t xml:space="preserve">En esta sección se centraliza las conexiones a la base.Cuando me refiero a conexiones no solo abrir y cerrar la conexion , sino tambien todas las consultas y ejecuciones de stores procedures.</w:t>
+      </w:r>
     </w:p>
     <w:p>
       <w:pPr>
@@ -3520,7 +3532,6 @@
           <w:sz w:val="22"/>
           <w:shd w:fill="auto" w:val="clear"/>
         </w:rPr>
-        <w:tab/>
         <w:t xml:space="preserve">En esta seccion se cargan los viajes que se realizan. Solamente se puede seleccionar choferes y cliente que esten habilitados. Se valida que los clientes no tengan viajes en simultaneo. Y al momento de cargar el viaje, se previsualizan los datos del chofer, auto y cliente involucrado.</w:t>
       </w:r>
     </w:p>
@@ -3602,6 +3613,51 @@
         </w:rPr>
         <w:t xml:space="preserve">Utils</w:t>
       </w:r>
+    </w:p>
+    <w:p>
+      <w:pPr>
+        <w:keepNext w:val="true"/>
+        <w:keepLines w:val="true"/>
+        <w:spacing w:before="40" w:after="0" w:line="259"/>
+        <w:ind w:right="0" w:left="0" w:firstLine="0"/>
+        <w:jc w:val="left"/>
+        <w:rPr>
+          <w:rFonts w:ascii="Calibri Light" w:hAnsi="Calibri Light" w:cs="Calibri Light" w:eastAsia="Calibri Light"/>
+          <w:color w:val="2E74B5"/>
+          <w:spacing w:val="0"/>
+          <w:position w:val="0"/>
+          <w:sz w:val="26"/>
+          <w:shd w:fill="auto" w:val="clear"/>
+        </w:rPr>
+      </w:pPr>
+      <w:r>
+        <w:rPr>
+          <w:rFonts w:ascii="Calibri" w:hAnsi="Calibri" w:cs="Calibri" w:eastAsia="Calibri"/>
+          <w:color w:val="auto"/>
+          <w:spacing w:val="0"/>
+          <w:position w:val="0"/>
+          <w:sz w:val="22"/>
+          <w:shd w:fill="auto" w:val="clear"/>
+        </w:rPr>
+        <w:t xml:space="preserve">En esta sección hay clases que nos ayudan a resolver el encodeo a SHA256, manejo de fechas y donde guardamos las exceptions custom.</w:t>
+      </w:r>
+    </w:p>
+    <w:p>
+      <w:pPr>
+        <w:keepNext w:val="true"/>
+        <w:keepLines w:val="true"/>
+        <w:spacing w:before="40" w:after="0" w:line="259"/>
+        <w:ind w:right="0" w:left="0" w:firstLine="0"/>
+        <w:jc w:val="left"/>
+        <w:rPr>
+          <w:rFonts w:ascii="Calibri Light" w:hAnsi="Calibri Light" w:cs="Calibri Light" w:eastAsia="Calibri Light"/>
+          <w:color w:val="2E74B5"/>
+          <w:spacing w:val="0"/>
+          <w:position w:val="0"/>
+          <w:sz w:val="26"/>
+          <w:shd w:fill="auto" w:val="clear"/>
+        </w:rPr>
+      </w:pPr>
     </w:p>
   </w:body>
 </w:document>

</xml_diff>

<commit_message>
estrategia Rendicion viaje y abm chofer
</commit_message>
<xml_diff>
--- a/Estrategia.docx
+++ b/Estrategia.docx
@@ -47,8 +47,8 @@
         </w:rPr>
       </w:pPr>
       <w:r>
-        <w:object w:dxaOrig="1073" w:dyaOrig="1073">
-          <v:rect xmlns:o="urn:schemas-microsoft-com:office:office" xmlns:v="urn:schemas-microsoft-com:vml" id="rectole0000000000" style="width:53.650000pt;height:53.650000pt" o:preferrelative="t" o:ole="">
+        <w:object w:dxaOrig="1093" w:dyaOrig="1093">
+          <v:rect xmlns:o="urn:schemas-microsoft-com:office:office" xmlns:v="urn:schemas-microsoft-com:vml" id="rectole0000000000" style="width:54.650000pt;height:54.650000pt" o:preferrelative="t" o:ole="">
             <o:lock v:ext="edit"/>
             <v:imagedata xmlns:r="http://schemas.openxmlformats.org/officeDocument/2006/relationships" r:id="docRId1" o:title=""/>
           </v:rect>
@@ -1208,8 +1208,8 @@
         </w:rPr>
       </w:pPr>
       <w:r>
-        <w:object w:dxaOrig="10427" w:dyaOrig="7592">
-          <v:rect xmlns:o="urn:schemas-microsoft-com:office:office" xmlns:v="urn:schemas-microsoft-com:vml" id="rectole0000000001" style="width:521.350000pt;height:379.600000pt" o:preferrelative="t" o:ole="">
+        <w:object w:dxaOrig="10548" w:dyaOrig="7693">
+          <v:rect xmlns:o="urn:schemas-microsoft-com:office:office" xmlns:v="urn:schemas-microsoft-com:vml" id="rectole0000000001" style="width:527.400000pt;height:384.650000pt" o:preferrelative="t" o:ole="">
             <o:lock v:ext="edit"/>
             <v:imagedata xmlns:r="http://schemas.openxmlformats.org/officeDocument/2006/relationships" r:id="docRId3" o:title=""/>
           </v:rect>
@@ -2500,11 +2500,364 @@
     </w:p>
     <w:p>
       <w:pPr>
+        <w:spacing w:before="0" w:after="160" w:line="259"/>
+        <w:ind w:right="0" w:left="0" w:firstLine="0"/>
+        <w:jc w:val="left"/>
+        <w:rPr>
+          <w:rFonts w:ascii="Calibri" w:hAnsi="Calibri" w:cs="Calibri" w:eastAsia="Calibri"/>
+          <w:color w:val="auto"/>
+          <w:spacing w:val="0"/>
+          <w:position w:val="0"/>
+          <w:sz w:val="22"/>
+          <w:shd w:fill="auto" w:val="clear"/>
+        </w:rPr>
+      </w:pPr>
+      <w:r>
+        <w:rPr>
+          <w:rFonts w:ascii="Calibri" w:hAnsi="Calibri" w:cs="Calibri" w:eastAsia="Calibri"/>
+          <w:color w:val="auto"/>
+          <w:spacing w:val="0"/>
+          <w:position w:val="0"/>
+          <w:sz w:val="22"/>
+          <w:shd w:fill="auto" w:val="clear"/>
+        </w:rPr>
+        <w:t xml:space="preserve">Mediante este ABM es posible crear, modificar y deshabilitar lógicamente choferes.</w:t>
+      </w:r>
+    </w:p>
+    <w:p>
+      <w:pPr>
+        <w:spacing w:before="0" w:after="160" w:line="259"/>
+        <w:ind w:right="0" w:left="0" w:firstLine="0"/>
+        <w:jc w:val="left"/>
+        <w:rPr>
+          <w:rFonts w:ascii="Calibri" w:hAnsi="Calibri" w:cs="Calibri" w:eastAsia="Calibri"/>
+          <w:color w:val="auto"/>
+          <w:spacing w:val="0"/>
+          <w:position w:val="0"/>
+          <w:sz w:val="22"/>
+          <w:shd w:fill="auto" w:val="clear"/>
+        </w:rPr>
+      </w:pPr>
+      <w:r>
+        <w:rPr>
+          <w:rFonts w:ascii="Calibri" w:hAnsi="Calibri" w:cs="Calibri" w:eastAsia="Calibri"/>
+          <w:color w:val="auto"/>
+          <w:spacing w:val="0"/>
+          <w:position w:val="0"/>
+          <w:sz w:val="22"/>
+          <w:shd w:fill="auto" w:val="clear"/>
+        </w:rPr>
+        <w:t xml:space="preserve">El formulario inicial posee un buscador por el cual es posible buscar por nombre, apellido o DNI para llenar el listado. En caso de que no se ingrese ningún valor en los campos de búsqueda, al presionar el botón de “buscar” se traen todos los clientes existentes.</w:t>
+      </w:r>
+    </w:p>
+    <w:p>
+      <w:pPr>
+        <w:spacing w:before="0" w:after="160" w:line="259"/>
+        <w:ind w:right="0" w:left="0" w:firstLine="0"/>
+        <w:jc w:val="left"/>
+        <w:rPr>
+          <w:rFonts w:ascii="Calibri" w:hAnsi="Calibri" w:cs="Calibri" w:eastAsia="Calibri"/>
+          <w:color w:val="auto"/>
+          <w:spacing w:val="0"/>
+          <w:position w:val="0"/>
+          <w:sz w:val="22"/>
+          <w:shd w:fill="auto" w:val="clear"/>
+        </w:rPr>
+      </w:pPr>
+      <w:r>
+        <w:rPr>
+          <w:rFonts w:ascii="Calibri" w:hAnsi="Calibri" w:cs="Calibri" w:eastAsia="Calibri"/>
+          <w:color w:val="auto"/>
+          <w:spacing w:val="0"/>
+          <w:position w:val="0"/>
+          <w:sz w:val="22"/>
+          <w:shd w:fill="auto" w:val="clear"/>
+        </w:rPr>
+        <w:t xml:space="preserve">Para generar un nuevo cliente, a través del botón “nuevo chofer” se accede a un formulario en donde es posible ingresar los siguientes datos:</w:t>
+      </w:r>
+    </w:p>
+    <w:p>
+      <w:pPr>
+        <w:spacing w:before="0" w:after="0" w:line="240"/>
+        <w:ind w:right="0" w:left="0" w:firstLine="0"/>
+        <w:jc w:val="left"/>
+        <w:rPr>
+          <w:rFonts w:ascii="Calibri" w:hAnsi="Calibri" w:cs="Calibri" w:eastAsia="Calibri"/>
+          <w:color w:val="auto"/>
+          <w:spacing w:val="0"/>
+          <w:position w:val="0"/>
+          <w:sz w:val="22"/>
+          <w:shd w:fill="auto" w:val="clear"/>
+        </w:rPr>
+      </w:pPr>
+      <w:r>
+        <w:rPr>
+          <w:rFonts w:ascii="Calibri" w:hAnsi="Calibri" w:cs="Calibri" w:eastAsia="Calibri"/>
+          <w:color w:val="auto"/>
+          <w:spacing w:val="0"/>
+          <w:position w:val="0"/>
+          <w:sz w:val="22"/>
+          <w:shd w:fill="auto" w:val="clear"/>
+        </w:rPr>
+        <w:t xml:space="preserve">nombre</w:t>
+      </w:r>
+    </w:p>
+    <w:p>
+      <w:pPr>
+        <w:spacing w:before="0" w:after="0" w:line="240"/>
+        <w:ind w:right="0" w:left="0" w:firstLine="0"/>
+        <w:jc w:val="left"/>
+        <w:rPr>
+          <w:rFonts w:ascii="Calibri" w:hAnsi="Calibri" w:cs="Calibri" w:eastAsia="Calibri"/>
+          <w:color w:val="auto"/>
+          <w:spacing w:val="0"/>
+          <w:position w:val="0"/>
+          <w:sz w:val="22"/>
+          <w:shd w:fill="auto" w:val="clear"/>
+        </w:rPr>
+      </w:pPr>
+      <w:r>
+        <w:rPr>
+          <w:rFonts w:ascii="Calibri" w:hAnsi="Calibri" w:cs="Calibri" w:eastAsia="Calibri"/>
+          <w:color w:val="auto"/>
+          <w:spacing w:val="0"/>
+          <w:position w:val="0"/>
+          <w:sz w:val="22"/>
+          <w:shd w:fill="auto" w:val="clear"/>
+        </w:rPr>
+        <w:t xml:space="preserve">apellido</w:t>
+      </w:r>
+    </w:p>
+    <w:p>
+      <w:pPr>
+        <w:spacing w:before="0" w:after="0" w:line="240"/>
+        <w:ind w:right="0" w:left="0" w:firstLine="0"/>
+        <w:jc w:val="left"/>
+        <w:rPr>
+          <w:rFonts w:ascii="Calibri" w:hAnsi="Calibri" w:cs="Calibri" w:eastAsia="Calibri"/>
+          <w:color w:val="auto"/>
+          <w:spacing w:val="0"/>
+          <w:position w:val="0"/>
+          <w:sz w:val="22"/>
+          <w:shd w:fill="auto" w:val="clear"/>
+        </w:rPr>
+      </w:pPr>
+      <w:r>
+        <w:rPr>
+          <w:rFonts w:ascii="Calibri" w:hAnsi="Calibri" w:cs="Calibri" w:eastAsia="Calibri"/>
+          <w:color w:val="auto"/>
+          <w:spacing w:val="0"/>
+          <w:position w:val="0"/>
+          <w:sz w:val="22"/>
+          <w:shd w:fill="auto" w:val="clear"/>
+        </w:rPr>
+        <w:t xml:space="preserve">documento</w:t>
+      </w:r>
+    </w:p>
+    <w:p>
+      <w:pPr>
+        <w:spacing w:before="0" w:after="0" w:line="240"/>
+        <w:ind w:right="0" w:left="0" w:firstLine="0"/>
+        <w:jc w:val="left"/>
+        <w:rPr>
+          <w:rFonts w:ascii="Calibri" w:hAnsi="Calibri" w:cs="Calibri" w:eastAsia="Calibri"/>
+          <w:color w:val="auto"/>
+          <w:spacing w:val="0"/>
+          <w:position w:val="0"/>
+          <w:sz w:val="22"/>
+          <w:shd w:fill="auto" w:val="clear"/>
+        </w:rPr>
+      </w:pPr>
+      <w:r>
+        <w:rPr>
+          <w:rFonts w:ascii="Calibri" w:hAnsi="Calibri" w:cs="Calibri" w:eastAsia="Calibri"/>
+          <w:color w:val="auto"/>
+          <w:spacing w:val="0"/>
+          <w:position w:val="0"/>
+          <w:sz w:val="22"/>
+          <w:shd w:fill="auto" w:val="clear"/>
+        </w:rPr>
+        <w:t xml:space="preserve">teléfono</w:t>
+      </w:r>
+    </w:p>
+    <w:p>
+      <w:pPr>
+        <w:spacing w:before="0" w:after="0" w:line="240"/>
+        <w:ind w:right="0" w:left="0" w:firstLine="0"/>
+        <w:jc w:val="left"/>
+        <w:rPr>
+          <w:rFonts w:ascii="Calibri" w:hAnsi="Calibri" w:cs="Calibri" w:eastAsia="Calibri"/>
+          <w:color w:val="auto"/>
+          <w:spacing w:val="0"/>
+          <w:position w:val="0"/>
+          <w:sz w:val="22"/>
+          <w:shd w:fill="auto" w:val="clear"/>
+        </w:rPr>
+      </w:pPr>
+      <w:r>
+        <w:rPr>
+          <w:rFonts w:ascii="Calibri" w:hAnsi="Calibri" w:cs="Calibri" w:eastAsia="Calibri"/>
+          <w:color w:val="auto"/>
+          <w:spacing w:val="0"/>
+          <w:position w:val="0"/>
+          <w:sz w:val="22"/>
+          <w:shd w:fill="auto" w:val="clear"/>
+        </w:rPr>
+        <w:t xml:space="preserve">mail</w:t>
+      </w:r>
+    </w:p>
+    <w:p>
+      <w:pPr>
+        <w:spacing w:before="0" w:after="0" w:line="240"/>
+        <w:ind w:right="0" w:left="0" w:firstLine="0"/>
+        <w:jc w:val="left"/>
+        <w:rPr>
+          <w:rFonts w:ascii="Calibri" w:hAnsi="Calibri" w:cs="Calibri" w:eastAsia="Calibri"/>
+          <w:color w:val="auto"/>
+          <w:spacing w:val="0"/>
+          <w:position w:val="0"/>
+          <w:sz w:val="22"/>
+          <w:shd w:fill="auto" w:val="clear"/>
+        </w:rPr>
+      </w:pPr>
+      <w:r>
+        <w:rPr>
+          <w:rFonts w:ascii="Calibri" w:hAnsi="Calibri" w:cs="Calibri" w:eastAsia="Calibri"/>
+          <w:color w:val="auto"/>
+          <w:spacing w:val="0"/>
+          <w:position w:val="0"/>
+          <w:sz w:val="22"/>
+          <w:shd w:fill="auto" w:val="clear"/>
+        </w:rPr>
+        <w:t xml:space="preserve">fecha de nacimiento</w:t>
+      </w:r>
+    </w:p>
+    <w:p>
+      <w:pPr>
+        <w:spacing w:before="0" w:after="0" w:line="240"/>
+        <w:ind w:right="0" w:left="0" w:firstLine="0"/>
+        <w:jc w:val="left"/>
+        <w:rPr>
+          <w:rFonts w:ascii="Calibri" w:hAnsi="Calibri" w:cs="Calibri" w:eastAsia="Calibri"/>
+          <w:color w:val="auto"/>
+          <w:spacing w:val="0"/>
+          <w:position w:val="0"/>
+          <w:sz w:val="22"/>
+          <w:shd w:fill="auto" w:val="clear"/>
+        </w:rPr>
+      </w:pPr>
+      <w:r>
+        <w:rPr>
+          <w:rFonts w:ascii="Calibri" w:hAnsi="Calibri" w:cs="Calibri" w:eastAsia="Calibri"/>
+          <w:color w:val="auto"/>
+          <w:spacing w:val="0"/>
+          <w:position w:val="0"/>
+          <w:sz w:val="22"/>
+          <w:shd w:fill="auto" w:val="clear"/>
+        </w:rPr>
+        <w:t xml:space="preserve">calle</w:t>
+      </w:r>
+    </w:p>
+    <w:p>
+      <w:pPr>
+        <w:spacing w:before="0" w:after="0" w:line="240"/>
+        <w:ind w:right="0" w:left="0" w:firstLine="0"/>
+        <w:jc w:val="left"/>
+        <w:rPr>
+          <w:rFonts w:ascii="Calibri" w:hAnsi="Calibri" w:cs="Calibri" w:eastAsia="Calibri"/>
+          <w:color w:val="auto"/>
+          <w:spacing w:val="0"/>
+          <w:position w:val="0"/>
+          <w:sz w:val="22"/>
+          <w:shd w:fill="auto" w:val="clear"/>
+        </w:rPr>
+      </w:pPr>
+      <w:r>
+        <w:rPr>
+          <w:rFonts w:ascii="Calibri" w:hAnsi="Calibri" w:cs="Calibri" w:eastAsia="Calibri"/>
+          <w:color w:val="auto"/>
+          <w:spacing w:val="0"/>
+          <w:position w:val="0"/>
+          <w:sz w:val="22"/>
+          <w:shd w:fill="auto" w:val="clear"/>
+        </w:rPr>
+        <w:t xml:space="preserve">habilitado (Checkbox)</w:t>
+      </w:r>
+    </w:p>
+    <w:p>
+      <w:pPr>
+        <w:spacing w:before="0" w:after="160" w:line="259"/>
+        <w:ind w:right="0" w:left="0" w:firstLine="0"/>
+        <w:jc w:val="left"/>
+        <w:rPr>
+          <w:rFonts w:ascii="Calibri" w:hAnsi="Calibri" w:cs="Calibri" w:eastAsia="Calibri"/>
+          <w:color w:val="auto"/>
+          <w:spacing w:val="0"/>
+          <w:position w:val="0"/>
+          <w:sz w:val="22"/>
+          <w:shd w:fill="auto" w:val="clear"/>
+        </w:rPr>
+      </w:pPr>
+    </w:p>
+    <w:p>
+      <w:pPr>
+        <w:spacing w:before="0" w:after="160" w:line="259"/>
+        <w:ind w:right="0" w:left="0" w:firstLine="0"/>
+        <w:jc w:val="left"/>
+        <w:rPr>
+          <w:rFonts w:ascii="Calibri" w:hAnsi="Calibri" w:cs="Calibri" w:eastAsia="Calibri"/>
+          <w:color w:val="auto"/>
+          <w:spacing w:val="0"/>
+          <w:position w:val="0"/>
+          <w:sz w:val="22"/>
+          <w:shd w:fill="auto" w:val="clear"/>
+        </w:rPr>
+      </w:pPr>
+      <w:r>
+        <w:rPr>
+          <w:rFonts w:ascii="Calibri" w:hAnsi="Calibri" w:cs="Calibri" w:eastAsia="Calibri"/>
+          <w:color w:val="auto"/>
+          <w:spacing w:val="0"/>
+          <w:position w:val="0"/>
+          <w:sz w:val="22"/>
+          <w:shd w:fill="auto" w:val="clear"/>
+        </w:rPr>
+        <w:t xml:space="preserve">Para modificar un chofer existente, se debe seleccionar una fila de la tabla de resultados de búsqueda y presionar el botón modificar. Al presionarlo se abre el formulario de alta de chofer, pero con todos los campos completos con los datos del cliente seleccionado. Se podrán modificar todos los campos nombrados anteriormente. Al finalizar, se deberá presionar el botón “Guardar”. En caso de que el nuevo documento coincida con uno existente, o bien que se haya modificado a “0”, se informara a través de un mensaje. También, al presionar el botón “Guardar” se valida que ninguno de los campos estén en blanco.</w:t>
+      </w:r>
+    </w:p>
+    <w:p>
+      <w:pPr>
+        <w:spacing w:before="0" w:after="160" w:line="259"/>
+        <w:ind w:right="0" w:left="0" w:firstLine="0"/>
+        <w:jc w:val="left"/>
+        <w:rPr>
+          <w:rFonts w:ascii="Calibri" w:hAnsi="Calibri" w:cs="Calibri" w:eastAsia="Calibri"/>
+          <w:color w:val="auto"/>
+          <w:spacing w:val="0"/>
+          <w:position w:val="0"/>
+          <w:sz w:val="22"/>
+          <w:shd w:fill="auto" w:val="clear"/>
+        </w:rPr>
+      </w:pPr>
+      <w:r>
+        <w:rPr>
+          <w:rFonts w:ascii="Calibri" w:hAnsi="Calibri" w:cs="Calibri" w:eastAsia="Calibri"/>
+          <w:color w:val="auto"/>
+          <w:spacing w:val="0"/>
+          <w:position w:val="0"/>
+          <w:sz w:val="22"/>
+          <w:shd w:fill="auto" w:val="clear"/>
+        </w:rPr>
+        <w:t xml:space="preserve">Para dar de baja lógicamente un chofer, existe un checkbox en el campo de modificación. Para dar de baja un chofer, se debe modificar el mismo destildando este checkbox. </w:t>
+      </w:r>
+    </w:p>
+    <w:p>
+      <w:pPr>
         <w:keepNext w:val="true"/>
         <w:keepLines w:val="true"/>
         <w:numPr>
           <w:ilvl w:val="0"/>
-          <w:numId w:val="40"/>
+          <w:numId w:val="44"/>
         </w:numPr>
         <w:spacing w:before="40" w:after="0" w:line="259"/>
         <w:ind w:right="0" w:left="567" w:hanging="567"/>
@@ -2733,7 +3086,7 @@
         <w:keepLines w:val="true"/>
         <w:numPr>
           <w:ilvl w:val="0"/>
-          <w:numId w:val="42"/>
+          <w:numId w:val="46"/>
         </w:numPr>
         <w:spacing w:before="40" w:after="0" w:line="259"/>
         <w:ind w:right="0" w:left="567" w:hanging="567"/>
@@ -3124,181 +3477,6 @@
       <w:pPr>
         <w:spacing w:before="0" w:after="160" w:line="259"/>
         <w:ind w:right="0" w:left="567" w:hanging="567"/>
-        <w:jc w:val="left"/>
-        <w:rPr>
-          <w:rFonts w:ascii="Calibri" w:hAnsi="Calibri" w:cs="Calibri" w:eastAsia="Calibri"/>
-          <w:color w:val="auto"/>
-          <w:spacing w:val="0"/>
-          <w:position w:val="0"/>
-          <w:sz w:val="22"/>
-          <w:shd w:fill="auto" w:val="clear"/>
-        </w:rPr>
-      </w:pPr>
-    </w:p>
-    <w:p>
-      <w:pPr>
-        <w:keepNext w:val="true"/>
-        <w:keepLines w:val="true"/>
-        <w:numPr>
-          <w:ilvl w:val="0"/>
-          <w:numId w:val="48"/>
-        </w:numPr>
-        <w:spacing w:before="40" w:after="0" w:line="259"/>
-        <w:ind w:right="0" w:left="567" w:hanging="567"/>
-        <w:jc w:val="left"/>
-        <w:rPr>
-          <w:rFonts w:ascii="Calibri Light" w:hAnsi="Calibri Light" w:cs="Calibri Light" w:eastAsia="Calibri Light"/>
-          <w:color w:val="2E74B5"/>
-          <w:spacing w:val="0"/>
-          <w:position w:val="0"/>
-          <w:sz w:val="26"/>
-          <w:shd w:fill="auto" w:val="clear"/>
-        </w:rPr>
-      </w:pPr>
-      <w:r>
-        <w:rPr>
-          <w:rFonts w:ascii="Calibri Light" w:hAnsi="Calibri Light" w:cs="Calibri Light" w:eastAsia="Calibri Light"/>
-          <w:color w:val="2E74B5"/>
-          <w:spacing w:val="0"/>
-          <w:position w:val="0"/>
-          <w:sz w:val="26"/>
-          <w:shd w:fill="auto" w:val="clear"/>
-        </w:rPr>
-        <w:t xml:space="preserve">Conectores</w:t>
-      </w:r>
-    </w:p>
-    <w:p>
-      <w:pPr>
-        <w:keepNext w:val="true"/>
-        <w:keepLines w:val="true"/>
-        <w:spacing w:before="40" w:after="0" w:line="259"/>
-        <w:ind w:right="0" w:left="567" w:hanging="567"/>
-        <w:jc w:val="left"/>
-        <w:rPr>
-          <w:rFonts w:ascii="Calibri Light" w:hAnsi="Calibri Light" w:cs="Calibri Light" w:eastAsia="Calibri Light"/>
-          <w:color w:val="2E74B5"/>
-          <w:spacing w:val="0"/>
-          <w:position w:val="0"/>
-          <w:sz w:val="26"/>
-          <w:shd w:fill="auto" w:val="clear"/>
-        </w:rPr>
-      </w:pPr>
-      <w:r>
-        <w:rPr>
-          <w:rFonts w:ascii="Calibri" w:hAnsi="Calibri" w:cs="Calibri" w:eastAsia="Calibri"/>
-          <w:color w:val="auto"/>
-          <w:spacing w:val="0"/>
-          <w:position w:val="0"/>
-          <w:sz w:val="22"/>
-          <w:shd w:fill="auto" w:val="clear"/>
-        </w:rPr>
-        <w:tab/>
-        <w:t xml:space="preserve">En esta sección se centraliza las conexiones a la base.Cuando me refiero a conexiones no solo abrir y cerrar la conexion , sino tambien todas las consultas y ejecuciones de stores procedures.</w:t>
-      </w:r>
-    </w:p>
-    <w:p>
-      <w:pPr>
-        <w:keepNext w:val="true"/>
-        <w:keepLines w:val="true"/>
-        <w:numPr>
-          <w:ilvl w:val="0"/>
-          <w:numId w:val="50"/>
-        </w:numPr>
-        <w:spacing w:before="40" w:after="0" w:line="259"/>
-        <w:ind w:right="0" w:left="567" w:hanging="567"/>
-        <w:jc w:val="left"/>
-        <w:rPr>
-          <w:rFonts w:ascii="Calibri Light" w:hAnsi="Calibri Light" w:cs="Calibri Light" w:eastAsia="Calibri Light"/>
-          <w:color w:val="2E74B5"/>
-          <w:spacing w:val="0"/>
-          <w:position w:val="0"/>
-          <w:sz w:val="26"/>
-          <w:shd w:fill="auto" w:val="clear"/>
-        </w:rPr>
-      </w:pPr>
-      <w:r>
-        <w:rPr>
-          <w:rFonts w:ascii="Calibri Light" w:hAnsi="Calibri Light" w:cs="Calibri Light" w:eastAsia="Calibri Light"/>
-          <w:color w:val="2E74B5"/>
-          <w:spacing w:val="0"/>
-          <w:position w:val="0"/>
-          <w:sz w:val="26"/>
-          <w:shd w:fill="auto" w:val="clear"/>
-        </w:rPr>
-        <w:t xml:space="preserve">DAO</w:t>
-      </w:r>
-    </w:p>
-    <w:p>
-      <w:pPr>
-        <w:spacing w:before="0" w:after="160" w:line="259"/>
-        <w:ind w:right="0" w:left="0" w:firstLine="0"/>
-        <w:jc w:val="left"/>
-        <w:rPr>
-          <w:rFonts w:ascii="Calibri" w:hAnsi="Calibri" w:cs="Calibri" w:eastAsia="Calibri"/>
-          <w:color w:val="auto"/>
-          <w:spacing w:val="0"/>
-          <w:position w:val="0"/>
-          <w:sz w:val="22"/>
-          <w:shd w:fill="auto" w:val="clear"/>
-        </w:rPr>
-      </w:pPr>
-    </w:p>
-    <w:p>
-      <w:pPr>
-        <w:spacing w:before="0" w:after="160" w:line="259"/>
-        <w:ind w:right="0" w:left="0" w:firstLine="0"/>
-        <w:jc w:val="left"/>
-        <w:rPr>
-          <w:rFonts w:ascii="Calibri" w:hAnsi="Calibri" w:cs="Calibri" w:eastAsia="Calibri"/>
-          <w:color w:val="auto"/>
-          <w:spacing w:val="0"/>
-          <w:position w:val="0"/>
-          <w:sz w:val="22"/>
-          <w:shd w:fill="auto" w:val="clear"/>
-        </w:rPr>
-      </w:pPr>
-      <w:r>
-        <w:rPr>
-          <w:rFonts w:ascii="Calibri" w:hAnsi="Calibri" w:cs="Calibri" w:eastAsia="Calibri"/>
-          <w:color w:val="auto"/>
-          <w:spacing w:val="0"/>
-          <w:position w:val="0"/>
-          <w:sz w:val="22"/>
-          <w:shd w:fill="auto" w:val="clear"/>
-        </w:rPr>
-        <w:t xml:space="preserve">En esta sección se incluyen todos los archivos con extensión “.cs” que tienen como función la de realizar acciones sobre la base de datos (Select, insert, update, delete). Cada ABM posee su propio DAO, y ademas de existir uno aparte para las acciones las funcionalidades.</w:t>
-      </w:r>
-    </w:p>
-    <w:p>
-      <w:pPr>
-        <w:spacing w:before="0" w:after="160" w:line="259"/>
-        <w:ind w:right="0" w:left="0" w:firstLine="0"/>
-        <w:jc w:val="left"/>
-        <w:rPr>
-          <w:rFonts w:ascii="Calibri" w:hAnsi="Calibri" w:cs="Calibri" w:eastAsia="Calibri"/>
-          <w:color w:val="auto"/>
-          <w:spacing w:val="0"/>
-          <w:position w:val="0"/>
-          <w:sz w:val="22"/>
-          <w:shd w:fill="auto" w:val="clear"/>
-        </w:rPr>
-      </w:pPr>
-      <w:r>
-        <w:rPr>
-          <w:rFonts w:ascii="Calibri" w:hAnsi="Calibri" w:cs="Calibri" w:eastAsia="Calibri"/>
-          <w:color w:val="auto"/>
-          <w:spacing w:val="0"/>
-          <w:position w:val="0"/>
-          <w:sz w:val="22"/>
-          <w:shd w:fill="auto" w:val="clear"/>
-        </w:rPr>
-        <w:t xml:space="preserve">Cada DAO instancia un conector y utiliza los métodos definidos por la clase DataBaseConector.cs (sección “Conectores”)</w:t>
-      </w:r>
-    </w:p>
-    <w:p>
-      <w:pPr>
-        <w:spacing w:before="0" w:after="160" w:line="259"/>
-        <w:ind w:right="0" w:left="0" w:firstLine="0"/>
         <w:jc w:val="left"/>
         <w:rPr>
           <w:rFonts w:ascii="Calibri" w:hAnsi="Calibri" w:cs="Calibri" w:eastAsia="Calibri"/>
@@ -3339,7 +3517,7 @@
           <w:sz w:val="26"/>
           <w:shd w:fill="auto" w:val="clear"/>
         </w:rPr>
-        <w:t xml:space="preserve">Facturacion</w:t>
+        <w:t xml:space="preserve">Conectores</w:t>
       </w:r>
     </w:p>
     <w:p>
@@ -3368,7 +3546,7 @@
           <w:shd w:fill="auto" w:val="clear"/>
         </w:rPr>
         <w:tab/>
-        <w:t xml:space="preserve">En esta sección se factura los viajes de un cliente por mes, esten o no esten habilitados. La facturacion se impacta en la base de datos y muestra por pantalla el detalle del mismo. Si se intenta facturar otra vez en el mismo mes, solamente se muestra por pantalla el detalle sin impactar nada en la base.</w:t>
+        <w:t xml:space="preserve">En esta sección se centraliza las conexiones a la base.Cuando me refiero a conexiones no solo abrir y cerrar la conexion , sino tambien todas las consultas y ejecuciones de stores procedures.</w:t>
       </w:r>
     </w:p>
     <w:p>
@@ -3400,7 +3578,74 @@
           <w:sz w:val="26"/>
           <w:shd w:fill="auto" w:val="clear"/>
         </w:rPr>
-        <w:t xml:space="preserve">Listado Estadistico</w:t>
+        <w:t xml:space="preserve">DAO</w:t>
+      </w:r>
+    </w:p>
+    <w:p>
+      <w:pPr>
+        <w:spacing w:before="0" w:after="160" w:line="259"/>
+        <w:ind w:right="0" w:left="0" w:firstLine="0"/>
+        <w:jc w:val="left"/>
+        <w:rPr>
+          <w:rFonts w:ascii="Calibri" w:hAnsi="Calibri" w:cs="Calibri" w:eastAsia="Calibri"/>
+          <w:color w:val="auto"/>
+          <w:spacing w:val="0"/>
+          <w:position w:val="0"/>
+          <w:sz w:val="22"/>
+          <w:shd w:fill="auto" w:val="clear"/>
+        </w:rPr>
+      </w:pPr>
+    </w:p>
+    <w:p>
+      <w:pPr>
+        <w:spacing w:before="0" w:after="160" w:line="259"/>
+        <w:ind w:right="0" w:left="0" w:firstLine="0"/>
+        <w:jc w:val="left"/>
+        <w:rPr>
+          <w:rFonts w:ascii="Calibri" w:hAnsi="Calibri" w:cs="Calibri" w:eastAsia="Calibri"/>
+          <w:color w:val="auto"/>
+          <w:spacing w:val="0"/>
+          <w:position w:val="0"/>
+          <w:sz w:val="22"/>
+          <w:shd w:fill="auto" w:val="clear"/>
+        </w:rPr>
+      </w:pPr>
+      <w:r>
+        <w:rPr>
+          <w:rFonts w:ascii="Calibri" w:hAnsi="Calibri" w:cs="Calibri" w:eastAsia="Calibri"/>
+          <w:color w:val="auto"/>
+          <w:spacing w:val="0"/>
+          <w:position w:val="0"/>
+          <w:sz w:val="22"/>
+          <w:shd w:fill="auto" w:val="clear"/>
+        </w:rPr>
+        <w:t xml:space="preserve">En esta sección se incluyen todos los archivos con extensión “.cs” que tienen como función la de realizar acciones sobre la base de datos (Select, insert, update, delete). Cada ABM posee su propio DAO, y ademas de existir uno aparte para las acciones las funcionalidades.</w:t>
+      </w:r>
+    </w:p>
+    <w:p>
+      <w:pPr>
+        <w:spacing w:before="0" w:after="160" w:line="259"/>
+        <w:ind w:right="0" w:left="0" w:firstLine="0"/>
+        <w:jc w:val="left"/>
+        <w:rPr>
+          <w:rFonts w:ascii="Calibri" w:hAnsi="Calibri" w:cs="Calibri" w:eastAsia="Calibri"/>
+          <w:color w:val="auto"/>
+          <w:spacing w:val="0"/>
+          <w:position w:val="0"/>
+          <w:sz w:val="22"/>
+          <w:shd w:fill="auto" w:val="clear"/>
+        </w:rPr>
+      </w:pPr>
+      <w:r>
+        <w:rPr>
+          <w:rFonts w:ascii="Calibri" w:hAnsi="Calibri" w:cs="Calibri" w:eastAsia="Calibri"/>
+          <w:color w:val="auto"/>
+          <w:spacing w:val="0"/>
+          <w:position w:val="0"/>
+          <w:sz w:val="22"/>
+          <w:shd w:fill="auto" w:val="clear"/>
+        </w:rPr>
+        <w:t xml:space="preserve">Cada DAO instancia un conector y utiliza los métodos definidos por la clase DataBaseConector.cs (sección “Conectores”)</w:t>
       </w:r>
     </w:p>
     <w:p>
@@ -3447,20 +3692,22 @@
           <w:sz w:val="26"/>
           <w:shd w:fill="auto" w:val="clear"/>
         </w:rPr>
-        <w:t xml:space="preserve">Mapping</w:t>
-      </w:r>
-    </w:p>
-    <w:p>
-      <w:pPr>
-        <w:spacing w:before="0" w:after="160" w:line="259"/>
-        <w:ind w:right="0" w:left="0" w:firstLine="0"/>
-        <w:jc w:val="left"/>
-        <w:rPr>
-          <w:rFonts w:ascii="Calibri" w:hAnsi="Calibri" w:cs="Calibri" w:eastAsia="Calibri"/>
-          <w:color w:val="auto"/>
-          <w:spacing w:val="0"/>
-          <w:position w:val="0"/>
-          <w:sz w:val="22"/>
+        <w:t xml:space="preserve">Facturacion</w:t>
+      </w:r>
+    </w:p>
+    <w:p>
+      <w:pPr>
+        <w:keepNext w:val="true"/>
+        <w:keepLines w:val="true"/>
+        <w:spacing w:before="40" w:after="0" w:line="259"/>
+        <w:ind w:right="0" w:left="567" w:hanging="567"/>
+        <w:jc w:val="left"/>
+        <w:rPr>
+          <w:rFonts w:ascii="Calibri Light" w:hAnsi="Calibri Light" w:cs="Calibri Light" w:eastAsia="Calibri Light"/>
+          <w:color w:val="2E74B5"/>
+          <w:spacing w:val="0"/>
+          <w:position w:val="0"/>
+          <w:sz w:val="26"/>
           <w:shd w:fill="auto" w:val="clear"/>
         </w:rPr>
       </w:pPr>
@@ -3474,7 +3721,7 @@
           <w:shd w:fill="auto" w:val="clear"/>
         </w:rPr>
         <w:tab/>
-        <w:t xml:space="preserve">En esta seccion estan todos los mapeos de la base a objectos</w:t>
+        <w:t xml:space="preserve">En esta sección se factura los viajes de un cliente por mes, esten o no esten habilitados. La facturacion se impacta en la base de datos y muestra por pantalla el detalle del mismo. Si se intenta facturar otra vez en el mismo mes, solamente se muestra por pantalla el detalle sin impactar nada en la base.</w:t>
       </w:r>
     </w:p>
     <w:p>
@@ -3506,34 +3753,23 @@
           <w:sz w:val="26"/>
           <w:shd w:fill="auto" w:val="clear"/>
         </w:rPr>
-        <w:t xml:space="preserve">Registro Viajes</w:t>
-      </w:r>
-    </w:p>
-    <w:p>
-      <w:pPr>
-        <w:spacing w:before="0" w:after="160" w:line="259"/>
-        <w:ind w:right="0" w:left="0" w:firstLine="0"/>
-        <w:jc w:val="left"/>
-        <w:rPr>
-          <w:rFonts w:ascii="Calibri" w:hAnsi="Calibri" w:cs="Calibri" w:eastAsia="Calibri"/>
-          <w:color w:val="auto"/>
-          <w:spacing w:val="0"/>
-          <w:position w:val="0"/>
-          <w:sz w:val="22"/>
-          <w:shd w:fill="auto" w:val="clear"/>
-        </w:rPr>
-      </w:pPr>
-      <w:r>
-        <w:rPr>
-          <w:rFonts w:ascii="Calibri" w:hAnsi="Calibri" w:cs="Calibri" w:eastAsia="Calibri"/>
-          <w:color w:val="auto"/>
-          <w:spacing w:val="0"/>
-          <w:position w:val="0"/>
-          <w:sz w:val="22"/>
-          <w:shd w:fill="auto" w:val="clear"/>
-        </w:rPr>
-        <w:t xml:space="preserve">En esta seccion se cargan los viajes que se realizan. Solamente se puede seleccionar choferes y cliente que esten habilitados. Se valida que los clientes no tengan viajes en simultaneo. Y al momento de cargar el viaje, se previsualizan los datos del chofer, auto y cliente involucrado.</w:t>
-      </w:r>
+        <w:t xml:space="preserve">Listado Estadistico</w:t>
+      </w:r>
+    </w:p>
+    <w:p>
+      <w:pPr>
+        <w:spacing w:before="0" w:after="160" w:line="259"/>
+        <w:ind w:right="0" w:left="0" w:firstLine="0"/>
+        <w:jc w:val="left"/>
+        <w:rPr>
+          <w:rFonts w:ascii="Calibri" w:hAnsi="Calibri" w:cs="Calibri" w:eastAsia="Calibri"/>
+          <w:color w:val="auto"/>
+          <w:spacing w:val="0"/>
+          <w:position w:val="0"/>
+          <w:sz w:val="22"/>
+          <w:shd w:fill="auto" w:val="clear"/>
+        </w:rPr>
+      </w:pPr>
     </w:p>
     <w:p>
       <w:pPr>
@@ -3564,23 +3800,35 @@
           <w:sz w:val="26"/>
           <w:shd w:fill="auto" w:val="clear"/>
         </w:rPr>
-        <w:t xml:space="preserve">Rendicion Viajes</w:t>
-      </w:r>
-    </w:p>
-    <w:p>
-      <w:pPr>
-        <w:spacing w:before="0" w:after="160" w:line="259"/>
-        <w:ind w:right="0" w:left="0" w:firstLine="0"/>
-        <w:jc w:val="left"/>
-        <w:rPr>
-          <w:rFonts w:ascii="Calibri" w:hAnsi="Calibri" w:cs="Calibri" w:eastAsia="Calibri"/>
-          <w:color w:val="auto"/>
-          <w:spacing w:val="0"/>
-          <w:position w:val="0"/>
-          <w:sz w:val="22"/>
-          <w:shd w:fill="auto" w:val="clear"/>
-        </w:rPr>
-      </w:pPr>
+        <w:t xml:space="preserve">Mapping</w:t>
+      </w:r>
+    </w:p>
+    <w:p>
+      <w:pPr>
+        <w:spacing w:before="0" w:after="160" w:line="259"/>
+        <w:ind w:right="0" w:left="0" w:firstLine="0"/>
+        <w:jc w:val="left"/>
+        <w:rPr>
+          <w:rFonts w:ascii="Calibri" w:hAnsi="Calibri" w:cs="Calibri" w:eastAsia="Calibri"/>
+          <w:color w:val="auto"/>
+          <w:spacing w:val="0"/>
+          <w:position w:val="0"/>
+          <w:sz w:val="22"/>
+          <w:shd w:fill="auto" w:val="clear"/>
+        </w:rPr>
+      </w:pPr>
+      <w:r>
+        <w:rPr>
+          <w:rFonts w:ascii="Calibri" w:hAnsi="Calibri" w:cs="Calibri" w:eastAsia="Calibri"/>
+          <w:color w:val="auto"/>
+          <w:spacing w:val="0"/>
+          <w:position w:val="0"/>
+          <w:sz w:val="22"/>
+          <w:shd w:fill="auto" w:val="clear"/>
+        </w:rPr>
+        <w:tab/>
+        <w:t xml:space="preserve">En esta seccion estan todos los mapeos de la base a objectos</w:t>
+      </w:r>
     </w:p>
     <w:p>
       <w:pPr>
@@ -3589,6 +3837,215 @@
         <w:numPr>
           <w:ilvl w:val="0"/>
           <w:numId w:val="62"/>
+        </w:numPr>
+        <w:spacing w:before="40" w:after="0" w:line="259"/>
+        <w:ind w:right="0" w:left="567" w:hanging="567"/>
+        <w:jc w:val="left"/>
+        <w:rPr>
+          <w:rFonts w:ascii="Calibri Light" w:hAnsi="Calibri Light" w:cs="Calibri Light" w:eastAsia="Calibri Light"/>
+          <w:color w:val="2E74B5"/>
+          <w:spacing w:val="0"/>
+          <w:position w:val="0"/>
+          <w:sz w:val="26"/>
+          <w:shd w:fill="auto" w:val="clear"/>
+        </w:rPr>
+      </w:pPr>
+      <w:r>
+        <w:rPr>
+          <w:rFonts w:ascii="Calibri Light" w:hAnsi="Calibri Light" w:cs="Calibri Light" w:eastAsia="Calibri Light"/>
+          <w:color w:val="2E74B5"/>
+          <w:spacing w:val="0"/>
+          <w:position w:val="0"/>
+          <w:sz w:val="26"/>
+          <w:shd w:fill="auto" w:val="clear"/>
+        </w:rPr>
+        <w:t xml:space="preserve">Registro Viajes</w:t>
+      </w:r>
+    </w:p>
+    <w:p>
+      <w:pPr>
+        <w:spacing w:before="0" w:after="160" w:line="259"/>
+        <w:ind w:right="0" w:left="0" w:firstLine="0"/>
+        <w:jc w:val="left"/>
+        <w:rPr>
+          <w:rFonts w:ascii="Calibri" w:hAnsi="Calibri" w:cs="Calibri" w:eastAsia="Calibri"/>
+          <w:color w:val="auto"/>
+          <w:spacing w:val="0"/>
+          <w:position w:val="0"/>
+          <w:sz w:val="22"/>
+          <w:shd w:fill="auto" w:val="clear"/>
+        </w:rPr>
+      </w:pPr>
+      <w:r>
+        <w:rPr>
+          <w:rFonts w:ascii="Calibri" w:hAnsi="Calibri" w:cs="Calibri" w:eastAsia="Calibri"/>
+          <w:color w:val="auto"/>
+          <w:spacing w:val="0"/>
+          <w:position w:val="0"/>
+          <w:sz w:val="22"/>
+          <w:shd w:fill="auto" w:val="clear"/>
+        </w:rPr>
+        <w:t xml:space="preserve">En esta seccion se cargan los viajes que se realizan. Solamente se puede seleccionar choferes y cliente que esten habilitados. Se valida que los clientes no tengan viajes en simultaneo. Y al momento de cargar el viaje, se previsualizan los datos del chofer, auto y cliente involucrado.</w:t>
+      </w:r>
+    </w:p>
+    <w:p>
+      <w:pPr>
+        <w:keepNext w:val="true"/>
+        <w:keepLines w:val="true"/>
+        <w:numPr>
+          <w:ilvl w:val="0"/>
+          <w:numId w:val="64"/>
+        </w:numPr>
+        <w:spacing w:before="40" w:after="0" w:line="259"/>
+        <w:ind w:right="0" w:left="567" w:hanging="567"/>
+        <w:jc w:val="left"/>
+        <w:rPr>
+          <w:rFonts w:ascii="Calibri Light" w:hAnsi="Calibri Light" w:cs="Calibri Light" w:eastAsia="Calibri Light"/>
+          <w:color w:val="2E74B5"/>
+          <w:spacing w:val="0"/>
+          <w:position w:val="0"/>
+          <w:sz w:val="26"/>
+          <w:shd w:fill="auto" w:val="clear"/>
+        </w:rPr>
+      </w:pPr>
+      <w:r>
+        <w:rPr>
+          <w:rFonts w:ascii="Calibri Light" w:hAnsi="Calibri Light" w:cs="Calibri Light" w:eastAsia="Calibri Light"/>
+          <w:color w:val="2E74B5"/>
+          <w:spacing w:val="0"/>
+          <w:position w:val="0"/>
+          <w:sz w:val="26"/>
+          <w:shd w:fill="auto" w:val="clear"/>
+        </w:rPr>
+        <w:t xml:space="preserve">Rendicion Viajes</w:t>
+      </w:r>
+    </w:p>
+    <w:p>
+      <w:pPr>
+        <w:spacing w:before="0" w:after="160" w:line="259"/>
+        <w:ind w:right="0" w:left="0" w:firstLine="0"/>
+        <w:jc w:val="left"/>
+        <w:rPr>
+          <w:rFonts w:ascii="Calibri" w:hAnsi="Calibri" w:cs="Calibri" w:eastAsia="Calibri"/>
+          <w:color w:val="auto"/>
+          <w:spacing w:val="0"/>
+          <w:position w:val="0"/>
+          <w:sz w:val="22"/>
+          <w:shd w:fill="auto" w:val="clear"/>
+        </w:rPr>
+      </w:pPr>
+    </w:p>
+    <w:p>
+      <w:pPr>
+        <w:spacing w:before="0" w:after="160" w:line="259"/>
+        <w:ind w:right="0" w:left="0" w:firstLine="0"/>
+        <w:jc w:val="left"/>
+        <w:rPr>
+          <w:rFonts w:ascii="Calibri" w:hAnsi="Calibri" w:cs="Calibri" w:eastAsia="Calibri"/>
+          <w:color w:val="auto"/>
+          <w:spacing w:val="0"/>
+          <w:position w:val="0"/>
+          <w:sz w:val="22"/>
+          <w:shd w:fill="auto" w:val="clear"/>
+        </w:rPr>
+      </w:pPr>
+      <w:r>
+        <w:rPr>
+          <w:rFonts w:ascii="Calibri" w:hAnsi="Calibri" w:cs="Calibri" w:eastAsia="Calibri"/>
+          <w:color w:val="auto"/>
+          <w:spacing w:val="0"/>
+          <w:position w:val="0"/>
+          <w:sz w:val="22"/>
+          <w:shd w:fill="auto" w:val="clear"/>
+        </w:rPr>
+        <w:t xml:space="preserve">Mediante este metodo se le rendira el viaje a un chofer elegido en un combo box que haya realizado viajes en un dia seleccionado y un turno.</w:t>
+      </w:r>
+    </w:p>
+    <w:p>
+      <w:pPr>
+        <w:spacing w:before="0" w:after="160" w:line="259"/>
+        <w:ind w:right="0" w:left="0" w:firstLine="0"/>
+        <w:jc w:val="left"/>
+        <w:rPr>
+          <w:rFonts w:ascii="Calibri" w:hAnsi="Calibri" w:cs="Calibri" w:eastAsia="Calibri"/>
+          <w:color w:val="auto"/>
+          <w:spacing w:val="0"/>
+          <w:position w:val="0"/>
+          <w:sz w:val="22"/>
+          <w:shd w:fill="auto" w:val="clear"/>
+        </w:rPr>
+      </w:pPr>
+      <w:r>
+        <w:rPr>
+          <w:rFonts w:ascii="Calibri" w:hAnsi="Calibri" w:cs="Calibri" w:eastAsia="Calibri"/>
+          <w:color w:val="auto"/>
+          <w:spacing w:val="0"/>
+          <w:position w:val="0"/>
+          <w:sz w:val="22"/>
+          <w:shd w:fill="auto" w:val="clear"/>
+        </w:rPr>
+        <w:t xml:space="preserve">para ejecutar la rendicion se nesesitan realizar dos pasos, el calculo y luego la insercion en la base de datos,</w:t>
+      </w:r>
+    </w:p>
+    <w:p>
+      <w:pPr>
+        <w:spacing w:before="0" w:after="160" w:line="259"/>
+        <w:ind w:right="0" w:left="0" w:firstLine="0"/>
+        <w:jc w:val="left"/>
+        <w:rPr>
+          <w:rFonts w:ascii="Calibri" w:hAnsi="Calibri" w:cs="Calibri" w:eastAsia="Calibri"/>
+          <w:color w:val="auto"/>
+          <w:spacing w:val="0"/>
+          <w:position w:val="0"/>
+          <w:sz w:val="22"/>
+          <w:shd w:fill="auto" w:val="clear"/>
+        </w:rPr>
+      </w:pPr>
+      <w:r>
+        <w:rPr>
+          <w:rFonts w:ascii="Calibri" w:hAnsi="Calibri" w:cs="Calibri" w:eastAsia="Calibri"/>
+          <w:color w:val="auto"/>
+          <w:spacing w:val="0"/>
+          <w:position w:val="0"/>
+          <w:sz w:val="22"/>
+          <w:shd w:fill="auto" w:val="clear"/>
+        </w:rPr>
+        <w:t xml:space="preserve">para realizar el calculo el usuario deve precionar el boton "Calcular", este se fija que los campos tengan datos correctos, y muestra todos los viajes realizados y el total a rendir del viaje.</w:t>
+      </w:r>
+    </w:p>
+    <w:p>
+      <w:pPr>
+        <w:spacing w:before="0" w:after="160" w:line="259"/>
+        <w:ind w:right="0" w:left="0" w:firstLine="0"/>
+        <w:jc w:val="left"/>
+        <w:rPr>
+          <w:rFonts w:ascii="Calibri" w:hAnsi="Calibri" w:cs="Calibri" w:eastAsia="Calibri"/>
+          <w:color w:val="auto"/>
+          <w:spacing w:val="0"/>
+          <w:position w:val="0"/>
+          <w:sz w:val="22"/>
+          <w:shd w:fill="auto" w:val="clear"/>
+        </w:rPr>
+      </w:pPr>
+      <w:r>
+        <w:rPr>
+          <w:rFonts w:ascii="Calibri" w:hAnsi="Calibri" w:cs="Calibri" w:eastAsia="Calibri"/>
+          <w:color w:val="auto"/>
+          <w:spacing w:val="0"/>
+          <w:position w:val="0"/>
+          <w:sz w:val="22"/>
+          <w:shd w:fill="auto" w:val="clear"/>
+        </w:rPr>
+        <w:t xml:space="preserve">luego el usuario deve precionar el boton "Rendir" para insertar en la base de datos, antes de esto se verifica que se haya realizado previamente el calculo </w:t>
+      </w:r>
+    </w:p>
+    <w:p>
+      <w:pPr>
+        <w:keepNext w:val="true"/>
+        <w:keepLines w:val="true"/>
+        <w:numPr>
+          <w:ilvl w:val="0"/>
+          <w:numId w:val="67"/>
         </w:numPr>
         <w:spacing w:before="40" w:after="0" w:line="259"/>
         <w:ind w:right="0" w:left="567" w:hanging="567"/>
@@ -3835,34 +4292,34 @@
   <w:num w:numId="38">
     <w:abstractNumId w:val="60"/>
   </w:num>
-  <w:num w:numId="40">
+  <w:num w:numId="44">
     <w:abstractNumId w:val="54"/>
   </w:num>
-  <w:num w:numId="42">
+  <w:num w:numId="46">
     <w:abstractNumId w:val="48"/>
   </w:num>
-  <w:num w:numId="48">
+  <w:num w:numId="52">
     <w:abstractNumId w:val="42"/>
   </w:num>
-  <w:num w:numId="50">
+  <w:num w:numId="54">
     <w:abstractNumId w:val="36"/>
   </w:num>
-  <w:num w:numId="52">
+  <w:num w:numId="56">
     <w:abstractNumId w:val="30"/>
   </w:num>
-  <w:num w:numId="54">
+  <w:num w:numId="58">
     <w:abstractNumId w:val="24"/>
   </w:num>
-  <w:num w:numId="56">
+  <w:num w:numId="60">
     <w:abstractNumId w:val="18"/>
   </w:num>
-  <w:num w:numId="58">
+  <w:num w:numId="62">
     <w:abstractNumId w:val="12"/>
   </w:num>
-  <w:num w:numId="60">
+  <w:num w:numId="64">
     <w:abstractNumId w:val="6"/>
   </w:num>
-  <w:num w:numId="62">
+  <w:num w:numId="67">
     <w:abstractNumId w:val="0"/>
   </w:num>
 </w:numbering>

</xml_diff>

<commit_message>
formato para la entrega
</commit_message>
<xml_diff>
--- a/Estrategia.docx
+++ b/Estrategia.docx
@@ -47,8 +47,8 @@
         </w:rPr>
       </w:pPr>
       <w:r>
-        <w:object w:dxaOrig="1113" w:dyaOrig="1113">
-          <v:rect xmlns:o="urn:schemas-microsoft-com:office:office" xmlns:v="urn:schemas-microsoft-com:vml" id="rectole0000000000" style="width:55.650000pt;height:55.650000pt" o:preferrelative="t" o:ole="">
+        <w:object w:dxaOrig="1133" w:dyaOrig="1133">
+          <v:rect xmlns:o="urn:schemas-microsoft-com:office:office" xmlns:v="urn:schemas-microsoft-com:vml" id="rectole0000000000" style="width:56.650000pt;height:56.650000pt" o:preferrelative="t" o:ole="">
             <o:lock v:ext="edit"/>
             <v:imagedata xmlns:r="http://schemas.openxmlformats.org/officeDocument/2006/relationships" r:id="docRId1" o:title=""/>
           </v:rect>
@@ -1180,21 +1180,6 @@
     </w:p>
     <w:p>
       <w:pPr>
-        <w:spacing w:before="0" w:after="160" w:line="259"/>
-        <w:ind w:right="0" w:left="0" w:firstLine="0"/>
-        <w:jc w:val="left"/>
-        <w:rPr>
-          <w:rFonts w:ascii="Calibri" w:hAnsi="Calibri" w:cs="Calibri" w:eastAsia="Calibri"/>
-          <w:color w:val="auto"/>
-          <w:spacing w:val="0"/>
-          <w:position w:val="0"/>
-          <w:sz w:val="22"/>
-          <w:shd w:fill="auto" w:val="clear"/>
-        </w:rPr>
-      </w:pPr>
-    </w:p>
-    <w:p>
-      <w:pPr>
         <w:spacing w:before="0" w:after="160" w:line="240"/>
         <w:ind w:right="0" w:left="0" w:firstLine="0"/>
         <w:jc w:val="left"/>
@@ -1208,14 +1193,44 @@
         </w:rPr>
       </w:pPr>
       <w:r>
-        <w:object w:dxaOrig="10690" w:dyaOrig="7795">
-          <v:rect xmlns:o="urn:schemas-microsoft-com:office:office" xmlns:v="urn:schemas-microsoft-com:vml" id="rectole0000000001" style="width:534.500000pt;height:389.750000pt" o:preferrelative="t" o:ole="">
+        <w:object w:dxaOrig="8430" w:dyaOrig="6134">
+          <v:rect xmlns:o="urn:schemas-microsoft-com:office:office" xmlns:v="urn:schemas-microsoft-com:vml" id="rectole0000000001" style="width:421.500000pt;height:306.700000pt" o:preferrelative="t" o:ole="">
             <o:lock v:ext="edit"/>
             <v:imagedata xmlns:r="http://schemas.openxmlformats.org/officeDocument/2006/relationships" r:id="docRId3" o:title=""/>
           </v:rect>
           <o:OLEObject xmlns:r="http://schemas.openxmlformats.org/officeDocument/2006/relationships" xmlns:o="urn:schemas-microsoft-com:office:office" Type="Embed" ProgID="StaticMetafile" DrawAspect="Content" ObjectID="0000000001" ShapeID="rectole0000000001" r:id="docRId2"/>
         </w:object>
       </w:r>
+    </w:p>
+    <w:p>
+      <w:pPr>
+        <w:spacing w:before="0" w:after="160" w:line="259"/>
+        <w:ind w:right="0" w:left="0" w:firstLine="0"/>
+        <w:jc w:val="left"/>
+        <w:rPr>
+          <w:rFonts w:ascii="Calibri" w:hAnsi="Calibri" w:cs="Calibri" w:eastAsia="Calibri"/>
+          <w:color w:val="auto"/>
+          <w:spacing w:val="0"/>
+          <w:position w:val="0"/>
+          <w:sz w:val="22"/>
+          <w:shd w:fill="auto" w:val="clear"/>
+        </w:rPr>
+      </w:pPr>
+    </w:p>
+    <w:p>
+      <w:pPr>
+        <w:spacing w:before="0" w:after="160" w:line="240"/>
+        <w:ind w:right="0" w:left="0" w:firstLine="0"/>
+        <w:jc w:val="left"/>
+        <w:rPr>
+          <w:rFonts w:ascii="Calibri" w:hAnsi="Calibri" w:cs="Calibri" w:eastAsia="Calibri"/>
+          <w:color w:val="auto"/>
+          <w:spacing w:val="0"/>
+          <w:position w:val="0"/>
+          <w:sz w:val="22"/>
+          <w:shd w:fill="auto" w:val="clear"/>
+        </w:rPr>
+      </w:pPr>
       <w:r>
         <w:rPr>
           <w:rFonts w:ascii="Calibri" w:hAnsi="Calibri" w:cs="Calibri" w:eastAsia="Calibri"/>
@@ -1227,103 +1242,6 @@
         </w:rPr>
         <w:t xml:space="preserve"> </w:t>
       </w:r>
-      <w:r>
-        <w:rPr>
-          <w:rFonts w:ascii="Times New Roman" w:hAnsi="Times New Roman" w:cs="Times New Roman" w:eastAsia="Times New Roman"/>
-          <w:color w:val="000000"/>
-          <w:spacing w:val="0"/>
-          <w:position w:val="0"/>
-          <w:sz w:val="0"/>
-          <w:shd w:fill="000000" w:val="clear"/>
-        </w:rPr>
-        <w:t xml:space="preserve"> </w:t>
-      </w:r>
-      <w:r>
-        <w:rPr>
-          <w:rFonts w:ascii="Calibri" w:hAnsi="Calibri" w:cs="Calibri" w:eastAsia="Calibri"/>
-          <w:color w:val="auto"/>
-          <w:spacing w:val="0"/>
-          <w:position w:val="0"/>
-          <w:sz w:val="22"/>
-          <w:shd w:fill="auto" w:val="clear"/>
-        </w:rPr>
-        <w:t xml:space="preserve"> </w:t>
-      </w:r>
-    </w:p>
-    <w:p>
-      <w:pPr>
-        <w:spacing w:before="0" w:after="160" w:line="259"/>
-        <w:ind w:right="0" w:left="0" w:firstLine="0"/>
-        <w:jc w:val="left"/>
-        <w:rPr>
-          <w:rFonts w:ascii="Calibri" w:hAnsi="Calibri" w:cs="Calibri" w:eastAsia="Calibri"/>
-          <w:color w:val="auto"/>
-          <w:spacing w:val="0"/>
-          <w:position w:val="0"/>
-          <w:sz w:val="22"/>
-          <w:shd w:fill="auto" w:val="clear"/>
-        </w:rPr>
-      </w:pPr>
-    </w:p>
-    <w:p>
-      <w:pPr>
-        <w:spacing w:before="0" w:after="160" w:line="259"/>
-        <w:ind w:right="0" w:left="0" w:firstLine="0"/>
-        <w:jc w:val="left"/>
-        <w:rPr>
-          <w:rFonts w:ascii="Calibri" w:hAnsi="Calibri" w:cs="Calibri" w:eastAsia="Calibri"/>
-          <w:color w:val="auto"/>
-          <w:spacing w:val="0"/>
-          <w:position w:val="0"/>
-          <w:sz w:val="22"/>
-          <w:shd w:fill="auto" w:val="clear"/>
-        </w:rPr>
-      </w:pPr>
-    </w:p>
-    <w:p>
-      <w:pPr>
-        <w:spacing w:before="0" w:after="160" w:line="259"/>
-        <w:ind w:right="0" w:left="0" w:firstLine="0"/>
-        <w:jc w:val="left"/>
-        <w:rPr>
-          <w:rFonts w:ascii="Calibri" w:hAnsi="Calibri" w:cs="Calibri" w:eastAsia="Calibri"/>
-          <w:color w:val="auto"/>
-          <w:spacing w:val="0"/>
-          <w:position w:val="0"/>
-          <w:sz w:val="22"/>
-          <w:shd w:fill="auto" w:val="clear"/>
-        </w:rPr>
-      </w:pPr>
-    </w:p>
-    <w:p>
-      <w:pPr>
-        <w:spacing w:before="0" w:after="160" w:line="259"/>
-        <w:ind w:right="0" w:left="0" w:firstLine="0"/>
-        <w:jc w:val="left"/>
-        <w:rPr>
-          <w:rFonts w:ascii="Calibri" w:hAnsi="Calibri" w:cs="Calibri" w:eastAsia="Calibri"/>
-          <w:color w:val="auto"/>
-          <w:spacing w:val="0"/>
-          <w:position w:val="0"/>
-          <w:sz w:val="22"/>
-          <w:shd w:fill="auto" w:val="clear"/>
-        </w:rPr>
-      </w:pPr>
-    </w:p>
-    <w:p>
-      <w:pPr>
-        <w:spacing w:before="0" w:after="160" w:line="259"/>
-        <w:ind w:right="0" w:left="0" w:firstLine="0"/>
-        <w:jc w:val="left"/>
-        <w:rPr>
-          <w:rFonts w:ascii="Calibri" w:hAnsi="Calibri" w:cs="Calibri" w:eastAsia="Calibri"/>
-          <w:color w:val="auto"/>
-          <w:spacing w:val="0"/>
-          <w:position w:val="0"/>
-          <w:sz w:val="22"/>
-          <w:shd w:fill="auto" w:val="clear"/>
-        </w:rPr>
-      </w:pPr>
     </w:p>
     <w:p>
       <w:pPr>
@@ -1331,7 +1249,7 @@
         <w:keepLines w:val="true"/>
         <w:numPr>
           <w:ilvl w:val="0"/>
-          <w:numId w:val="21"/>
+          <w:numId w:val="22"/>
         </w:numPr>
         <w:spacing w:before="240" w:after="0" w:line="259"/>
         <w:ind w:right="0" w:left="360" w:hanging="360"/>
@@ -1393,7 +1311,7 @@
         <w:keepLines w:val="true"/>
         <w:numPr>
           <w:ilvl w:val="0"/>
-          <w:numId w:val="24"/>
+          <w:numId w:val="25"/>
         </w:numPr>
         <w:spacing w:before="40" w:after="0" w:line="259"/>
         <w:ind w:right="0" w:left="567" w:hanging="567"/>
@@ -1544,7 +1462,7 @@
         <w:keepLines w:val="true"/>
         <w:numPr>
           <w:ilvl w:val="0"/>
-          <w:numId w:val="27"/>
+          <w:numId w:val="28"/>
         </w:numPr>
         <w:spacing w:before="40" w:after="0" w:line="259"/>
         <w:ind w:right="0" w:left="567" w:hanging="567"/>
@@ -1807,7 +1725,7 @@
         <w:keepLines w:val="true"/>
         <w:numPr>
           <w:ilvl w:val="0"/>
-          <w:numId w:val="30"/>
+          <w:numId w:val="31"/>
         </w:numPr>
         <w:spacing w:before="40" w:after="0" w:line="259"/>
         <w:ind w:right="0" w:left="567" w:hanging="567"/>
@@ -1999,7 +1917,7 @@
         <w:keepLines w:val="true"/>
         <w:numPr>
           <w:ilvl w:val="0"/>
-          <w:numId w:val="32"/>
+          <w:numId w:val="33"/>
         </w:numPr>
         <w:spacing w:before="40" w:after="0" w:line="259"/>
         <w:ind w:right="0" w:left="567" w:hanging="567"/>
@@ -2440,7 +2358,7 @@
         <w:keepLines w:val="true"/>
         <w:numPr>
           <w:ilvl w:val="0"/>
-          <w:numId w:val="36"/>
+          <w:numId w:val="37"/>
         </w:numPr>
         <w:spacing w:before="40" w:after="0" w:line="259"/>
         <w:ind w:right="0" w:left="567" w:hanging="567"/>
@@ -2840,7 +2758,7 @@
         <w:keepLines w:val="true"/>
         <w:numPr>
           <w:ilvl w:val="0"/>
-          <w:numId w:val="40"/>
+          <w:numId w:val="41"/>
         </w:numPr>
         <w:spacing w:before="40" w:after="0" w:line="259"/>
         <w:ind w:right="0" w:left="567" w:hanging="567"/>
@@ -3069,7 +2987,7 @@
         <w:keepLines w:val="true"/>
         <w:numPr>
           <w:ilvl w:val="0"/>
-          <w:numId w:val="42"/>
+          <w:numId w:val="43"/>
         </w:numPr>
         <w:spacing w:before="40" w:after="0" w:line="259"/>
         <w:ind w:right="0" w:left="567" w:hanging="567"/>
@@ -3477,7 +3395,7 @@
         <w:keepLines w:val="true"/>
         <w:numPr>
           <w:ilvl w:val="0"/>
-          <w:numId w:val="48"/>
+          <w:numId w:val="49"/>
         </w:numPr>
         <w:spacing w:before="40" w:after="0" w:line="259"/>
         <w:ind w:right="0" w:left="567" w:hanging="567"/>
@@ -3554,7 +3472,7 @@
         <w:keepLines w:val="true"/>
         <w:numPr>
           <w:ilvl w:val="0"/>
-          <w:numId w:val="51"/>
+          <w:numId w:val="52"/>
         </w:numPr>
         <w:spacing w:before="40" w:after="0" w:line="259"/>
         <w:ind w:right="0" w:left="567" w:hanging="567"/>
@@ -3653,7 +3571,7 @@
         <w:keepLines w:val="true"/>
         <w:numPr>
           <w:ilvl w:val="0"/>
-          <w:numId w:val="53"/>
+          <w:numId w:val="54"/>
         </w:numPr>
         <w:spacing w:before="40" w:after="0" w:line="259"/>
         <w:ind w:right="0" w:left="567" w:hanging="567"/>
@@ -3784,7 +3702,7 @@
         <w:keepLines w:val="true"/>
         <w:numPr>
           <w:ilvl w:val="0"/>
-          <w:numId w:val="56"/>
+          <w:numId w:val="57"/>
         </w:numPr>
         <w:spacing w:before="40" w:after="0" w:line="259"/>
         <w:ind w:right="0" w:left="567" w:hanging="567"/>
@@ -3857,7 +3775,7 @@
         <w:keepLines w:val="true"/>
         <w:numPr>
           <w:ilvl w:val="0"/>
-          <w:numId w:val="58"/>
+          <w:numId w:val="59"/>
         </w:numPr>
         <w:spacing w:before="40" w:after="0" w:line="259"/>
         <w:ind w:right="0" w:left="567" w:hanging="567"/>
@@ -3930,7 +3848,7 @@
         <w:keepLines w:val="true"/>
         <w:numPr>
           <w:ilvl w:val="0"/>
-          <w:numId w:val="60"/>
+          <w:numId w:val="61"/>
         </w:numPr>
         <w:spacing w:before="40" w:after="0" w:line="259"/>
         <w:ind w:right="0" w:left="567" w:hanging="567"/>
@@ -4161,7 +4079,7 @@
         <w:keepLines w:val="true"/>
         <w:numPr>
           <w:ilvl w:val="0"/>
-          <w:numId w:val="63"/>
+          <w:numId w:val="64"/>
         </w:numPr>
         <w:spacing w:before="40" w:after="0" w:line="259"/>
         <w:ind w:right="0" w:left="567" w:hanging="567"/>
@@ -4373,49 +4291,49 @@
   <w:num w:numId="17">
     <w:abstractNumId w:val="90"/>
   </w:num>
-  <w:num w:numId="21">
+  <w:num w:numId="22">
     <w:abstractNumId w:val="84"/>
   </w:num>
-  <w:num w:numId="24">
+  <w:num w:numId="25">
     <w:abstractNumId w:val="78"/>
   </w:num>
-  <w:num w:numId="27">
+  <w:num w:numId="28">
     <w:abstractNumId w:val="72"/>
   </w:num>
-  <w:num w:numId="30">
+  <w:num w:numId="31">
     <w:abstractNumId w:val="66"/>
   </w:num>
-  <w:num w:numId="32">
+  <w:num w:numId="33">
     <w:abstractNumId w:val="60"/>
   </w:num>
-  <w:num w:numId="36">
+  <w:num w:numId="37">
     <w:abstractNumId w:val="54"/>
   </w:num>
-  <w:num w:numId="40">
+  <w:num w:numId="41">
     <w:abstractNumId w:val="48"/>
   </w:num>
-  <w:num w:numId="42">
+  <w:num w:numId="43">
     <w:abstractNumId w:val="42"/>
   </w:num>
-  <w:num w:numId="48">
+  <w:num w:numId="49">
     <w:abstractNumId w:val="36"/>
   </w:num>
-  <w:num w:numId="51">
+  <w:num w:numId="52">
     <w:abstractNumId w:val="30"/>
   </w:num>
-  <w:num w:numId="53">
+  <w:num w:numId="54">
     <w:abstractNumId w:val="24"/>
   </w:num>
-  <w:num w:numId="56">
+  <w:num w:numId="57">
     <w:abstractNumId w:val="18"/>
   </w:num>
-  <w:num w:numId="58">
+  <w:num w:numId="59">
     <w:abstractNumId w:val="12"/>
   </w:num>
-  <w:num w:numId="60">
+  <w:num w:numId="61">
     <w:abstractNumId w:val="6"/>
   </w:num>
-  <w:num w:numId="63">
+  <w:num w:numId="64">
     <w:abstractNumId w:val="0"/>
   </w:num>
 </w:numbering>

</xml_diff>